<commit_message>
faltam os pontos 4, 5, 6 ,7 e acabar o 8
</commit_message>
<xml_diff>
--- a/Trabalho 1/docs/RCOM Proj 1 Relatório.docx
+++ b/Trabalho 1/docs/RCOM Proj 1 Relatório.docx
@@ -5,8 +5,18 @@
     <w:p>
       <w:pPr>
         <w:jc w:val="center"/>
-      </w:pPr>
-      <w:r>
+        <w:rPr>
+          <w:b/>
+          <w:sz w:val="52"/>
+          <w:szCs w:val="52"/>
+        </w:rPr>
+      </w:pPr>
+      <w:r>
+        <w:rPr>
+          <w:b/>
+          <w:sz w:val="52"/>
+          <w:szCs w:val="52"/>
+        </w:rPr>
         <w:t>Protocolo de Ligação de Dados</w:t>
       </w:r>
     </w:p>
@@ -18,8 +28,18 @@
     <w:p>
       <w:pPr>
         <w:jc w:val="center"/>
-      </w:pPr>
-      <w:r>
+        <w:rPr>
+          <w:b/>
+          <w:sz w:val="36"/>
+          <w:szCs w:val="36"/>
+        </w:rPr>
+      </w:pPr>
+      <w:r>
+        <w:rPr>
+          <w:b/>
+          <w:sz w:val="36"/>
+          <w:szCs w:val="36"/>
+        </w:rPr>
         <w:t>Relatório do 1º Trabalho Laboratorial</w:t>
       </w:r>
     </w:p>
@@ -156,16 +176,32 @@
     <w:p>
       <w:pPr>
         <w:jc w:val="center"/>
-      </w:pPr>
-      <w:r>
+        <w:rPr>
+          <w:sz w:val="28"/>
+          <w:szCs w:val="28"/>
+        </w:rPr>
+      </w:pPr>
+      <w:r>
+        <w:rPr>
+          <w:sz w:val="28"/>
+          <w:szCs w:val="28"/>
+        </w:rPr>
         <w:t>Mestrado integrado em Engenharia Informática e Computação</w:t>
       </w:r>
     </w:p>
     <w:p>
       <w:pPr>
         <w:jc w:val="center"/>
-      </w:pPr>
-      <w:r>
+        <w:rPr>
+          <w:sz w:val="28"/>
+          <w:szCs w:val="28"/>
+        </w:rPr>
+      </w:pPr>
+      <w:r>
+        <w:rPr>
+          <w:sz w:val="28"/>
+          <w:szCs w:val="28"/>
+        </w:rPr>
         <w:t>Redes de Computadores</w:t>
       </w:r>
     </w:p>
@@ -178,9 +214,17 @@
       <w:pPr>
         <w:jc w:val="center"/>
       </w:pPr>
+    </w:p>
+    <w:p>
+      <w:pPr>
+        <w:jc w:val="center"/>
+      </w:pPr>
       <w:r>
         <w:t>Bruno Marques</w:t>
       </w:r>
+      <w:r>
+        <w:t xml:space="preserve"> - 201405781</w:t>
+      </w:r>
     </w:p>
     <w:p>
       <w:pPr>
@@ -189,6 +233,9 @@
       <w:r>
         <w:t>João Loureiro</w:t>
       </w:r>
+      <w:r>
+        <w:t xml:space="preserve"> - </w:t>
+      </w:r>
     </w:p>
     <w:p>
       <w:pPr>
@@ -197,6 +244,9 @@
       <w:r>
         <w:t>José Cruz</w:t>
       </w:r>
+      <w:r>
+        <w:t xml:space="preserve"> - 201403526</w:t>
+      </w:r>
     </w:p>
     <w:p>
       <w:pPr>
@@ -205,6 +255,9 @@
       <w:r>
         <w:t>José Costa</w:t>
       </w:r>
+      <w:r>
+        <w:t xml:space="preserve"> - 201402717</w:t>
+      </w:r>
     </w:p>
     <w:p>
       <w:pPr>
@@ -215,6 +268,11 @@
       <w:pPr>
         <w:jc w:val="center"/>
       </w:pPr>
+    </w:p>
+    <w:p>
+      <w:pPr>
+        <w:jc w:val="center"/>
+      </w:pPr>
       <w:r>
         <w:t>Faculdade de Engenharia da Universidade do Porto</w:t>
       </w:r>
@@ -236,6 +294,11 @@
       <w:pPr>
         <w:jc w:val="center"/>
       </w:pPr>
+    </w:p>
+    <w:p>
+      <w:pPr>
+        <w:jc w:val="center"/>
+      </w:pPr>
       <w:r>
         <w:t>3 de novembro de 2016</w:t>
       </w:r>
@@ -245,36 +308,7 @@
         <w:jc w:val="center"/>
       </w:pPr>
     </w:p>
-    <w:p>
-      <w:pPr>
-        <w:jc w:val="center"/>
-      </w:pPr>
-    </w:p>
-    <w:p>
-      <w:pPr>
-        <w:jc w:val="center"/>
-      </w:pPr>
-    </w:p>
-    <w:p>
-      <w:pPr>
-        <w:jc w:val="center"/>
-      </w:pPr>
-    </w:p>
-    <w:p>
-      <w:pPr>
-        <w:jc w:val="center"/>
-      </w:pPr>
-    </w:p>
-    <w:p>
-      <w:pPr>
-        <w:jc w:val="center"/>
-      </w:pPr>
-    </w:p>
-    <w:p>
-      <w:pPr>
-        <w:jc w:val="center"/>
-      </w:pPr>
-    </w:p>
+    <w:p/>
     <w:p>
       <w:pPr>
         <w:rPr>
@@ -591,13 +625,7 @@
         <w:rPr>
           <w:i/>
         </w:rPr>
-        <w:t>Application</w:t>
-      </w:r>
-      <w:r>
-        <w:rPr>
-          <w:i/>
-        </w:rPr>
-        <w:t>Layer</w:t>
+        <w:t>ApplicationLayer</w:t>
       </w:r>
       <w:proofErr w:type="spellEnd"/>
       <w:r>
@@ -808,13 +836,7 @@
         <w:rPr>
           <w:i/>
         </w:rPr>
-        <w:t>un</w:t>
-      </w:r>
-      <w:r>
-        <w:rPr>
-          <w:i/>
-        </w:rPr>
-        <w:t>stuffing</w:t>
+        <w:t>unstuffing</w:t>
       </w:r>
       <w:proofErr w:type="spellEnd"/>
       <w:r>
@@ -950,7 +972,16 @@
           <w:rFonts w:cstheme="minorHAnsi"/>
           <w:shd w:val="clear" w:color="auto" w:fill="FFFFFF"/>
         </w:rPr>
-        <w:t xml:space="preserve">1), o número de pacotes a usar, a duração de cada </w:t>
+        <w:t xml:space="preserve">1), o tamanho máximo do campo de informação das tramas, </w:t>
+      </w:r>
+      <w:bookmarkStart w:id="0" w:name="_GoBack"/>
+      <w:bookmarkEnd w:id="0"/>
+      <w:r>
+        <w:rPr>
+          <w:rFonts w:cstheme="minorHAnsi"/>
+          <w:shd w:val="clear" w:color="auto" w:fill="FFFFFF"/>
+        </w:rPr>
+        <w:t xml:space="preserve">o intervalo </w:t>
       </w:r>
       <w:proofErr w:type="spellStart"/>
       <w:r>
@@ -967,7 +998,21 @@
           <w:rFonts w:cstheme="minorHAnsi"/>
           <w:shd w:val="clear" w:color="auto" w:fill="FFFFFF"/>
         </w:rPr>
-        <w:t>, o número de tentativas no caso de falha e o nome do ficheiro a ser enviado.</w:t>
+        <w:t xml:space="preserve">, o número </w:t>
+      </w:r>
+      <w:r>
+        <w:rPr>
+          <w:rFonts w:cstheme="minorHAnsi"/>
+          <w:shd w:val="clear" w:color="auto" w:fill="FFFFFF"/>
+        </w:rPr>
+        <w:t>máximo de retransmissões</w:t>
+      </w:r>
+      <w:r>
+        <w:rPr>
+          <w:rFonts w:cstheme="minorHAnsi"/>
+          <w:shd w:val="clear" w:color="auto" w:fill="FFFFFF"/>
+        </w:rPr>
+        <w:t xml:space="preserve"> e o nome do ficheiro a ser enviado.</w:t>
       </w:r>
     </w:p>
     <w:p>
@@ -1277,6 +1322,7 @@
         <w:tab/>
       </w:r>
     </w:p>
+    <w:p/>
     <w:p>
       <w:r>
         <w:lastRenderedPageBreak/>
@@ -1374,14 +1420,10 @@
       </w:r>
       <w:proofErr w:type="spellEnd"/>
       <w:r>
-        <w:t>(onde está definida a interface</w:t>
-      </w:r>
-      <w:bookmarkStart w:id="0" w:name="_GoBack"/>
-      <w:bookmarkEnd w:id="0"/>
-      <w:r>
-        <w:t>).</w:t>
-      </w:r>
-    </w:p>
+        <w:t>(onde está definida a interface).</w:t>
+      </w:r>
+    </w:p>
+    <w:p/>
     <w:p>
       <w:pPr>
         <w:pStyle w:val="PargrafodaLista"/>
@@ -1492,6 +1534,60 @@
     </w:p>
     <w:p>
       <w:pPr>
+        <w:ind w:left="360" w:firstLine="348"/>
+        <w:rPr>
+          <w:b/>
+        </w:rPr>
+      </w:pPr>
+      <w:r>
+        <w:rPr>
+          <w:b/>
+        </w:rPr>
+        <w:t>Seleção de parâmetros pelo utilizador</w:t>
+      </w:r>
+    </w:p>
+    <w:p>
+      <w:pPr>
+        <w:ind w:left="360"/>
+        <w:rPr>
+          <w:b/>
+        </w:rPr>
+      </w:pPr>
+      <w:r>
+        <w:rPr>
+          <w:sz w:val="28"/>
+          <w:szCs w:val="28"/>
+        </w:rPr>
+        <w:tab/>
+      </w:r>
+      <w:r>
+        <w:t xml:space="preserve">Ao executar o programa, o apresentada uma interface ao utilizador, onde este é capaz de escolher se é o emissor ou o recetor, o </w:t>
+      </w:r>
+      <w:proofErr w:type="spellStart"/>
+      <w:r>
+        <w:rPr>
+          <w:i/>
+        </w:rPr>
+        <w:t>BaudRate</w:t>
+      </w:r>
+      <w:proofErr w:type="spellEnd"/>
+      <w:r>
+        <w:t xml:space="preserve">, qual a porta de série que vai usar, o tamanho máximo do campo de informação das tramas, o intervalo de </w:t>
+      </w:r>
+      <w:proofErr w:type="spellStart"/>
+      <w:r>
+        <w:rPr>
+          <w:i/>
+        </w:rPr>
+        <w:t>TimeOut</w:t>
+      </w:r>
+      <w:proofErr w:type="spellEnd"/>
+      <w:r>
+        <w:t xml:space="preserve"> em segundos, o número máximo de retransmissões, e o nome do ficheiro a enviar.</w:t>
+      </w:r>
+    </w:p>
+    <w:p>
+      <w:pPr>
         <w:pStyle w:val="PargrafodaLista"/>
         <w:numPr>
           <w:ilvl w:val="0"/>
@@ -1508,6 +1604,33 @@
           <w:szCs w:val="44"/>
         </w:rPr>
         <w:t>Conclusões</w:t>
+      </w:r>
+    </w:p>
+    <w:p>
+      <w:pPr>
+        <w:ind w:firstLine="708"/>
+      </w:pPr>
+      <w:r>
+        <w:t>Os objetivos do projeto foram cumpridos</w:t>
+      </w:r>
+      <w:r>
+        <w:t xml:space="preserve"> na totalidade, tendo sido implementado um protocolo de ligação de dados e um protocolo de aplicação capazes de enviar ficheiros de um computador para outro através da porta de série.</w:t>
+      </w:r>
+    </w:p>
+    <w:p>
+      <w:pPr>
+        <w:ind w:firstLine="708"/>
+      </w:pPr>
+      <w:r>
+        <w:t>Ao longo da realização do trabalho prático foram sentidas algumas dificuldades nomeadamente com o controlo de erros e com a sincronização na execução da aplicação nos dois computadores, mas estas foram ultrapassadas.</w:t>
+      </w:r>
+    </w:p>
+    <w:p>
+      <w:pPr>
+        <w:ind w:firstLine="708"/>
+      </w:pPr>
+      <w:r>
+        <w:t xml:space="preserve">Em suma, através da realização deste projeto conseguimos consolidar de melhor maneira alguns dos conceitos abordados nas aulas teóricas e aprofundamos o nosso conhecimento do funcionamento das comunicações em rede, através do uso da porta de série. </w:t>
       </w:r>
     </w:p>
     <w:sectPr>
@@ -2578,7 +2701,7 @@
 </file>
 
 <file path=customXml/itemProps1.xml><?xml version="1.0" encoding="utf-8"?>
-<ds:datastoreItem xmlns:ds="http://schemas.openxmlformats.org/officeDocument/2006/customXml" ds:itemID="{9CF8CA9C-A4B0-4F4E-8C8D-D9B86F35DCE9}">
+<ds:datastoreItem xmlns:ds="http://schemas.openxmlformats.org/officeDocument/2006/customXml" ds:itemID="{2659A3B0-BF25-469A-AA56-988C9598F496}">
   <ds:schemaRefs>
     <ds:schemaRef ds:uri="http://schemas.openxmlformats.org/officeDocument/2006/bibliography"/>
   </ds:schemaRefs>

</xml_diff>

<commit_message>
no 8 so falta um dos pontos
</commit_message>
<xml_diff>
--- a/Trabalho 1/docs/RCOM Proj 1 Relatório.docx
+++ b/Trabalho 1/docs/RCOM Proj 1 Relatório.docx
@@ -1648,58 +1648,444 @@
       </w:pPr>
       <w:r>
         <w:tab/>
-        <w:t>Caso a mensagem recebida tenha um erro no campo BCC2, a trama REJ é enviada para que o emissor reenvie a mensagem que não chegou ao recetor corretamente.</w:t>
-      </w:r>
+        <w:t xml:space="preserve">Caso a mensagem recebida tenha um erro no campo BCC2 na função </w:t>
+      </w:r>
+      <w:proofErr w:type="spellStart"/>
+      <w:r>
+        <w:t>llread</w:t>
+      </w:r>
+      <w:proofErr w:type="spellEnd"/>
+      <w:r>
+        <w:t xml:space="preserve">, a trama REJ é enviada para que o emissor reenvie a mensagem que não chegou ao recetor corretamente. Esta implementação está na função </w:t>
+      </w:r>
+      <w:proofErr w:type="spellStart"/>
+      <w:r>
+        <w:rPr>
+          <w:rStyle w:val="pl-k"/>
+          <w:rFonts w:cstheme="minorHAnsi"/>
+          <w:color w:val="A71D5D"/>
+          <w:shd w:val="clear" w:color="auto" w:fill="FFFFFF"/>
+        </w:rPr>
+        <w:t>int</w:t>
+      </w:r>
+      <w:proofErr w:type="spellEnd"/>
+      <w:r>
+        <w:rPr>
+          <w:rFonts w:cstheme="minorHAnsi"/>
+          <w:color w:val="333333"/>
+          <w:shd w:val="clear" w:color="auto" w:fill="FFFFFF"/>
+        </w:rPr>
+        <w:t xml:space="preserve"> </w:t>
+      </w:r>
+      <w:proofErr w:type="spellStart"/>
+      <w:proofErr w:type="gramStart"/>
+      <w:r>
+        <w:rPr>
+          <w:rStyle w:val="pl-en"/>
+          <w:rFonts w:cstheme="minorHAnsi"/>
+          <w:color w:val="795DA3"/>
+          <w:shd w:val="clear" w:color="auto" w:fill="FFFFFF"/>
+        </w:rPr>
+        <w:t>reject</w:t>
+      </w:r>
+      <w:proofErr w:type="spellEnd"/>
+      <w:r>
+        <w:rPr>
+          <w:rFonts w:cstheme="minorHAnsi"/>
+          <w:color w:val="333333"/>
+          <w:shd w:val="clear" w:color="auto" w:fill="FFFFFF"/>
+        </w:rPr>
+        <w:t>(</w:t>
+      </w:r>
+      <w:proofErr w:type="spellStart"/>
+      <w:proofErr w:type="gramEnd"/>
+      <w:r>
+        <w:rPr>
+          <w:rStyle w:val="pl-k"/>
+          <w:rFonts w:cstheme="minorHAnsi"/>
+          <w:color w:val="A71D5D"/>
+          <w:shd w:val="clear" w:color="auto" w:fill="FFFFFF"/>
+        </w:rPr>
+        <w:t>unsigned</w:t>
+      </w:r>
+      <w:proofErr w:type="spellEnd"/>
+      <w:r>
+        <w:rPr>
+          <w:rFonts w:cstheme="minorHAnsi"/>
+          <w:color w:val="333333"/>
+          <w:shd w:val="clear" w:color="auto" w:fill="FFFFFF"/>
+        </w:rPr>
+        <w:t xml:space="preserve"> </w:t>
+      </w:r>
+      <w:proofErr w:type="spellStart"/>
+      <w:r>
+        <w:rPr>
+          <w:rStyle w:val="pl-k"/>
+          <w:rFonts w:cstheme="minorHAnsi"/>
+          <w:color w:val="A71D5D"/>
+          <w:shd w:val="clear" w:color="auto" w:fill="FFFFFF"/>
+        </w:rPr>
+        <w:t>char</w:t>
+      </w:r>
+      <w:proofErr w:type="spellEnd"/>
+      <w:r>
+        <w:rPr>
+          <w:rFonts w:cstheme="minorHAnsi"/>
+          <w:color w:val="333333"/>
+          <w:shd w:val="clear" w:color="auto" w:fill="FFFFFF"/>
+        </w:rPr>
+        <w:t xml:space="preserve">* </w:t>
+      </w:r>
+      <w:proofErr w:type="spellStart"/>
+      <w:r>
+        <w:rPr>
+          <w:rFonts w:cstheme="minorHAnsi"/>
+          <w:color w:val="333333"/>
+          <w:shd w:val="clear" w:color="auto" w:fill="FFFFFF"/>
+        </w:rPr>
+        <w:t>rej</w:t>
+      </w:r>
+      <w:proofErr w:type="spellEnd"/>
+      <w:r>
+        <w:rPr>
+          <w:rFonts w:cstheme="minorHAnsi"/>
+          <w:color w:val="333333"/>
+          <w:shd w:val="clear" w:color="auto" w:fill="FFFFFF"/>
+        </w:rPr>
+        <w:t>)</w:t>
+      </w:r>
+      <w:r>
+        <w:rPr>
+          <w:rFonts w:cstheme="minorHAnsi"/>
+          <w:color w:val="333333"/>
+          <w:shd w:val="clear" w:color="auto" w:fill="FFFFFF"/>
+        </w:rPr>
+        <w:t xml:space="preserve"> do ficheiro </w:t>
+      </w:r>
+      <w:proofErr w:type="spellStart"/>
+      <w:r>
+        <w:rPr>
+          <w:rFonts w:cstheme="minorHAnsi"/>
+          <w:color w:val="333333"/>
+          <w:u w:val="single"/>
+          <w:shd w:val="clear" w:color="auto" w:fill="FFFFFF"/>
+        </w:rPr>
+        <w:t>link.c</w:t>
+      </w:r>
+      <w:proofErr w:type="spellEnd"/>
+      <w:r>
+        <w:rPr>
+          <w:rFonts w:cstheme="minorHAnsi"/>
+          <w:color w:val="333333"/>
+          <w:shd w:val="clear" w:color="auto" w:fill="FFFFFF"/>
+        </w:rPr>
+        <w:t>.</w:t>
+      </w:r>
+    </w:p>
+    <w:p>
+      <w:pPr>
+        <w:ind w:left="360"/>
+        <w:rPr>
+          <w:b/>
+        </w:rPr>
+      </w:pPr>
+      <w:r>
+        <w:rPr>
+          <w:b/>
+        </w:rPr>
+        <w:tab/>
+        <w:t>Verificação da integridade dos dados pela aplicação</w:t>
+      </w:r>
+    </w:p>
+    <w:p>
+      <w:pPr>
+        <w:ind w:left="360"/>
+      </w:pPr>
+      <w:r>
+        <w:rPr>
+          <w:b/>
+        </w:rPr>
+        <w:tab/>
+      </w:r>
+      <w:r>
+        <w:t xml:space="preserve">Após o envio é verificado o tamanho do ficheiro recebido. Esta verificação está implementada em </w:t>
+      </w:r>
+      <w:proofErr w:type="spellStart"/>
+      <w:r>
+        <w:rPr>
+          <w:rStyle w:val="pl-k"/>
+          <w:rFonts w:cstheme="minorHAnsi"/>
+          <w:color w:val="A71D5D"/>
+          <w:shd w:val="clear" w:color="auto" w:fill="FFFFFF"/>
+        </w:rPr>
+        <w:t>long</w:t>
+      </w:r>
+      <w:proofErr w:type="spellEnd"/>
+      <w:r>
+        <w:rPr>
+          <w:rFonts w:cstheme="minorHAnsi"/>
+          <w:color w:val="333333"/>
+          <w:shd w:val="clear" w:color="auto" w:fill="FFFFFF"/>
+        </w:rPr>
+        <w:t xml:space="preserve"> </w:t>
+      </w:r>
+      <w:proofErr w:type="spellStart"/>
+      <w:r>
+        <w:rPr>
+          <w:rStyle w:val="pl-k"/>
+          <w:rFonts w:cstheme="minorHAnsi"/>
+          <w:color w:val="A71D5D"/>
+          <w:shd w:val="clear" w:color="auto" w:fill="FFFFFF"/>
+        </w:rPr>
+        <w:t>int</w:t>
+      </w:r>
+      <w:proofErr w:type="spellEnd"/>
+      <w:r>
+        <w:rPr>
+          <w:rFonts w:cstheme="minorHAnsi"/>
+          <w:color w:val="333333"/>
+          <w:shd w:val="clear" w:color="auto" w:fill="FFFFFF"/>
+        </w:rPr>
+        <w:t xml:space="preserve"> </w:t>
+      </w:r>
+      <w:proofErr w:type="spellStart"/>
+      <w:proofErr w:type="gramStart"/>
+      <w:r>
+        <w:rPr>
+          <w:rStyle w:val="pl-en"/>
+          <w:rFonts w:cstheme="minorHAnsi"/>
+          <w:color w:val="795DA3"/>
+          <w:shd w:val="clear" w:color="auto" w:fill="FFFFFF"/>
+        </w:rPr>
+        <w:t>verifyControlData</w:t>
+      </w:r>
+      <w:proofErr w:type="spellEnd"/>
+      <w:r>
+        <w:rPr>
+          <w:rFonts w:cstheme="minorHAnsi"/>
+          <w:color w:val="333333"/>
+          <w:shd w:val="clear" w:color="auto" w:fill="FFFFFF"/>
+        </w:rPr>
+        <w:t>(</w:t>
+      </w:r>
+      <w:proofErr w:type="spellStart"/>
+      <w:proofErr w:type="gramEnd"/>
+      <w:r>
+        <w:rPr>
+          <w:rStyle w:val="pl-k"/>
+          <w:rFonts w:cstheme="minorHAnsi"/>
+          <w:color w:val="A71D5D"/>
+          <w:shd w:val="clear" w:color="auto" w:fill="FFFFFF"/>
+        </w:rPr>
+        <w:t>unsigned</w:t>
+      </w:r>
+      <w:proofErr w:type="spellEnd"/>
+      <w:r>
+        <w:rPr>
+          <w:rFonts w:cstheme="minorHAnsi"/>
+          <w:color w:val="333333"/>
+          <w:shd w:val="clear" w:color="auto" w:fill="FFFFFF"/>
+        </w:rPr>
+        <w:t xml:space="preserve"> </w:t>
+      </w:r>
+      <w:proofErr w:type="spellStart"/>
+      <w:r>
+        <w:rPr>
+          <w:rStyle w:val="pl-k"/>
+          <w:rFonts w:cstheme="minorHAnsi"/>
+          <w:color w:val="A71D5D"/>
+          <w:shd w:val="clear" w:color="auto" w:fill="FFFFFF"/>
+        </w:rPr>
+        <w:t>char</w:t>
+      </w:r>
+      <w:proofErr w:type="spellEnd"/>
+      <w:r>
+        <w:rPr>
+          <w:rFonts w:cstheme="minorHAnsi"/>
+          <w:color w:val="333333"/>
+          <w:shd w:val="clear" w:color="auto" w:fill="FFFFFF"/>
+        </w:rPr>
+        <w:t xml:space="preserve"> * data ,</w:t>
+      </w:r>
+      <w:proofErr w:type="spellStart"/>
+      <w:r>
+        <w:rPr>
+          <w:rStyle w:val="pl-k"/>
+          <w:rFonts w:cstheme="minorHAnsi"/>
+          <w:color w:val="A71D5D"/>
+          <w:shd w:val="clear" w:color="auto" w:fill="FFFFFF"/>
+        </w:rPr>
+        <w:t>char</w:t>
+      </w:r>
+      <w:proofErr w:type="spellEnd"/>
+      <w:r>
+        <w:rPr>
+          <w:rFonts w:cstheme="minorHAnsi"/>
+          <w:color w:val="333333"/>
+          <w:shd w:val="clear" w:color="auto" w:fill="FFFFFF"/>
+        </w:rPr>
+        <w:t xml:space="preserve"> * </w:t>
+      </w:r>
+      <w:proofErr w:type="spellStart"/>
+      <w:r>
+        <w:rPr>
+          <w:rFonts w:cstheme="minorHAnsi"/>
+          <w:color w:val="333333"/>
+          <w:shd w:val="clear" w:color="auto" w:fill="FFFFFF"/>
+        </w:rPr>
+        <w:t>file_name</w:t>
+      </w:r>
+      <w:proofErr w:type="spellEnd"/>
+      <w:r>
+        <w:rPr>
+          <w:rFonts w:cstheme="minorHAnsi"/>
+          <w:color w:val="333333"/>
+          <w:shd w:val="clear" w:color="auto" w:fill="FFFFFF"/>
+        </w:rPr>
+        <w:t xml:space="preserve">, </w:t>
+      </w:r>
+      <w:proofErr w:type="spellStart"/>
+      <w:r>
+        <w:rPr>
+          <w:rStyle w:val="pl-k"/>
+          <w:rFonts w:cstheme="minorHAnsi"/>
+          <w:color w:val="A71D5D"/>
+          <w:shd w:val="clear" w:color="auto" w:fill="FFFFFF"/>
+        </w:rPr>
+        <w:t>int</w:t>
+      </w:r>
+      <w:proofErr w:type="spellEnd"/>
+      <w:r>
+        <w:rPr>
+          <w:rFonts w:cstheme="minorHAnsi"/>
+          <w:color w:val="333333"/>
+          <w:shd w:val="clear" w:color="auto" w:fill="FFFFFF"/>
+        </w:rPr>
+        <w:t xml:space="preserve"> </w:t>
+      </w:r>
+      <w:proofErr w:type="spellStart"/>
+      <w:r>
+        <w:rPr>
+          <w:rFonts w:cstheme="minorHAnsi"/>
+          <w:color w:val="333333"/>
+          <w:shd w:val="clear" w:color="auto" w:fill="FFFFFF"/>
+        </w:rPr>
+        <w:t>value</w:t>
+      </w:r>
+      <w:proofErr w:type="spellEnd"/>
+      <w:r>
+        <w:rPr>
+          <w:rFonts w:cstheme="minorHAnsi"/>
+          <w:color w:val="333333"/>
+          <w:shd w:val="clear" w:color="auto" w:fill="FFFFFF"/>
+        </w:rPr>
+        <w:t>)</w:t>
+      </w:r>
+      <w:r>
+        <w:rPr>
+          <w:rFonts w:cstheme="minorHAnsi"/>
+          <w:color w:val="333333"/>
+          <w:shd w:val="clear" w:color="auto" w:fill="FFFFFF"/>
+        </w:rPr>
+        <w:t xml:space="preserve"> no ficheiro </w:t>
+      </w:r>
+      <w:proofErr w:type="spellStart"/>
+      <w:r>
+        <w:rPr>
+          <w:rFonts w:cstheme="minorHAnsi"/>
+          <w:color w:val="333333"/>
+          <w:u w:val="single"/>
+          <w:shd w:val="clear" w:color="auto" w:fill="FFFFFF"/>
+        </w:rPr>
+        <w:t>application.c</w:t>
+      </w:r>
+      <w:proofErr w:type="spellEnd"/>
+      <w:r>
+        <w:rPr>
+          <w:rFonts w:cstheme="minorHAnsi"/>
+          <w:color w:val="333333"/>
+          <w:shd w:val="clear" w:color="auto" w:fill="FFFFFF"/>
+        </w:rPr>
+        <w:t>.</w:t>
+      </w:r>
+    </w:p>
+    <w:p>
+      <w:pPr>
+        <w:ind w:left="360"/>
+        <w:rPr>
+          <w:b/>
+        </w:rPr>
+      </w:pPr>
+      <w:r>
+        <w:rPr>
+          <w:b/>
+        </w:rPr>
+        <w:tab/>
+        <w:t>Registo de ocorrências</w:t>
+      </w:r>
+    </w:p>
+    <w:p>
+      <w:pPr>
+        <w:ind w:left="360"/>
+      </w:pPr>
+      <w:r>
+        <w:rPr>
+          <w:b/>
+        </w:rPr>
+        <w:tab/>
+      </w:r>
+      <w:r>
+        <w:t xml:space="preserve">Na estrutura de dados </w:t>
+      </w:r>
+      <w:proofErr w:type="spellStart"/>
+      <w:r>
+        <w:rPr>
+          <w:i/>
+        </w:rPr>
+        <w:t>Stats</w:t>
+      </w:r>
+      <w:proofErr w:type="spellEnd"/>
+      <w:r>
+        <w:t xml:space="preserve"> declarada em </w:t>
+      </w:r>
+      <w:proofErr w:type="spellStart"/>
+      <w:r>
+        <w:rPr>
+          <w:u w:val="single"/>
+        </w:rPr>
+        <w:t>utils.h</w:t>
+      </w:r>
+      <w:proofErr w:type="spellEnd"/>
+      <w:r>
+        <w:t xml:space="preserve"> são guardadas, ao longo da execução do programa, diversos valores, nomeadamente o número de tramas I enviadas e recebidas, o número de ocorrências de </w:t>
+      </w:r>
+      <w:proofErr w:type="spellStart"/>
+      <w:r>
+        <w:rPr>
+          <w:i/>
+        </w:rPr>
+        <w:t>TimeOuts</w:t>
+      </w:r>
+      <w:proofErr w:type="spellEnd"/>
+      <w:r>
+        <w:t>, e o número de REJ e RR enviados e recebidos.</w:t>
+      </w:r>
+    </w:p>
+    <w:p>
+      <w:pPr>
+        <w:ind w:left="360"/>
+        <w:rPr>
+          <w:sz w:val="44"/>
+          <w:szCs w:val="44"/>
+        </w:rPr>
+      </w:pPr>
       <w:bookmarkStart w:id="0" w:name="_GoBack"/>
       <w:bookmarkEnd w:id="0"/>
-    </w:p>
-    <w:p>
-      <w:pPr>
-        <w:ind w:left="360"/>
-        <w:rPr>
-          <w:b/>
-        </w:rPr>
-      </w:pPr>
-      <w:r>
-        <w:rPr>
-          <w:b/>
-        </w:rPr>
-        <w:tab/>
-        <w:t>Verificação da integridade dos dados pela aplicação</w:t>
-      </w:r>
-    </w:p>
-    <w:p>
-      <w:pPr>
-        <w:ind w:left="360"/>
-        <w:rPr>
-          <w:b/>
-        </w:rPr>
-      </w:pPr>
-      <w:r>
-        <w:rPr>
-          <w:b/>
-        </w:rPr>
-        <w:tab/>
-        <w:t>Registo de ocorrências</w:t>
-      </w:r>
-    </w:p>
-    <w:p>
-      <w:pPr>
-        <w:pStyle w:val="PargrafodaLista"/>
-        <w:numPr>
-          <w:ilvl w:val="0"/>
-          <w:numId w:val="2"/>
-        </w:numPr>
+      <w:r>
         <w:rPr>
           <w:sz w:val="44"/>
           <w:szCs w:val="44"/>
         </w:rPr>
-      </w:pPr>
-      <w:r>
-        <w:rPr>
-          <w:sz w:val="44"/>
-          <w:szCs w:val="44"/>
-        </w:rPr>
         <w:t>Conclusões</w:t>
       </w:r>
     </w:p>
@@ -1708,6 +2094,7 @@
         <w:ind w:firstLine="708"/>
       </w:pPr>
       <w:r>
+        <w:lastRenderedPageBreak/>
         <w:t>Os objetivos do projeto foram cumpridos</w:t>
       </w:r>
       <w:r>
@@ -2529,6 +2916,16 @@
       <w:contextualSpacing/>
     </w:pPr>
   </w:style>
+  <w:style w:type="character" w:customStyle="1" w:styleId="pl-k">
+    <w:name w:val="pl-k"/>
+    <w:basedOn w:val="Tipodeletrapredefinidodopargrafo"/>
+    <w:rsid w:val="00C706CA"/>
+  </w:style>
+  <w:style w:type="character" w:customStyle="1" w:styleId="pl-en">
+    <w:name w:val="pl-en"/>
+    <w:basedOn w:val="Tipodeletrapredefinidodopargrafo"/>
+    <w:rsid w:val="00C706CA"/>
+  </w:style>
 </w:styles>
 </file>
 
@@ -2798,7 +3195,7 @@
 </file>
 
 <file path=customXml/itemProps1.xml><?xml version="1.0" encoding="utf-8"?>
-<ds:datastoreItem xmlns:ds="http://schemas.openxmlformats.org/officeDocument/2006/customXml" ds:itemID="{77954FB9-A36D-4223-B27B-FBD2E08393D0}">
+<ds:datastoreItem xmlns:ds="http://schemas.openxmlformats.org/officeDocument/2006/customXml" ds:itemID="{E4CBEB44-4CD1-4559-AFA9-662FC7C9E833}">
   <ds:schemaRefs>
     <ds:schemaRef ds:uri="http://schemas.openxmlformats.org/officeDocument/2006/bibliography"/>
   </ds:schemaRefs>

</xml_diff>

<commit_message>
Updated index and also added use cases.
</commit_message>
<xml_diff>
--- a/Trabalho 1/docs/RCOM Proj 1 Relatório.docx
+++ b/Trabalho 1/docs/RCOM Proj 1 Relatório.docx
@@ -236,6 +236,9 @@
       <w:r>
         <w:t xml:space="preserve"> - </w:t>
       </w:r>
+      <w:r>
+        <w:t>201405652</w:t>
+      </w:r>
     </w:p>
     <w:p>
       <w:pPr>
@@ -308,30 +311,899 @@
         <w:jc w:val="center"/>
       </w:pPr>
     </w:p>
-    <w:p/>
-    <w:p>
-      <w:pPr>
-        <w:rPr>
-          <w:sz w:val="44"/>
-          <w:szCs w:val="44"/>
-        </w:rPr>
-      </w:pPr>
-      <w:r>
-        <w:rPr>
-          <w:sz w:val="44"/>
-          <w:szCs w:val="44"/>
-        </w:rPr>
-        <w:lastRenderedPageBreak/>
-        <w:t>Índice</w:t>
-      </w:r>
-      <w:r>
-        <w:rPr>
-          <w:sz w:val="44"/>
-          <w:szCs w:val="44"/>
-        </w:rPr>
-        <w:t xml:space="preserve"> </w:t>
-      </w:r>
-    </w:p>
+    <w:sdt>
+      <w:sdtPr>
+        <w:id w:val="-1706396862"/>
+        <w:docPartObj>
+          <w:docPartGallery w:val="Table of Contents"/>
+          <w:docPartUnique/>
+        </w:docPartObj>
+      </w:sdtPr>
+      <w:sdtEndPr>
+        <w:rPr>
+          <w:rFonts w:asciiTheme="minorHAnsi" w:eastAsiaTheme="minorHAnsi" w:hAnsiTheme="minorHAnsi" w:cstheme="minorBidi"/>
+          <w:b/>
+          <w:bCs/>
+          <w:color w:val="auto"/>
+          <w:sz w:val="22"/>
+          <w:szCs w:val="22"/>
+          <w:lang w:eastAsia="en-US"/>
+        </w:rPr>
+      </w:sdtEndPr>
+      <w:sdtContent>
+        <w:p>
+          <w:pPr>
+            <w:pStyle w:val="Cabealhodondice"/>
+            <w:ind w:firstLine="708"/>
+          </w:pPr>
+          <w:r>
+            <w:t>Índice</w:t>
+          </w:r>
+        </w:p>
+        <w:p>
+          <w:pPr>
+            <w:pStyle w:val="ndice1"/>
+            <w:tabs>
+              <w:tab w:val="right" w:leader="dot" w:pos="8494"/>
+            </w:tabs>
+            <w:rPr>
+              <w:rFonts w:eastAsiaTheme="minorEastAsia"/>
+              <w:noProof/>
+              <w:lang w:eastAsia="pt-PT"/>
+            </w:rPr>
+          </w:pPr>
+          <w:r>
+            <w:fldChar w:fldCharType="begin"/>
+          </w:r>
+          <w:r>
+            <w:instrText xml:space="preserve"> TOC \o "1-3" \h \z \u </w:instrText>
+          </w:r>
+          <w:r>
+            <w:fldChar w:fldCharType="separate"/>
+          </w:r>
+          <w:hyperlink w:anchor="_Toc466497944" w:history="1">
+            <w:r>
+              <w:rPr>
+                <w:rStyle w:val="Hiperligao"/>
+                <w:noProof/>
+              </w:rPr>
+              <w:t>Sumário</w:t>
+            </w:r>
+            <w:r>
+              <w:rPr>
+                <w:noProof/>
+                <w:webHidden/>
+              </w:rPr>
+              <w:tab/>
+            </w:r>
+            <w:r>
+              <w:rPr>
+                <w:noProof/>
+                <w:webHidden/>
+              </w:rPr>
+              <w:fldChar w:fldCharType="begin"/>
+            </w:r>
+            <w:r>
+              <w:rPr>
+                <w:noProof/>
+                <w:webHidden/>
+              </w:rPr>
+              <w:instrText xml:space="preserve"> PAGEREF _Toc466497944 \h </w:instrText>
+            </w:r>
+            <w:r>
+              <w:rPr>
+                <w:noProof/>
+                <w:webHidden/>
+              </w:rPr>
+            </w:r>
+            <w:r>
+              <w:rPr>
+                <w:noProof/>
+                <w:webHidden/>
+              </w:rPr>
+              <w:fldChar w:fldCharType="separate"/>
+            </w:r>
+            <w:r>
+              <w:rPr>
+                <w:noProof/>
+                <w:webHidden/>
+              </w:rPr>
+              <w:t>3</w:t>
+            </w:r>
+            <w:r>
+              <w:rPr>
+                <w:noProof/>
+                <w:webHidden/>
+              </w:rPr>
+              <w:fldChar w:fldCharType="end"/>
+            </w:r>
+          </w:hyperlink>
+        </w:p>
+        <w:p>
+          <w:pPr>
+            <w:pStyle w:val="ndice1"/>
+            <w:tabs>
+              <w:tab w:val="left" w:pos="440"/>
+              <w:tab w:val="right" w:leader="dot" w:pos="8494"/>
+            </w:tabs>
+            <w:rPr>
+              <w:rFonts w:eastAsiaTheme="minorEastAsia"/>
+              <w:noProof/>
+              <w:lang w:eastAsia="pt-PT"/>
+            </w:rPr>
+          </w:pPr>
+          <w:hyperlink w:anchor="_Toc466497945" w:history="1">
+            <w:r>
+              <w:rPr>
+                <w:rStyle w:val="Hiperligao"/>
+                <w:noProof/>
+              </w:rPr>
+              <w:t>1.</w:t>
+            </w:r>
+            <w:r>
+              <w:rPr>
+                <w:rFonts w:eastAsiaTheme="minorEastAsia"/>
+                <w:noProof/>
+                <w:lang w:eastAsia="pt-PT"/>
+              </w:rPr>
+              <w:tab/>
+            </w:r>
+            <w:r>
+              <w:rPr>
+                <w:rStyle w:val="Hiperligao"/>
+                <w:noProof/>
+              </w:rPr>
+              <w:t>Introdução</w:t>
+            </w:r>
+            <w:r>
+              <w:rPr>
+                <w:noProof/>
+                <w:webHidden/>
+              </w:rPr>
+              <w:tab/>
+            </w:r>
+            <w:r>
+              <w:rPr>
+                <w:noProof/>
+                <w:webHidden/>
+              </w:rPr>
+              <w:fldChar w:fldCharType="begin"/>
+            </w:r>
+            <w:r>
+              <w:rPr>
+                <w:noProof/>
+                <w:webHidden/>
+              </w:rPr>
+              <w:instrText xml:space="preserve"> PAGEREF _Toc466497945 \h </w:instrText>
+            </w:r>
+            <w:r>
+              <w:rPr>
+                <w:noProof/>
+                <w:webHidden/>
+              </w:rPr>
+            </w:r>
+            <w:r>
+              <w:rPr>
+                <w:noProof/>
+                <w:webHidden/>
+              </w:rPr>
+              <w:fldChar w:fldCharType="separate"/>
+            </w:r>
+            <w:r>
+              <w:rPr>
+                <w:noProof/>
+                <w:webHidden/>
+              </w:rPr>
+              <w:t>4</w:t>
+            </w:r>
+            <w:r>
+              <w:rPr>
+                <w:noProof/>
+                <w:webHidden/>
+              </w:rPr>
+              <w:fldChar w:fldCharType="end"/>
+            </w:r>
+          </w:hyperlink>
+        </w:p>
+        <w:p>
+          <w:pPr>
+            <w:pStyle w:val="ndice1"/>
+            <w:tabs>
+              <w:tab w:val="left" w:pos="440"/>
+              <w:tab w:val="right" w:leader="dot" w:pos="8494"/>
+            </w:tabs>
+            <w:rPr>
+              <w:rFonts w:eastAsiaTheme="minorEastAsia"/>
+              <w:noProof/>
+              <w:lang w:eastAsia="pt-PT"/>
+            </w:rPr>
+          </w:pPr>
+          <w:hyperlink w:anchor="_Toc466497946" w:history="1">
+            <w:r>
+              <w:rPr>
+                <w:rStyle w:val="Hiperligao"/>
+                <w:noProof/>
+              </w:rPr>
+              <w:t>2.</w:t>
+            </w:r>
+            <w:r>
+              <w:rPr>
+                <w:rFonts w:eastAsiaTheme="minorEastAsia"/>
+                <w:noProof/>
+                <w:lang w:eastAsia="pt-PT"/>
+              </w:rPr>
+              <w:tab/>
+            </w:r>
+            <w:r>
+              <w:rPr>
+                <w:rStyle w:val="Hiperligao"/>
+                <w:noProof/>
+              </w:rPr>
+              <w:t>Arquitetura</w:t>
+            </w:r>
+            <w:r>
+              <w:rPr>
+                <w:noProof/>
+                <w:webHidden/>
+              </w:rPr>
+              <w:tab/>
+            </w:r>
+            <w:r>
+              <w:rPr>
+                <w:noProof/>
+                <w:webHidden/>
+              </w:rPr>
+              <w:fldChar w:fldCharType="begin"/>
+            </w:r>
+            <w:r>
+              <w:rPr>
+                <w:noProof/>
+                <w:webHidden/>
+              </w:rPr>
+              <w:instrText xml:space="preserve"> PAGEREF _Toc466497946 \h </w:instrText>
+            </w:r>
+            <w:r>
+              <w:rPr>
+                <w:noProof/>
+                <w:webHidden/>
+              </w:rPr>
+            </w:r>
+            <w:r>
+              <w:rPr>
+                <w:noProof/>
+                <w:webHidden/>
+              </w:rPr>
+              <w:fldChar w:fldCharType="separate"/>
+            </w:r>
+            <w:r>
+              <w:rPr>
+                <w:noProof/>
+                <w:webHidden/>
+              </w:rPr>
+              <w:t>5</w:t>
+            </w:r>
+            <w:r>
+              <w:rPr>
+                <w:noProof/>
+                <w:webHidden/>
+              </w:rPr>
+              <w:fldChar w:fldCharType="end"/>
+            </w:r>
+          </w:hyperlink>
+        </w:p>
+        <w:p>
+          <w:pPr>
+            <w:pStyle w:val="ndice1"/>
+            <w:tabs>
+              <w:tab w:val="left" w:pos="440"/>
+              <w:tab w:val="right" w:leader="dot" w:pos="8494"/>
+            </w:tabs>
+            <w:rPr>
+              <w:rFonts w:eastAsiaTheme="minorEastAsia"/>
+              <w:noProof/>
+              <w:lang w:eastAsia="pt-PT"/>
+            </w:rPr>
+          </w:pPr>
+          <w:hyperlink w:anchor="_Toc466497947" w:history="1">
+            <w:r>
+              <w:rPr>
+                <w:rStyle w:val="Hiperligao"/>
+                <w:noProof/>
+              </w:rPr>
+              <w:t>3.</w:t>
+            </w:r>
+            <w:r>
+              <w:rPr>
+                <w:rFonts w:eastAsiaTheme="minorEastAsia"/>
+                <w:noProof/>
+                <w:lang w:eastAsia="pt-PT"/>
+              </w:rPr>
+              <w:tab/>
+            </w:r>
+            <w:r>
+              <w:rPr>
+                <w:rStyle w:val="Hiperligao"/>
+                <w:noProof/>
+              </w:rPr>
+              <w:t>Estrutura do Código</w:t>
+            </w:r>
+            <w:r>
+              <w:rPr>
+                <w:noProof/>
+                <w:webHidden/>
+              </w:rPr>
+              <w:tab/>
+            </w:r>
+            <w:r>
+              <w:rPr>
+                <w:noProof/>
+                <w:webHidden/>
+              </w:rPr>
+              <w:fldChar w:fldCharType="begin"/>
+            </w:r>
+            <w:r>
+              <w:rPr>
+                <w:noProof/>
+                <w:webHidden/>
+              </w:rPr>
+              <w:instrText xml:space="preserve"> PAGEREF _Toc466497947 \h </w:instrText>
+            </w:r>
+            <w:r>
+              <w:rPr>
+                <w:noProof/>
+                <w:webHidden/>
+              </w:rPr>
+            </w:r>
+            <w:r>
+              <w:rPr>
+                <w:noProof/>
+                <w:webHidden/>
+              </w:rPr>
+              <w:fldChar w:fldCharType="separate"/>
+            </w:r>
+            <w:r>
+              <w:rPr>
+                <w:noProof/>
+                <w:webHidden/>
+              </w:rPr>
+              <w:t>6</w:t>
+            </w:r>
+            <w:r>
+              <w:rPr>
+                <w:noProof/>
+                <w:webHidden/>
+              </w:rPr>
+              <w:fldChar w:fldCharType="end"/>
+            </w:r>
+          </w:hyperlink>
+        </w:p>
+        <w:p>
+          <w:pPr>
+            <w:pStyle w:val="ndice1"/>
+            <w:tabs>
+              <w:tab w:val="left" w:pos="440"/>
+              <w:tab w:val="right" w:leader="dot" w:pos="8494"/>
+            </w:tabs>
+            <w:rPr>
+              <w:rFonts w:eastAsiaTheme="minorEastAsia"/>
+              <w:noProof/>
+              <w:lang w:eastAsia="pt-PT"/>
+            </w:rPr>
+          </w:pPr>
+          <w:hyperlink w:anchor="_Toc466497948" w:history="1">
+            <w:r>
+              <w:rPr>
+                <w:rStyle w:val="Hiperligao"/>
+                <w:noProof/>
+              </w:rPr>
+              <w:t>4.</w:t>
+            </w:r>
+            <w:r>
+              <w:rPr>
+                <w:rFonts w:eastAsiaTheme="minorEastAsia"/>
+                <w:noProof/>
+                <w:lang w:eastAsia="pt-PT"/>
+              </w:rPr>
+              <w:tab/>
+            </w:r>
+            <w:r>
+              <w:rPr>
+                <w:rStyle w:val="Hiperligao"/>
+                <w:noProof/>
+              </w:rPr>
+              <w:t>Casos de Uso Principais</w:t>
+            </w:r>
+            <w:r>
+              <w:rPr>
+                <w:noProof/>
+                <w:webHidden/>
+              </w:rPr>
+              <w:tab/>
+            </w:r>
+            <w:r>
+              <w:rPr>
+                <w:noProof/>
+                <w:webHidden/>
+              </w:rPr>
+              <w:fldChar w:fldCharType="begin"/>
+            </w:r>
+            <w:r>
+              <w:rPr>
+                <w:noProof/>
+                <w:webHidden/>
+              </w:rPr>
+              <w:instrText xml:space="preserve"> PAGEREF _Toc466497948 \h </w:instrText>
+            </w:r>
+            <w:r>
+              <w:rPr>
+                <w:noProof/>
+                <w:webHidden/>
+              </w:rPr>
+            </w:r>
+            <w:r>
+              <w:rPr>
+                <w:noProof/>
+                <w:webHidden/>
+              </w:rPr>
+              <w:fldChar w:fldCharType="separate"/>
+            </w:r>
+            <w:r>
+              <w:rPr>
+                <w:noProof/>
+                <w:webHidden/>
+              </w:rPr>
+              <w:t>7</w:t>
+            </w:r>
+            <w:r>
+              <w:rPr>
+                <w:noProof/>
+                <w:webHidden/>
+              </w:rPr>
+              <w:fldChar w:fldCharType="end"/>
+            </w:r>
+          </w:hyperlink>
+        </w:p>
+        <w:p>
+          <w:pPr>
+            <w:pStyle w:val="ndice1"/>
+            <w:tabs>
+              <w:tab w:val="left" w:pos="440"/>
+              <w:tab w:val="right" w:leader="dot" w:pos="8494"/>
+            </w:tabs>
+            <w:rPr>
+              <w:rFonts w:eastAsiaTheme="minorEastAsia"/>
+              <w:noProof/>
+              <w:lang w:eastAsia="pt-PT"/>
+            </w:rPr>
+          </w:pPr>
+          <w:hyperlink w:anchor="_Toc466497949" w:history="1">
+            <w:r>
+              <w:rPr>
+                <w:rStyle w:val="Hiperligao"/>
+                <w:noProof/>
+              </w:rPr>
+              <w:t>5.</w:t>
+            </w:r>
+            <w:r>
+              <w:rPr>
+                <w:rFonts w:eastAsiaTheme="minorEastAsia"/>
+                <w:noProof/>
+                <w:lang w:eastAsia="pt-PT"/>
+              </w:rPr>
+              <w:tab/>
+            </w:r>
+            <w:r>
+              <w:rPr>
+                <w:rStyle w:val="Hiperligao"/>
+                <w:noProof/>
+              </w:rPr>
+              <w:t>Protocolo de Ligação Lógica</w:t>
+            </w:r>
+            <w:r>
+              <w:rPr>
+                <w:noProof/>
+                <w:webHidden/>
+              </w:rPr>
+              <w:tab/>
+            </w:r>
+            <w:r>
+              <w:rPr>
+                <w:noProof/>
+                <w:webHidden/>
+              </w:rPr>
+              <w:fldChar w:fldCharType="begin"/>
+            </w:r>
+            <w:r>
+              <w:rPr>
+                <w:noProof/>
+                <w:webHidden/>
+              </w:rPr>
+              <w:instrText xml:space="preserve"> PAGEREF _Toc466497949 \h </w:instrText>
+            </w:r>
+            <w:r>
+              <w:rPr>
+                <w:noProof/>
+                <w:webHidden/>
+              </w:rPr>
+            </w:r>
+            <w:r>
+              <w:rPr>
+                <w:noProof/>
+                <w:webHidden/>
+              </w:rPr>
+              <w:fldChar w:fldCharType="separate"/>
+            </w:r>
+            <w:r>
+              <w:rPr>
+                <w:noProof/>
+                <w:webHidden/>
+              </w:rPr>
+              <w:t>7</w:t>
+            </w:r>
+            <w:r>
+              <w:rPr>
+                <w:noProof/>
+                <w:webHidden/>
+              </w:rPr>
+              <w:fldChar w:fldCharType="end"/>
+            </w:r>
+          </w:hyperlink>
+        </w:p>
+        <w:p>
+          <w:pPr>
+            <w:pStyle w:val="ndice1"/>
+            <w:tabs>
+              <w:tab w:val="left" w:pos="440"/>
+              <w:tab w:val="right" w:leader="dot" w:pos="8494"/>
+            </w:tabs>
+            <w:rPr>
+              <w:rFonts w:eastAsiaTheme="minorEastAsia"/>
+              <w:noProof/>
+              <w:lang w:eastAsia="pt-PT"/>
+            </w:rPr>
+          </w:pPr>
+          <w:hyperlink w:anchor="_Toc466497950" w:history="1">
+            <w:r>
+              <w:rPr>
+                <w:rStyle w:val="Hiperligao"/>
+                <w:noProof/>
+              </w:rPr>
+              <w:t>6.</w:t>
+            </w:r>
+            <w:r>
+              <w:rPr>
+                <w:rFonts w:eastAsiaTheme="minorEastAsia"/>
+                <w:noProof/>
+                <w:lang w:eastAsia="pt-PT"/>
+              </w:rPr>
+              <w:tab/>
+            </w:r>
+            <w:r>
+              <w:rPr>
+                <w:rStyle w:val="Hiperligao"/>
+                <w:noProof/>
+              </w:rPr>
+              <w:t>Protocolo de Aplicação</w:t>
+            </w:r>
+            <w:r>
+              <w:rPr>
+                <w:noProof/>
+                <w:webHidden/>
+              </w:rPr>
+              <w:tab/>
+            </w:r>
+            <w:r>
+              <w:rPr>
+                <w:noProof/>
+                <w:webHidden/>
+              </w:rPr>
+              <w:fldChar w:fldCharType="begin"/>
+            </w:r>
+            <w:r>
+              <w:rPr>
+                <w:noProof/>
+                <w:webHidden/>
+              </w:rPr>
+              <w:instrText xml:space="preserve"> PAGEREF _Toc466497950 \h </w:instrText>
+            </w:r>
+            <w:r>
+              <w:rPr>
+                <w:noProof/>
+                <w:webHidden/>
+              </w:rPr>
+            </w:r>
+            <w:r>
+              <w:rPr>
+                <w:noProof/>
+                <w:webHidden/>
+              </w:rPr>
+              <w:fldChar w:fldCharType="separate"/>
+            </w:r>
+            <w:r>
+              <w:rPr>
+                <w:noProof/>
+                <w:webHidden/>
+              </w:rPr>
+              <w:t>7</w:t>
+            </w:r>
+            <w:r>
+              <w:rPr>
+                <w:noProof/>
+                <w:webHidden/>
+              </w:rPr>
+              <w:fldChar w:fldCharType="end"/>
+            </w:r>
+          </w:hyperlink>
+        </w:p>
+        <w:p>
+          <w:pPr>
+            <w:pStyle w:val="ndice1"/>
+            <w:tabs>
+              <w:tab w:val="left" w:pos="440"/>
+              <w:tab w:val="right" w:leader="dot" w:pos="8494"/>
+            </w:tabs>
+            <w:rPr>
+              <w:rFonts w:eastAsiaTheme="minorEastAsia"/>
+              <w:noProof/>
+              <w:lang w:eastAsia="pt-PT"/>
+            </w:rPr>
+          </w:pPr>
+          <w:hyperlink w:anchor="_Toc466497951" w:history="1">
+            <w:r>
+              <w:rPr>
+                <w:rStyle w:val="Hiperligao"/>
+                <w:noProof/>
+              </w:rPr>
+              <w:t>7.</w:t>
+            </w:r>
+            <w:r>
+              <w:rPr>
+                <w:rFonts w:eastAsiaTheme="minorEastAsia"/>
+                <w:noProof/>
+                <w:lang w:eastAsia="pt-PT"/>
+              </w:rPr>
+              <w:tab/>
+            </w:r>
+            <w:r>
+              <w:rPr>
+                <w:rStyle w:val="Hiperligao"/>
+                <w:noProof/>
+              </w:rPr>
+              <w:t>Validação</w:t>
+            </w:r>
+            <w:r>
+              <w:rPr>
+                <w:noProof/>
+                <w:webHidden/>
+              </w:rPr>
+              <w:tab/>
+            </w:r>
+            <w:r>
+              <w:rPr>
+                <w:noProof/>
+                <w:webHidden/>
+              </w:rPr>
+              <w:fldChar w:fldCharType="begin"/>
+            </w:r>
+            <w:r>
+              <w:rPr>
+                <w:noProof/>
+                <w:webHidden/>
+              </w:rPr>
+              <w:instrText xml:space="preserve"> PAGEREF _Toc466497951 \h </w:instrText>
+            </w:r>
+            <w:r>
+              <w:rPr>
+                <w:noProof/>
+                <w:webHidden/>
+              </w:rPr>
+            </w:r>
+            <w:r>
+              <w:rPr>
+                <w:noProof/>
+                <w:webHidden/>
+              </w:rPr>
+              <w:fldChar w:fldCharType="separate"/>
+            </w:r>
+            <w:r>
+              <w:rPr>
+                <w:noProof/>
+                <w:webHidden/>
+              </w:rPr>
+              <w:t>7</w:t>
+            </w:r>
+            <w:r>
+              <w:rPr>
+                <w:noProof/>
+                <w:webHidden/>
+              </w:rPr>
+              <w:fldChar w:fldCharType="end"/>
+            </w:r>
+          </w:hyperlink>
+        </w:p>
+        <w:p>
+          <w:pPr>
+            <w:pStyle w:val="ndice1"/>
+            <w:tabs>
+              <w:tab w:val="left" w:pos="440"/>
+              <w:tab w:val="right" w:leader="dot" w:pos="8494"/>
+            </w:tabs>
+            <w:rPr>
+              <w:rFonts w:eastAsiaTheme="minorEastAsia"/>
+              <w:noProof/>
+              <w:lang w:eastAsia="pt-PT"/>
+            </w:rPr>
+          </w:pPr>
+          <w:hyperlink w:anchor="_Toc466497952" w:history="1">
+            <w:r>
+              <w:rPr>
+                <w:rStyle w:val="Hiperligao"/>
+                <w:noProof/>
+              </w:rPr>
+              <w:t>8.</w:t>
+            </w:r>
+            <w:r>
+              <w:rPr>
+                <w:rFonts w:eastAsiaTheme="minorEastAsia"/>
+                <w:noProof/>
+                <w:lang w:eastAsia="pt-PT"/>
+              </w:rPr>
+              <w:tab/>
+            </w:r>
+            <w:r>
+              <w:rPr>
+                <w:rStyle w:val="Hiperligao"/>
+                <w:noProof/>
+              </w:rPr>
+              <w:t>Elementos de Valorização</w:t>
+            </w:r>
+            <w:r>
+              <w:rPr>
+                <w:noProof/>
+                <w:webHidden/>
+              </w:rPr>
+              <w:tab/>
+            </w:r>
+            <w:r>
+              <w:rPr>
+                <w:noProof/>
+                <w:webHidden/>
+              </w:rPr>
+              <w:fldChar w:fldCharType="begin"/>
+            </w:r>
+            <w:r>
+              <w:rPr>
+                <w:noProof/>
+                <w:webHidden/>
+              </w:rPr>
+              <w:instrText xml:space="preserve"> PAGEREF _Toc466497952 \h </w:instrText>
+            </w:r>
+            <w:r>
+              <w:rPr>
+                <w:noProof/>
+                <w:webHidden/>
+              </w:rPr>
+            </w:r>
+            <w:r>
+              <w:rPr>
+                <w:noProof/>
+                <w:webHidden/>
+              </w:rPr>
+              <w:fldChar w:fldCharType="separate"/>
+            </w:r>
+            <w:r>
+              <w:rPr>
+                <w:noProof/>
+                <w:webHidden/>
+              </w:rPr>
+              <w:t>7</w:t>
+            </w:r>
+            <w:r>
+              <w:rPr>
+                <w:noProof/>
+                <w:webHidden/>
+              </w:rPr>
+              <w:fldChar w:fldCharType="end"/>
+            </w:r>
+          </w:hyperlink>
+        </w:p>
+        <w:p>
+          <w:pPr>
+            <w:pStyle w:val="ndice1"/>
+            <w:tabs>
+              <w:tab w:val="left" w:pos="440"/>
+              <w:tab w:val="right" w:leader="dot" w:pos="8494"/>
+            </w:tabs>
+            <w:rPr>
+              <w:rFonts w:eastAsiaTheme="minorEastAsia"/>
+              <w:noProof/>
+              <w:lang w:eastAsia="pt-PT"/>
+            </w:rPr>
+          </w:pPr>
+          <w:hyperlink w:anchor="_Toc466497953" w:history="1">
+            <w:r>
+              <w:rPr>
+                <w:rStyle w:val="Hiperligao"/>
+                <w:noProof/>
+              </w:rPr>
+              <w:t>9.</w:t>
+            </w:r>
+            <w:r>
+              <w:rPr>
+                <w:rFonts w:eastAsiaTheme="minorEastAsia"/>
+                <w:noProof/>
+                <w:lang w:eastAsia="pt-PT"/>
+              </w:rPr>
+              <w:tab/>
+            </w:r>
+            <w:r>
+              <w:rPr>
+                <w:rStyle w:val="Hiperligao"/>
+                <w:noProof/>
+              </w:rPr>
+              <w:t>Conclusões</w:t>
+            </w:r>
+            <w:r>
+              <w:rPr>
+                <w:noProof/>
+                <w:webHidden/>
+              </w:rPr>
+              <w:tab/>
+            </w:r>
+            <w:r>
+              <w:rPr>
+                <w:noProof/>
+                <w:webHidden/>
+              </w:rPr>
+              <w:fldChar w:fldCharType="begin"/>
+            </w:r>
+            <w:r>
+              <w:rPr>
+                <w:noProof/>
+                <w:webHidden/>
+              </w:rPr>
+              <w:instrText xml:space="preserve"> PAGEREF _Toc466497953 \h </w:instrText>
+            </w:r>
+            <w:r>
+              <w:rPr>
+                <w:noProof/>
+                <w:webHidden/>
+              </w:rPr>
+            </w:r>
+            <w:r>
+              <w:rPr>
+                <w:noProof/>
+                <w:webHidden/>
+              </w:rPr>
+              <w:fldChar w:fldCharType="separate"/>
+            </w:r>
+            <w:r>
+              <w:rPr>
+                <w:noProof/>
+                <w:webHidden/>
+              </w:rPr>
+              <w:t>8</w:t>
+            </w:r>
+            <w:r>
+              <w:rPr>
+                <w:noProof/>
+                <w:webHidden/>
+              </w:rPr>
+              <w:fldChar w:fldCharType="end"/>
+            </w:r>
+          </w:hyperlink>
+        </w:p>
+        <w:p>
+          <w:r>
+            <w:rPr>
+              <w:b/>
+              <w:bCs/>
+            </w:rPr>
+            <w:fldChar w:fldCharType="end"/>
+          </w:r>
+        </w:p>
+      </w:sdtContent>
+    </w:sdt>
     <w:p>
       <w:r>
         <w:br w:type="page"/>
@@ -339,20 +1211,15 @@
     </w:p>
     <w:p>
       <w:pPr>
+        <w:pStyle w:val="Cabealho1"/>
         <w:ind w:firstLine="708"/>
-        <w:rPr>
-          <w:sz w:val="44"/>
-          <w:szCs w:val="44"/>
-        </w:rPr>
-      </w:pPr>
-      <w:r>
-        <w:rPr>
-          <w:sz w:val="44"/>
-          <w:szCs w:val="44"/>
-        </w:rPr>
+      </w:pPr>
+      <w:bookmarkStart w:id="0" w:name="_Toc466497944"/>
+      <w:r>
         <w:lastRenderedPageBreak/>
         <w:t>Sumário</w:t>
       </w:r>
+      <w:bookmarkEnd w:id="0"/>
     </w:p>
     <w:p>
       <w:r>
@@ -444,24 +1311,24 @@
     </w:p>
     <w:p/>
     <w:p>
-      <w:pPr>
-        <w:pStyle w:val="PargrafodaLista"/>
+      <w:r>
+        <w:br w:type="page"/>
+      </w:r>
+    </w:p>
+    <w:p>
+      <w:pPr>
+        <w:pStyle w:val="Cabealho1"/>
         <w:numPr>
           <w:ilvl w:val="0"/>
-          <w:numId w:val="2"/>
+          <w:numId w:val="4"/>
         </w:numPr>
-        <w:rPr>
-          <w:sz w:val="44"/>
-          <w:szCs w:val="44"/>
-        </w:rPr>
-      </w:pPr>
-      <w:r>
-        <w:rPr>
-          <w:sz w:val="44"/>
-          <w:szCs w:val="44"/>
-        </w:rPr>
+      </w:pPr>
+      <w:bookmarkStart w:id="1" w:name="_Toc466497945"/>
+      <w:r>
+        <w:lastRenderedPageBreak/>
         <w:t>Introdução</w:t>
       </w:r>
+      <w:bookmarkEnd w:id="1"/>
     </w:p>
     <w:p>
       <w:pPr>
@@ -697,24 +1564,24 @@
       </w:pPr>
     </w:p>
     <w:p>
-      <w:pPr>
-        <w:pStyle w:val="PargrafodaLista"/>
+      <w:r>
+        <w:br w:type="page"/>
+      </w:r>
+    </w:p>
+    <w:p>
+      <w:pPr>
+        <w:pStyle w:val="Cabealho1"/>
         <w:numPr>
           <w:ilvl w:val="0"/>
-          <w:numId w:val="2"/>
+          <w:numId w:val="4"/>
         </w:numPr>
-        <w:rPr>
-          <w:sz w:val="44"/>
-          <w:szCs w:val="44"/>
-        </w:rPr>
-      </w:pPr>
-      <w:r>
-        <w:rPr>
-          <w:sz w:val="44"/>
-          <w:szCs w:val="44"/>
-        </w:rPr>
+      </w:pPr>
+      <w:bookmarkStart w:id="2" w:name="_Toc466497946"/>
+      <w:r>
+        <w:lastRenderedPageBreak/>
         <w:t>Arquitetura</w:t>
       </w:r>
+      <w:bookmarkEnd w:id="2"/>
     </w:p>
     <w:p>
       <w:pPr>
@@ -869,9 +1736,12 @@
     <w:p>
       <w:pPr>
         <w:ind w:firstLine="708"/>
-      </w:pPr>
-      <w:r>
-        <w:lastRenderedPageBreak/>
+        <w:rPr>
+          <w:rFonts w:cstheme="minorHAnsi"/>
+          <w:shd w:val="clear" w:color="auto" w:fill="FFFFFF"/>
+        </w:rPr>
+      </w:pPr>
+      <w:r>
         <w:t xml:space="preserve">A interface está implementada em </w:t>
       </w:r>
       <w:proofErr w:type="spellStart"/>
@@ -1024,28 +1894,29 @@
     </w:p>
     <w:p>
       <w:pPr>
-        <w:ind w:firstLine="708"/>
-      </w:pPr>
-    </w:p>
-    <w:p>
-      <w:pPr>
-        <w:pStyle w:val="PargrafodaLista"/>
+        <w:rPr>
+          <w:rFonts w:cstheme="minorHAnsi"/>
+          <w:shd w:val="clear" w:color="auto" w:fill="FFFFFF"/>
+        </w:rPr>
+      </w:pPr>
+      <w:r>
+        <w:br w:type="page"/>
+      </w:r>
+    </w:p>
+    <w:p>
+      <w:pPr>
+        <w:pStyle w:val="Cabealho1"/>
         <w:numPr>
           <w:ilvl w:val="0"/>
-          <w:numId w:val="2"/>
+          <w:numId w:val="4"/>
         </w:numPr>
-        <w:rPr>
-          <w:sz w:val="44"/>
-          <w:szCs w:val="44"/>
-        </w:rPr>
-      </w:pPr>
-      <w:r>
-        <w:rPr>
-          <w:sz w:val="44"/>
-          <w:szCs w:val="44"/>
-        </w:rPr>
+      </w:pPr>
+      <w:bookmarkStart w:id="3" w:name="_Toc466497947"/>
+      <w:r>
+        <w:lastRenderedPageBreak/>
         <w:t>Estrutura do Código</w:t>
       </w:r>
+      <w:bookmarkEnd w:id="3"/>
     </w:p>
     <w:p>
       <w:pPr>
@@ -1332,7 +2203,6 @@
     <w:p/>
     <w:p>
       <w:r>
-        <w:lastRenderedPageBreak/>
         <w:t>Para além dos ficheiros onde as camadas estão implementadas (</w:t>
       </w:r>
       <w:proofErr w:type="spellStart"/>
@@ -1446,12 +2316,28 @@
     </w:p>
     <w:p/>
     <w:p>
-      <w:pPr>
-        <w:pStyle w:val="PargrafodaLista"/>
+      <w:r>
+        <w:br w:type="page"/>
+      </w:r>
+    </w:p>
+    <w:p>
+      <w:pPr>
+        <w:pStyle w:val="Cabealho1"/>
         <w:numPr>
           <w:ilvl w:val="0"/>
-          <w:numId w:val="2"/>
+          <w:numId w:val="4"/>
         </w:numPr>
+      </w:pPr>
+      <w:bookmarkStart w:id="4" w:name="_Toc466497948"/>
+      <w:r>
+        <w:lastRenderedPageBreak/>
+        <w:t>Casos de Uso Principais</w:t>
+      </w:r>
+      <w:bookmarkEnd w:id="4"/>
+    </w:p>
+    <w:p>
+      <w:pPr>
+        <w:jc w:val="center"/>
         <w:rPr>
           <w:sz w:val="44"/>
           <w:szCs w:val="44"/>
@@ -1459,79 +2345,111 @@
       </w:pPr>
       <w:r>
         <w:rPr>
+          <w:noProof/>
           <w:sz w:val="44"/>
           <w:szCs w:val="44"/>
-        </w:rPr>
-        <w:t>Casos de Uso Principais</w:t>
-      </w:r>
-    </w:p>
-    <w:p>
-      <w:pPr>
-        <w:rPr>
-          <w:sz w:val="44"/>
-          <w:szCs w:val="44"/>
-        </w:rPr>
-      </w:pPr>
-    </w:p>
-    <w:p>
-      <w:pPr>
-        <w:pStyle w:val="PargrafodaLista"/>
+          <w:lang w:eastAsia="pt-PT"/>
+        </w:rPr>
+        <w:drawing>
+          <wp:inline distT="0" distB="0" distL="0" distR="0">
+            <wp:extent cx="4435401" cy="4320540"/>
+            <wp:effectExtent l="0" t="0" r="3810" b="3810"/>
+            <wp:docPr id="8" name="Imagem 8"/>
+            <wp:cNvGraphicFramePr>
+              <a:graphicFrameLocks xmlns:a="http://schemas.openxmlformats.org/drawingml/2006/main" noChangeAspect="1"/>
+            </wp:cNvGraphicFramePr>
+            <a:graphic xmlns:a="http://schemas.openxmlformats.org/drawingml/2006/main">
+              <a:graphicData uri="http://schemas.openxmlformats.org/drawingml/2006/picture">
+                <pic:pic xmlns:pic="http://schemas.openxmlformats.org/drawingml/2006/picture">
+                  <pic:nvPicPr>
+                    <pic:cNvPr id="0" name="Picture 9"/>
+                    <pic:cNvPicPr>
+                      <a:picLocks noChangeAspect="1" noChangeArrowheads="1"/>
+                    </pic:cNvPicPr>
+                  </pic:nvPicPr>
+                  <pic:blipFill>
+                    <a:blip r:embed="rId11">
+                      <a:extLst>
+                        <a:ext uri="{28A0092B-C50C-407E-A947-70E740481C1C}">
+                          <a14:useLocalDpi xmlns:a14="http://schemas.microsoft.com/office/drawing/2010/main" val="0"/>
+                        </a:ext>
+                      </a:extLst>
+                    </a:blip>
+                    <a:srcRect/>
+                    <a:stretch>
+                      <a:fillRect/>
+                    </a:stretch>
+                  </pic:blipFill>
+                  <pic:spPr bwMode="auto">
+                    <a:xfrm>
+                      <a:off x="0" y="0"/>
+                      <a:ext cx="4445194" cy="4330080"/>
+                    </a:xfrm>
+                    <a:prstGeom prst="rect">
+                      <a:avLst/>
+                    </a:prstGeom>
+                    <a:noFill/>
+                    <a:ln>
+                      <a:noFill/>
+                    </a:ln>
+                  </pic:spPr>
+                </pic:pic>
+              </a:graphicData>
+            </a:graphic>
+          </wp:inline>
+        </w:drawing>
+      </w:r>
+    </w:p>
+    <w:p/>
+    <w:p>
+      <w:r>
+        <w:br w:type="page"/>
+      </w:r>
+      <w:bookmarkStart w:id="5" w:name="_GoBack"/>
+      <w:bookmarkEnd w:id="5"/>
+    </w:p>
+    <w:p>
+      <w:pPr>
+        <w:pStyle w:val="Cabealho1"/>
         <w:numPr>
           <w:ilvl w:val="0"/>
-          <w:numId w:val="2"/>
+          <w:numId w:val="4"/>
         </w:numPr>
-        <w:rPr>
-          <w:sz w:val="44"/>
-          <w:szCs w:val="44"/>
-        </w:rPr>
-      </w:pPr>
-      <w:r>
-        <w:rPr>
-          <w:sz w:val="44"/>
-          <w:szCs w:val="44"/>
-        </w:rPr>
+      </w:pPr>
+      <w:bookmarkStart w:id="6" w:name="_Toc466497949"/>
+      <w:r>
+        <w:lastRenderedPageBreak/>
         <w:t>Protocolo de Ligação Lógica</w:t>
       </w:r>
-    </w:p>
-    <w:p>
-      <w:pPr>
-        <w:pStyle w:val="PargrafodaLista"/>
+      <w:bookmarkEnd w:id="6"/>
+    </w:p>
+    <w:p>
+      <w:pPr>
+        <w:pStyle w:val="Cabealho1"/>
         <w:numPr>
           <w:ilvl w:val="0"/>
-          <w:numId w:val="2"/>
+          <w:numId w:val="4"/>
         </w:numPr>
-        <w:rPr>
-          <w:sz w:val="44"/>
-          <w:szCs w:val="44"/>
-        </w:rPr>
-      </w:pPr>
-      <w:r>
-        <w:rPr>
-          <w:sz w:val="44"/>
-          <w:szCs w:val="44"/>
-        </w:rPr>
+      </w:pPr>
+      <w:bookmarkStart w:id="7" w:name="_Toc466497950"/>
+      <w:r>
         <w:t>Protocolo de Aplicação</w:t>
       </w:r>
-    </w:p>
-    <w:p>
-      <w:pPr>
-        <w:pStyle w:val="PargrafodaLista"/>
+      <w:bookmarkEnd w:id="7"/>
+    </w:p>
+    <w:p>
+      <w:pPr>
+        <w:pStyle w:val="Cabealho1"/>
         <w:numPr>
           <w:ilvl w:val="0"/>
-          <w:numId w:val="2"/>
+          <w:numId w:val="4"/>
         </w:numPr>
-        <w:rPr>
-          <w:sz w:val="44"/>
-          <w:szCs w:val="44"/>
-        </w:rPr>
-      </w:pPr>
-      <w:r>
-        <w:rPr>
-          <w:sz w:val="44"/>
-          <w:szCs w:val="44"/>
-        </w:rPr>
+      </w:pPr>
+      <w:bookmarkStart w:id="8" w:name="_Toc466497951"/>
+      <w:r>
         <w:t>Validação</w:t>
       </w:r>
+      <w:bookmarkEnd w:id="8"/>
     </w:p>
     <w:p>
       <w:pPr>
@@ -1552,30 +2470,17 @@
     </w:p>
     <w:p>
       <w:pPr>
-        <w:ind w:firstLine="708"/>
-      </w:pPr>
-      <w:bookmarkStart w:id="0" w:name="_GoBack"/>
-      <w:bookmarkEnd w:id="0"/>
-    </w:p>
-    <w:p>
-      <w:pPr>
-        <w:pStyle w:val="PargrafodaLista"/>
+        <w:pStyle w:val="Cabealho1"/>
         <w:numPr>
           <w:ilvl w:val="0"/>
-          <w:numId w:val="2"/>
+          <w:numId w:val="4"/>
         </w:numPr>
-        <w:rPr>
-          <w:sz w:val="44"/>
-          <w:szCs w:val="44"/>
-        </w:rPr>
-      </w:pPr>
-      <w:r>
-        <w:rPr>
-          <w:sz w:val="44"/>
-          <w:szCs w:val="44"/>
-        </w:rPr>
+      </w:pPr>
+      <w:bookmarkStart w:id="9" w:name="_Toc466497952"/>
+      <w:r>
         <w:t>Elementos de Valorização</w:t>
       </w:r>
+      <w:bookmarkEnd w:id="9"/>
     </w:p>
     <w:p>
       <w:pPr>
@@ -2056,86 +2961,84 @@
         <w:rPr>
           <w:b/>
         </w:rPr>
+        <w:tab/>
+      </w:r>
+      <w:r>
+        <w:t xml:space="preserve">Na estrutura de dados </w:t>
+      </w:r>
+      <w:proofErr w:type="spellStart"/>
+      <w:r>
+        <w:rPr>
+          <w:i/>
+        </w:rPr>
+        <w:t>Stats</w:t>
+      </w:r>
+      <w:proofErr w:type="spellEnd"/>
+      <w:r>
+        <w:t xml:space="preserve"> declarada em </w:t>
+      </w:r>
+      <w:proofErr w:type="spellStart"/>
+      <w:r>
+        <w:rPr>
+          <w:u w:val="single"/>
+        </w:rPr>
+        <w:t>utils.h</w:t>
+      </w:r>
+      <w:proofErr w:type="spellEnd"/>
+      <w:r>
+        <w:t xml:space="preserve"> são guardadas, ao longo da execução do programa, diversos valores, nomeadamente o número de tramas I enviadas e recebidas, o número de ocorrências de </w:t>
+      </w:r>
+      <w:proofErr w:type="spellStart"/>
+      <w:r>
+        <w:rPr>
+          <w:i/>
+        </w:rPr>
+        <w:t>TimeOuts</w:t>
+      </w:r>
+      <w:proofErr w:type="spellEnd"/>
+      <w:r>
+        <w:t>, e o número de REJ e RR enviados e recebidos.</w:t>
+      </w:r>
+    </w:p>
+    <w:p>
+      <w:pPr>
+        <w:pStyle w:val="Cabealho1"/>
+        <w:numPr>
+          <w:ilvl w:val="0"/>
+          <w:numId w:val="4"/>
+        </w:numPr>
+      </w:pPr>
+      <w:bookmarkStart w:id="10" w:name="_Toc466497953"/>
+      <w:r>
+        <w:t>Conclusões</w:t>
+      </w:r>
+      <w:bookmarkEnd w:id="10"/>
+    </w:p>
+    <w:p>
+      <w:pPr>
+        <w:ind w:firstLine="708"/>
+      </w:pPr>
+      <w:r>
+        <w:t>Os objetivos do projeto foram cumpridos</w:t>
+      </w:r>
+      <w:r>
+        <w:t xml:space="preserve"> na totalidade, tendo sido implementado um protocolo de ligação de dados e um protocolo de aplicação capazes de enviar ficheiros de um computador para outro através da porta de série.</w:t>
+      </w:r>
+    </w:p>
+    <w:p>
+      <w:pPr>
+        <w:ind w:firstLine="708"/>
+      </w:pPr>
+      <w:r>
+        <w:t>Ao longo da realização do trabalho prático foram sentidas algumas dificuldades nomeadamente com o controlo de erros e com a sincronização na execução da aplicação nos dois computadores, mas estas foram ultrapassadas.</w:t>
+      </w:r>
+    </w:p>
+    <w:p>
+      <w:pPr>
+        <w:ind w:firstLine="708"/>
+      </w:pPr>
+      <w:r>
         <w:lastRenderedPageBreak/>
-        <w:tab/>
-      </w:r>
-      <w:r>
-        <w:t xml:space="preserve">Na estrutura de dados </w:t>
-      </w:r>
-      <w:proofErr w:type="spellStart"/>
-      <w:r>
-        <w:rPr>
-          <w:i/>
-        </w:rPr>
-        <w:t>Stats</w:t>
-      </w:r>
-      <w:proofErr w:type="spellEnd"/>
-      <w:r>
-        <w:t xml:space="preserve"> declarada em </w:t>
-      </w:r>
-      <w:proofErr w:type="spellStart"/>
-      <w:r>
-        <w:rPr>
-          <w:u w:val="single"/>
-        </w:rPr>
-        <w:t>utils.h</w:t>
-      </w:r>
-      <w:proofErr w:type="spellEnd"/>
-      <w:r>
-        <w:t xml:space="preserve"> são guardadas, ao longo da execução do programa, diversos valores, nomeadamente o número de tramas I enviadas e recebidas, o número de ocorrências de </w:t>
-      </w:r>
-      <w:proofErr w:type="spellStart"/>
-      <w:r>
-        <w:rPr>
-          <w:i/>
-        </w:rPr>
-        <w:t>TimeOuts</w:t>
-      </w:r>
-      <w:proofErr w:type="spellEnd"/>
-      <w:r>
-        <w:t>, e o número de REJ e RR enviados e recebidos.</w:t>
-      </w:r>
-    </w:p>
-    <w:p>
-      <w:pPr>
-        <w:ind w:left="360"/>
-        <w:rPr>
-          <w:sz w:val="44"/>
-          <w:szCs w:val="44"/>
-        </w:rPr>
-      </w:pPr>
-      <w:r>
-        <w:rPr>
-          <w:sz w:val="44"/>
-          <w:szCs w:val="44"/>
-        </w:rPr>
-        <w:t>Conclusões</w:t>
-      </w:r>
-    </w:p>
-    <w:p>
-      <w:pPr>
-        <w:ind w:firstLine="708"/>
-      </w:pPr>
-      <w:r>
-        <w:t>Os objetivos do projeto foram cumpridos</w:t>
-      </w:r>
-      <w:r>
-        <w:t xml:space="preserve"> na totalidade, tendo sido implementado um protocolo de ligação de dados e um protocolo de aplicação capazes de enviar ficheiros de um computador para outro através da porta de série.</w:t>
-      </w:r>
-    </w:p>
-    <w:p>
-      <w:pPr>
-        <w:ind w:firstLine="708"/>
-      </w:pPr>
-      <w:r>
-        <w:t>Ao longo da realização do trabalho prático foram sentidas algumas dificuldades nomeadamente com o controlo de erros e com a sincronização na execução da aplicação nos dois computadores, mas estas foram ultrapassadas.</w:t>
-      </w:r>
-    </w:p>
-    <w:p>
-      <w:pPr>
-        <w:ind w:firstLine="708"/>
-      </w:pPr>
-      <w:r>
         <w:t xml:space="preserve">Em suma, através da realização deste projeto conseguimos consolidar de melhor maneira alguns dos conceitos abordados nas aulas teóricas e aprofundamos o nosso conhecimento do funcionamento das comunicações em rede, através do uso da porta de série. </w:t>
       </w:r>
     </w:p>
@@ -2241,6 +3144,181 @@
     </w:lvl>
   </w:abstractNum>
   <w:abstractNum w:abstractNumId="1" w15:restartNumberingAfterBreak="0">
+    <w:nsid w:val="6C7109F2"/>
+    <w:multiLevelType w:val="hybridMultilevel"/>
+    <w:tmpl w:val="0FC42436"/>
+    <w:lvl w:ilvl="0" w:tplc="0816000F">
+      <w:start w:val="1"/>
+      <w:numFmt w:val="decimal"/>
+      <w:lvlText w:val="%1."/>
+      <w:lvlJc w:val="left"/>
+      <w:pPr>
+        <w:ind w:left="720" w:hanging="360"/>
+      </w:pPr>
+      <w:rPr>
+        <w:rFonts w:hint="default"/>
+      </w:rPr>
+    </w:lvl>
+    <w:lvl w:ilvl="1" w:tplc="08160019" w:tentative="1">
+      <w:start w:val="1"/>
+      <w:numFmt w:val="lowerLetter"/>
+      <w:lvlText w:val="%2."/>
+      <w:lvlJc w:val="left"/>
+      <w:pPr>
+        <w:ind w:left="1440" w:hanging="360"/>
+      </w:pPr>
+    </w:lvl>
+    <w:lvl w:ilvl="2" w:tplc="0816001B" w:tentative="1">
+      <w:start w:val="1"/>
+      <w:numFmt w:val="lowerRoman"/>
+      <w:lvlText w:val="%3."/>
+      <w:lvlJc w:val="right"/>
+      <w:pPr>
+        <w:ind w:left="2160" w:hanging="180"/>
+      </w:pPr>
+    </w:lvl>
+    <w:lvl w:ilvl="3" w:tplc="0816000F" w:tentative="1">
+      <w:start w:val="1"/>
+      <w:numFmt w:val="decimal"/>
+      <w:lvlText w:val="%4."/>
+      <w:lvlJc w:val="left"/>
+      <w:pPr>
+        <w:ind w:left="2880" w:hanging="360"/>
+      </w:pPr>
+    </w:lvl>
+    <w:lvl w:ilvl="4" w:tplc="08160019" w:tentative="1">
+      <w:start w:val="1"/>
+      <w:numFmt w:val="lowerLetter"/>
+      <w:lvlText w:val="%5."/>
+      <w:lvlJc w:val="left"/>
+      <w:pPr>
+        <w:ind w:left="3600" w:hanging="360"/>
+      </w:pPr>
+    </w:lvl>
+    <w:lvl w:ilvl="5" w:tplc="0816001B" w:tentative="1">
+      <w:start w:val="1"/>
+      <w:numFmt w:val="lowerRoman"/>
+      <w:lvlText w:val="%6."/>
+      <w:lvlJc w:val="right"/>
+      <w:pPr>
+        <w:ind w:left="4320" w:hanging="180"/>
+      </w:pPr>
+    </w:lvl>
+    <w:lvl w:ilvl="6" w:tplc="0816000F" w:tentative="1">
+      <w:start w:val="1"/>
+      <w:numFmt w:val="decimal"/>
+      <w:lvlText w:val="%7."/>
+      <w:lvlJc w:val="left"/>
+      <w:pPr>
+        <w:ind w:left="5040" w:hanging="360"/>
+      </w:pPr>
+    </w:lvl>
+    <w:lvl w:ilvl="7" w:tplc="08160019" w:tentative="1">
+      <w:start w:val="1"/>
+      <w:numFmt w:val="lowerLetter"/>
+      <w:lvlText w:val="%8."/>
+      <w:lvlJc w:val="left"/>
+      <w:pPr>
+        <w:ind w:left="5760" w:hanging="360"/>
+      </w:pPr>
+    </w:lvl>
+    <w:lvl w:ilvl="8" w:tplc="0816001B" w:tentative="1">
+      <w:start w:val="1"/>
+      <w:numFmt w:val="lowerRoman"/>
+      <w:lvlText w:val="%9."/>
+      <w:lvlJc w:val="right"/>
+      <w:pPr>
+        <w:ind w:left="6480" w:hanging="180"/>
+      </w:pPr>
+    </w:lvl>
+  </w:abstractNum>
+  <w:abstractNum w:abstractNumId="2" w15:restartNumberingAfterBreak="0">
+    <w:nsid w:val="72D22FF6"/>
+    <w:multiLevelType w:val="hybridMultilevel"/>
+    <w:tmpl w:val="4C5CF0B4"/>
+    <w:lvl w:ilvl="0" w:tplc="0816000F">
+      <w:start w:val="1"/>
+      <w:numFmt w:val="decimal"/>
+      <w:lvlText w:val="%1."/>
+      <w:lvlJc w:val="left"/>
+      <w:pPr>
+        <w:ind w:left="720" w:hanging="360"/>
+      </w:pPr>
+    </w:lvl>
+    <w:lvl w:ilvl="1" w:tplc="08160019" w:tentative="1">
+      <w:start w:val="1"/>
+      <w:numFmt w:val="lowerLetter"/>
+      <w:lvlText w:val="%2."/>
+      <w:lvlJc w:val="left"/>
+      <w:pPr>
+        <w:ind w:left="1440" w:hanging="360"/>
+      </w:pPr>
+    </w:lvl>
+    <w:lvl w:ilvl="2" w:tplc="0816001B" w:tentative="1">
+      <w:start w:val="1"/>
+      <w:numFmt w:val="lowerRoman"/>
+      <w:lvlText w:val="%3."/>
+      <w:lvlJc w:val="right"/>
+      <w:pPr>
+        <w:ind w:left="2160" w:hanging="180"/>
+      </w:pPr>
+    </w:lvl>
+    <w:lvl w:ilvl="3" w:tplc="0816000F" w:tentative="1">
+      <w:start w:val="1"/>
+      <w:numFmt w:val="decimal"/>
+      <w:lvlText w:val="%4."/>
+      <w:lvlJc w:val="left"/>
+      <w:pPr>
+        <w:ind w:left="2880" w:hanging="360"/>
+      </w:pPr>
+    </w:lvl>
+    <w:lvl w:ilvl="4" w:tplc="08160019" w:tentative="1">
+      <w:start w:val="1"/>
+      <w:numFmt w:val="lowerLetter"/>
+      <w:lvlText w:val="%5."/>
+      <w:lvlJc w:val="left"/>
+      <w:pPr>
+        <w:ind w:left="3600" w:hanging="360"/>
+      </w:pPr>
+    </w:lvl>
+    <w:lvl w:ilvl="5" w:tplc="0816001B" w:tentative="1">
+      <w:start w:val="1"/>
+      <w:numFmt w:val="lowerRoman"/>
+      <w:lvlText w:val="%6."/>
+      <w:lvlJc w:val="right"/>
+      <w:pPr>
+        <w:ind w:left="4320" w:hanging="180"/>
+      </w:pPr>
+    </w:lvl>
+    <w:lvl w:ilvl="6" w:tplc="0816000F" w:tentative="1">
+      <w:start w:val="1"/>
+      <w:numFmt w:val="decimal"/>
+      <w:lvlText w:val="%7."/>
+      <w:lvlJc w:val="left"/>
+      <w:pPr>
+        <w:ind w:left="5040" w:hanging="360"/>
+      </w:pPr>
+    </w:lvl>
+    <w:lvl w:ilvl="7" w:tplc="08160019" w:tentative="1">
+      <w:start w:val="1"/>
+      <w:numFmt w:val="lowerLetter"/>
+      <w:lvlText w:val="%8."/>
+      <w:lvlJc w:val="left"/>
+      <w:pPr>
+        <w:ind w:left="5760" w:hanging="360"/>
+      </w:pPr>
+    </w:lvl>
+    <w:lvl w:ilvl="8" w:tplc="0816001B" w:tentative="1">
+      <w:start w:val="1"/>
+      <w:numFmt w:val="lowerRoman"/>
+      <w:lvlText w:val="%9."/>
+      <w:lvlJc w:val="right"/>
+      <w:pPr>
+        <w:ind w:left="6480" w:hanging="180"/>
+      </w:pPr>
+    </w:lvl>
+  </w:abstractNum>
+  <w:abstractNum w:abstractNumId="3" w15:restartNumberingAfterBreak="0">
     <w:nsid w:val="74995116"/>
     <w:multiLevelType w:val="hybridMultilevel"/>
     <w:tmpl w:val="F3C8EC74"/>
@@ -2353,7 +3431,7 @@
       </w:rPr>
     </w:lvl>
   </w:abstractNum>
-  <w:abstractNum w:abstractNumId="2" w15:restartNumberingAfterBreak="0">
+  <w:abstractNum w:abstractNumId="4" w15:restartNumberingAfterBreak="0">
     <w:nsid w:val="764A52A7"/>
     <w:multiLevelType w:val="hybridMultilevel"/>
     <w:tmpl w:val="296EA8E6"/>
@@ -2368,6 +3446,92 @@
       <w:rPr>
         <w:rFonts w:hint="default"/>
       </w:rPr>
+    </w:lvl>
+    <w:lvl w:ilvl="1" w:tplc="08160019" w:tentative="1">
+      <w:start w:val="1"/>
+      <w:numFmt w:val="lowerLetter"/>
+      <w:lvlText w:val="%2."/>
+      <w:lvlJc w:val="left"/>
+      <w:pPr>
+        <w:ind w:left="1440" w:hanging="360"/>
+      </w:pPr>
+    </w:lvl>
+    <w:lvl w:ilvl="2" w:tplc="0816001B" w:tentative="1">
+      <w:start w:val="1"/>
+      <w:numFmt w:val="lowerRoman"/>
+      <w:lvlText w:val="%3."/>
+      <w:lvlJc w:val="right"/>
+      <w:pPr>
+        <w:ind w:left="2160" w:hanging="180"/>
+      </w:pPr>
+    </w:lvl>
+    <w:lvl w:ilvl="3" w:tplc="0816000F" w:tentative="1">
+      <w:start w:val="1"/>
+      <w:numFmt w:val="decimal"/>
+      <w:lvlText w:val="%4."/>
+      <w:lvlJc w:val="left"/>
+      <w:pPr>
+        <w:ind w:left="2880" w:hanging="360"/>
+      </w:pPr>
+    </w:lvl>
+    <w:lvl w:ilvl="4" w:tplc="08160019" w:tentative="1">
+      <w:start w:val="1"/>
+      <w:numFmt w:val="lowerLetter"/>
+      <w:lvlText w:val="%5."/>
+      <w:lvlJc w:val="left"/>
+      <w:pPr>
+        <w:ind w:left="3600" w:hanging="360"/>
+      </w:pPr>
+    </w:lvl>
+    <w:lvl w:ilvl="5" w:tplc="0816001B" w:tentative="1">
+      <w:start w:val="1"/>
+      <w:numFmt w:val="lowerRoman"/>
+      <w:lvlText w:val="%6."/>
+      <w:lvlJc w:val="right"/>
+      <w:pPr>
+        <w:ind w:left="4320" w:hanging="180"/>
+      </w:pPr>
+    </w:lvl>
+    <w:lvl w:ilvl="6" w:tplc="0816000F" w:tentative="1">
+      <w:start w:val="1"/>
+      <w:numFmt w:val="decimal"/>
+      <w:lvlText w:val="%7."/>
+      <w:lvlJc w:val="left"/>
+      <w:pPr>
+        <w:ind w:left="5040" w:hanging="360"/>
+      </w:pPr>
+    </w:lvl>
+    <w:lvl w:ilvl="7" w:tplc="08160019" w:tentative="1">
+      <w:start w:val="1"/>
+      <w:numFmt w:val="lowerLetter"/>
+      <w:lvlText w:val="%8."/>
+      <w:lvlJc w:val="left"/>
+      <w:pPr>
+        <w:ind w:left="5760" w:hanging="360"/>
+      </w:pPr>
+    </w:lvl>
+    <w:lvl w:ilvl="8" w:tplc="0816001B" w:tentative="1">
+      <w:start w:val="1"/>
+      <w:numFmt w:val="lowerRoman"/>
+      <w:lvlText w:val="%9."/>
+      <w:lvlJc w:val="right"/>
+      <w:pPr>
+        <w:ind w:left="6480" w:hanging="180"/>
+      </w:pPr>
+    </w:lvl>
+  </w:abstractNum>
+  <w:abstractNum w:abstractNumId="5" w15:restartNumberingAfterBreak="0">
+    <w:nsid w:val="7D5D32C2"/>
+    <w:multiLevelType w:val="hybridMultilevel"/>
+    <w:tmpl w:val="17C6673C"/>
+    <w:lvl w:ilvl="0" w:tplc="0816000F">
+      <w:start w:val="1"/>
+      <w:numFmt w:val="decimal"/>
+      <w:lvlText w:val="%1."/>
+      <w:lvlJc w:val="left"/>
+      <w:pPr>
+        <w:ind w:left="720" w:hanging="360"/>
+      </w:pPr>
     </w:lvl>
     <w:lvl w:ilvl="1" w:tplc="08160019" w:tentative="1">
       <w:start w:val="1"/>
@@ -2446,10 +3610,19 @@
     <w:abstractNumId w:val="0"/>
   </w:num>
   <w:num w:numId="2">
-    <w:abstractNumId w:val="2"/>
+    <w:abstractNumId w:val="4"/>
   </w:num>
   <w:num w:numId="3">
+    <w:abstractNumId w:val="3"/>
+  </w:num>
+  <w:num w:numId="4">
     <w:abstractNumId w:val="1"/>
+  </w:num>
+  <w:num w:numId="5">
+    <w:abstractNumId w:val="5"/>
+  </w:num>
+  <w:num w:numId="6">
+    <w:abstractNumId w:val="2"/>
   </w:num>
 </w:numbering>
 </file>
@@ -2948,6 +4121,29 @@
     <w:basedOn w:val="Tipodeletrapredefinidodopargrafo"/>
     <w:rsid w:val="00C706CA"/>
   </w:style>
+  <w:style w:type="paragraph" w:styleId="ndice1">
+    <w:name w:val="toc 1"/>
+    <w:basedOn w:val="Normal"/>
+    <w:next w:val="Normal"/>
+    <w:autoRedefine/>
+    <w:uiPriority w:val="39"/>
+    <w:unhideWhenUsed/>
+    <w:rsid w:val="00AA2417"/>
+    <w:pPr>
+      <w:spacing w:after="100"/>
+    </w:pPr>
+  </w:style>
+  <w:style w:type="character" w:styleId="Hiperligao">
+    <w:name w:val="Hyperlink"/>
+    <w:basedOn w:val="Tipodeletrapredefinidodopargrafo"/>
+    <w:uiPriority w:val="99"/>
+    <w:unhideWhenUsed/>
+    <w:rsid w:val="00AA2417"/>
+    <w:rPr>
+      <w:color w:val="0563C1" w:themeColor="hyperlink"/>
+      <w:u w:val="single"/>
+    </w:rPr>
+  </w:style>
 </w:styles>
 </file>
 
@@ -3217,7 +4413,7 @@
 </file>
 
 <file path=customXml/itemProps1.xml><?xml version="1.0" encoding="utf-8"?>
-<ds:datastoreItem xmlns:ds="http://schemas.openxmlformats.org/officeDocument/2006/customXml" ds:itemID="{E57DF879-25B4-4020-8EB1-FACBFCDC2DFD}">
+<ds:datastoreItem xmlns:ds="http://schemas.openxmlformats.org/officeDocument/2006/customXml" ds:itemID="{D34FE0E2-59CF-4884-8332-FC74AA9923C8}">
   <ds:schemaRefs>
     <ds:schemaRef ds:uri="http://schemas.openxmlformats.org/officeDocument/2006/bibliography"/>
   </ds:schemaRefs>

</xml_diff>

<commit_message>
Added pdf and added Jonas' part.
</commit_message>
<xml_diff>
--- a/Trabalho 1/docs/RCOM Proj 1 Relatório.docx
+++ b/Trabalho 1/docs/RCOM Proj 1 Relatório.docx
@@ -313,6 +313,13 @@
     </w:p>
     <w:sdt>
       <w:sdtPr>
+        <w:rPr>
+          <w:rFonts w:asciiTheme="minorHAnsi" w:eastAsiaTheme="minorHAnsi" w:hAnsiTheme="minorHAnsi" w:cstheme="minorBidi"/>
+          <w:color w:val="auto"/>
+          <w:sz w:val="22"/>
+          <w:szCs w:val="22"/>
+          <w:lang w:eastAsia="en-US"/>
+        </w:rPr>
         <w:id w:val="-1706396862"/>
         <w:docPartObj>
           <w:docPartGallery w:val="Table of Contents"/>
@@ -321,13 +328,8 @@
       </w:sdtPr>
       <w:sdtEndPr>
         <w:rPr>
-          <w:rFonts w:asciiTheme="minorHAnsi" w:eastAsiaTheme="minorHAnsi" w:hAnsiTheme="minorHAnsi" w:cstheme="minorBidi"/>
           <w:b/>
           <w:bCs/>
-          <w:color w:val="auto"/>
-          <w:sz w:val="22"/>
-          <w:szCs w:val="22"/>
-          <w:lang w:eastAsia="en-US"/>
         </w:rPr>
       </w:sdtEndPr>
       <w:sdtContent>
@@ -360,7 +362,7 @@
           <w:r>
             <w:fldChar w:fldCharType="separate"/>
           </w:r>
-          <w:hyperlink w:anchor="_Toc466500250" w:history="1">
+          <w:hyperlink w:anchor="_Toc466579874" w:history="1">
             <w:r>
               <w:rPr>
                 <w:rStyle w:val="Hiperligao"/>
@@ -387,7 +389,7 @@
                 <w:noProof/>
                 <w:webHidden/>
               </w:rPr>
-              <w:instrText xml:space="preserve"> PAGEREF _Toc466500250 \h </w:instrText>
+              <w:instrText xml:space="preserve"> PAGEREF _Toc466579874 \h </w:instrText>
             </w:r>
             <w:r>
               <w:rPr>
@@ -431,7 +433,7 @@
               <w:lang w:eastAsia="pt-PT"/>
             </w:rPr>
           </w:pPr>
-          <w:hyperlink w:anchor="_Toc466500251" w:history="1">
+          <w:hyperlink w:anchor="_Toc466579875" w:history="1">
             <w:r>
               <w:rPr>
                 <w:rStyle w:val="Hiperligao"/>
@@ -473,7 +475,7 @@
                 <w:noProof/>
                 <w:webHidden/>
               </w:rPr>
-              <w:instrText xml:space="preserve"> PAGEREF _Toc466500251 \h </w:instrText>
+              <w:instrText xml:space="preserve"> PAGEREF _Toc466579875 \h </w:instrText>
             </w:r>
             <w:r>
               <w:rPr>
@@ -517,7 +519,7 @@
               <w:lang w:eastAsia="pt-PT"/>
             </w:rPr>
           </w:pPr>
-          <w:hyperlink w:anchor="_Toc466500252" w:history="1">
+          <w:hyperlink w:anchor="_Toc466579876" w:history="1">
             <w:r>
               <w:rPr>
                 <w:rStyle w:val="Hiperligao"/>
@@ -559,7 +561,7 @@
                 <w:noProof/>
                 <w:webHidden/>
               </w:rPr>
-              <w:instrText xml:space="preserve"> PAGEREF _Toc466500252 \h </w:instrText>
+              <w:instrText xml:space="preserve"> PAGEREF _Toc466579876 \h </w:instrText>
             </w:r>
             <w:r>
               <w:rPr>
@@ -603,7 +605,7 @@
               <w:lang w:eastAsia="pt-PT"/>
             </w:rPr>
           </w:pPr>
-          <w:hyperlink w:anchor="_Toc466500253" w:history="1">
+          <w:hyperlink w:anchor="_Toc466579877" w:history="1">
             <w:r>
               <w:rPr>
                 <w:rStyle w:val="Hiperligao"/>
@@ -645,7 +647,7 @@
                 <w:noProof/>
                 <w:webHidden/>
               </w:rPr>
-              <w:instrText xml:space="preserve"> PAGEREF _Toc466500253 \h </w:instrText>
+              <w:instrText xml:space="preserve"> PAGEREF _Toc466579877 \h </w:instrText>
             </w:r>
             <w:r>
               <w:rPr>
@@ -689,7 +691,7 @@
               <w:lang w:eastAsia="pt-PT"/>
             </w:rPr>
           </w:pPr>
-          <w:hyperlink w:anchor="_Toc466500254" w:history="1">
+          <w:hyperlink w:anchor="_Toc466579878" w:history="1">
             <w:r>
               <w:rPr>
                 <w:rStyle w:val="Hiperligao"/>
@@ -731,7 +733,7 @@
                 <w:noProof/>
                 <w:webHidden/>
               </w:rPr>
-              <w:instrText xml:space="preserve"> PAGEREF _Toc466500254 \h </w:instrText>
+              <w:instrText xml:space="preserve"> PAGEREF _Toc466579878 \h </w:instrText>
             </w:r>
             <w:r>
               <w:rPr>
@@ -770,10 +772,12 @@
               <w:tab w:val="right" w:leader="dot" w:pos="8494"/>
             </w:tabs>
             <w:rPr>
+              <w:rFonts w:eastAsiaTheme="minorEastAsia"/>
               <w:noProof/>
+              <w:lang w:eastAsia="pt-PT"/>
             </w:rPr>
           </w:pPr>
-          <w:hyperlink w:anchor="_Toc466500255" w:history="1">
+          <w:hyperlink w:anchor="_Toc466579879" w:history="1">
             <w:r>
               <w:rPr>
                 <w:rStyle w:val="Hiperligao"/>
@@ -783,7 +787,9 @@
             </w:r>
             <w:r>
               <w:rPr>
+                <w:rFonts w:eastAsiaTheme="minorEastAsia"/>
                 <w:noProof/>
+                <w:lang w:eastAsia="pt-PT"/>
               </w:rPr>
               <w:tab/>
             </w:r>
@@ -813,7 +819,7 @@
                 <w:noProof/>
                 <w:webHidden/>
               </w:rPr>
-              <w:instrText xml:space="preserve"> PAGEREF _Toc466500255 \h </w:instrText>
+              <w:instrText xml:space="preserve"> PAGEREF _Toc466579879 \h </w:instrText>
             </w:r>
             <w:r>
               <w:rPr>
@@ -857,7 +863,7 @@
               <w:lang w:eastAsia="pt-PT"/>
             </w:rPr>
           </w:pPr>
-          <w:hyperlink w:anchor="_Toc466500256" w:history="1">
+          <w:hyperlink w:anchor="_Toc466579880" w:history="1">
             <w:r>
               <w:rPr>
                 <w:rStyle w:val="Hiperligao"/>
@@ -899,7 +905,93 @@
                 <w:noProof/>
                 <w:webHidden/>
               </w:rPr>
-              <w:instrText xml:space="preserve"> PAGEREF _Toc466500256 \h </w:instrText>
+              <w:instrText xml:space="preserve"> PAGEREF _Toc466579880 \h </w:instrText>
+            </w:r>
+            <w:r>
+              <w:rPr>
+                <w:noProof/>
+                <w:webHidden/>
+              </w:rPr>
+            </w:r>
+            <w:r>
+              <w:rPr>
+                <w:noProof/>
+                <w:webHidden/>
+              </w:rPr>
+              <w:fldChar w:fldCharType="separate"/>
+            </w:r>
+            <w:r>
+              <w:rPr>
+                <w:noProof/>
+                <w:webHidden/>
+              </w:rPr>
+              <w:t>5</w:t>
+            </w:r>
+            <w:r>
+              <w:rPr>
+                <w:noProof/>
+                <w:webHidden/>
+              </w:rPr>
+              <w:fldChar w:fldCharType="end"/>
+            </w:r>
+          </w:hyperlink>
+        </w:p>
+        <w:p>
+          <w:pPr>
+            <w:pStyle w:val="ndice2"/>
+            <w:tabs>
+              <w:tab w:val="left" w:pos="880"/>
+              <w:tab w:val="right" w:leader="dot" w:pos="8494"/>
+            </w:tabs>
+            <w:rPr>
+              <w:rFonts w:eastAsiaTheme="minorEastAsia"/>
+              <w:noProof/>
+              <w:lang w:eastAsia="pt-PT"/>
+            </w:rPr>
+          </w:pPr>
+          <w:hyperlink w:anchor="_Toc466579881" w:history="1">
+            <w:r>
+              <w:rPr>
+                <w:rStyle w:val="Hiperligao"/>
+                <w:noProof/>
+              </w:rPr>
+              <w:t>5.1.</w:t>
+            </w:r>
+            <w:r>
+              <w:rPr>
+                <w:rFonts w:eastAsiaTheme="minorEastAsia"/>
+                <w:noProof/>
+                <w:lang w:eastAsia="pt-PT"/>
+              </w:rPr>
+              <w:tab/>
+            </w:r>
+            <w:r>
+              <w:rPr>
+                <w:rStyle w:val="Hiperligao"/>
+                <w:noProof/>
+              </w:rPr>
+              <w:t>Principais aspetos funcionais</w:t>
+            </w:r>
+            <w:r>
+              <w:rPr>
+                <w:noProof/>
+                <w:webHidden/>
+              </w:rPr>
+              <w:tab/>
+            </w:r>
+            <w:r>
+              <w:rPr>
+                <w:noProof/>
+                <w:webHidden/>
+              </w:rPr>
+              <w:fldChar w:fldCharType="begin"/>
+            </w:r>
+            <w:r>
+              <w:rPr>
+                <w:noProof/>
+                <w:webHidden/>
+              </w:rPr>
+              <w:instrText xml:space="preserve"> PAGEREF _Toc466579881 \h </w:instrText>
             </w:r>
             <w:r>
               <w:rPr>
@@ -932,9 +1024,9 @@
         </w:p>
         <w:p>
           <w:pPr>
-            <w:pStyle w:val="ndice1"/>
+            <w:pStyle w:val="ndice2"/>
             <w:tabs>
-              <w:tab w:val="left" w:pos="440"/>
+              <w:tab w:val="left" w:pos="880"/>
               <w:tab w:val="right" w:leader="dot" w:pos="8494"/>
             </w:tabs>
             <w:rPr>
@@ -943,13 +1035,13 @@
               <w:lang w:eastAsia="pt-PT"/>
             </w:rPr>
           </w:pPr>
-          <w:hyperlink w:anchor="_Toc466500257" w:history="1">
+          <w:hyperlink w:anchor="_Toc466579882" w:history="1">
             <w:r>
               <w:rPr>
                 <w:rStyle w:val="Hiperligao"/>
                 <w:noProof/>
               </w:rPr>
-              <w:t>6.</w:t>
+              <w:t>5.2.</w:t>
             </w:r>
             <w:r>
               <w:rPr>
@@ -964,7 +1056,7 @@
                 <w:rStyle w:val="Hiperligao"/>
                 <w:noProof/>
               </w:rPr>
-              <w:t>Protocolo de Aplicação</w:t>
+              <w:t>Estratégia de implementação</w:t>
             </w:r>
             <w:r>
               <w:rPr>
@@ -985,7 +1077,7 @@
                 <w:noProof/>
                 <w:webHidden/>
               </w:rPr>
-              <w:instrText xml:space="preserve"> PAGEREF _Toc466500257 \h </w:instrText>
+              <w:instrText xml:space="preserve"> PAGEREF _Toc466579882 \h </w:instrText>
             </w:r>
             <w:r>
               <w:rPr>
@@ -1018,6 +1110,268 @@
         </w:p>
         <w:p>
           <w:pPr>
+            <w:pStyle w:val="ndice3"/>
+            <w:tabs>
+              <w:tab w:val="left" w:pos="1320"/>
+              <w:tab w:val="right" w:leader="dot" w:pos="8494"/>
+            </w:tabs>
+            <w:rPr>
+              <w:rFonts w:eastAsiaTheme="minorEastAsia"/>
+              <w:noProof/>
+              <w:lang w:eastAsia="pt-PT"/>
+            </w:rPr>
+          </w:pPr>
+          <w:hyperlink w:anchor="_Toc466579883" w:history="1">
+            <w:r>
+              <w:rPr>
+                <w:rStyle w:val="Hiperligao"/>
+                <w:noProof/>
+              </w:rPr>
+              <w:t>5.2.1.</w:t>
+            </w:r>
+            <w:r>
+              <w:rPr>
+                <w:rFonts w:eastAsiaTheme="minorEastAsia"/>
+                <w:noProof/>
+                <w:lang w:eastAsia="pt-PT"/>
+              </w:rPr>
+              <w:tab/>
+            </w:r>
+            <w:r>
+              <w:rPr>
+                <w:rStyle w:val="Hiperligao"/>
+                <w:noProof/>
+              </w:rPr>
+              <w:t>send_cycle</w:t>
+            </w:r>
+            <w:r>
+              <w:rPr>
+                <w:noProof/>
+                <w:webHidden/>
+              </w:rPr>
+              <w:tab/>
+            </w:r>
+            <w:r>
+              <w:rPr>
+                <w:noProof/>
+                <w:webHidden/>
+              </w:rPr>
+              <w:fldChar w:fldCharType="begin"/>
+            </w:r>
+            <w:r>
+              <w:rPr>
+                <w:noProof/>
+                <w:webHidden/>
+              </w:rPr>
+              <w:instrText xml:space="preserve"> PAGEREF _Toc466579883 \h </w:instrText>
+            </w:r>
+            <w:r>
+              <w:rPr>
+                <w:noProof/>
+                <w:webHidden/>
+              </w:rPr>
+            </w:r>
+            <w:r>
+              <w:rPr>
+                <w:noProof/>
+                <w:webHidden/>
+              </w:rPr>
+              <w:fldChar w:fldCharType="separate"/>
+            </w:r>
+            <w:r>
+              <w:rPr>
+                <w:noProof/>
+                <w:webHidden/>
+              </w:rPr>
+              <w:t>6</w:t>
+            </w:r>
+            <w:r>
+              <w:rPr>
+                <w:noProof/>
+                <w:webHidden/>
+              </w:rPr>
+              <w:fldChar w:fldCharType="end"/>
+            </w:r>
+          </w:hyperlink>
+        </w:p>
+        <w:p>
+          <w:pPr>
+            <w:pStyle w:val="ndice3"/>
+            <w:tabs>
+              <w:tab w:val="left" w:pos="1320"/>
+              <w:tab w:val="right" w:leader="dot" w:pos="8494"/>
+            </w:tabs>
+            <w:rPr>
+              <w:rFonts w:eastAsiaTheme="minorEastAsia"/>
+              <w:noProof/>
+              <w:lang w:eastAsia="pt-PT"/>
+            </w:rPr>
+          </w:pPr>
+          <w:hyperlink w:anchor="_Toc466579884" w:history="1">
+            <w:r>
+              <w:rPr>
+                <w:rStyle w:val="Hiperligao"/>
+                <w:noProof/>
+              </w:rPr>
+              <w:t>5.2.2.</w:t>
+            </w:r>
+            <w:r>
+              <w:rPr>
+                <w:rFonts w:eastAsiaTheme="minorEastAsia"/>
+                <w:noProof/>
+                <w:lang w:eastAsia="pt-PT"/>
+              </w:rPr>
+              <w:tab/>
+            </w:r>
+            <w:r>
+              <w:rPr>
+                <w:rStyle w:val="Hiperligao"/>
+                <w:noProof/>
+              </w:rPr>
+              <w:t>ll_open e ll_close</w:t>
+            </w:r>
+            <w:r>
+              <w:rPr>
+                <w:noProof/>
+                <w:webHidden/>
+              </w:rPr>
+              <w:tab/>
+            </w:r>
+            <w:r>
+              <w:rPr>
+                <w:noProof/>
+                <w:webHidden/>
+              </w:rPr>
+              <w:fldChar w:fldCharType="begin"/>
+            </w:r>
+            <w:r>
+              <w:rPr>
+                <w:noProof/>
+                <w:webHidden/>
+              </w:rPr>
+              <w:instrText xml:space="preserve"> PAGEREF _Toc466579884 \h </w:instrText>
+            </w:r>
+            <w:r>
+              <w:rPr>
+                <w:noProof/>
+                <w:webHidden/>
+              </w:rPr>
+            </w:r>
+            <w:r>
+              <w:rPr>
+                <w:noProof/>
+                <w:webHidden/>
+              </w:rPr>
+              <w:fldChar w:fldCharType="separate"/>
+            </w:r>
+            <w:r>
+              <w:rPr>
+                <w:noProof/>
+                <w:webHidden/>
+              </w:rPr>
+              <w:t>7</w:t>
+            </w:r>
+            <w:r>
+              <w:rPr>
+                <w:noProof/>
+                <w:webHidden/>
+              </w:rPr>
+              <w:fldChar w:fldCharType="end"/>
+            </w:r>
+          </w:hyperlink>
+        </w:p>
+        <w:p>
+          <w:pPr>
+            <w:pStyle w:val="ndice3"/>
+            <w:tabs>
+              <w:tab w:val="left" w:pos="1320"/>
+              <w:tab w:val="right" w:leader="dot" w:pos="8494"/>
+            </w:tabs>
+            <w:rPr>
+              <w:rFonts w:eastAsiaTheme="minorEastAsia"/>
+              <w:noProof/>
+              <w:lang w:eastAsia="pt-PT"/>
+            </w:rPr>
+          </w:pPr>
+          <w:hyperlink w:anchor="_Toc466579885" w:history="1">
+            <w:r>
+              <w:rPr>
+                <w:rStyle w:val="Hiperligao"/>
+                <w:rFonts w:eastAsia="Times New Roman"/>
+                <w:noProof/>
+                <w:lang w:eastAsia="pt-PT"/>
+              </w:rPr>
+              <w:t>5.2.3.</w:t>
+            </w:r>
+            <w:r>
+              <w:rPr>
+                <w:rFonts w:eastAsiaTheme="minorEastAsia"/>
+                <w:noProof/>
+                <w:lang w:eastAsia="pt-PT"/>
+              </w:rPr>
+              <w:tab/>
+            </w:r>
+            <w:r>
+              <w:rPr>
+                <w:rStyle w:val="Hiperligao"/>
+                <w:rFonts w:eastAsia="Times New Roman"/>
+                <w:noProof/>
+                <w:lang w:eastAsia="pt-PT"/>
+              </w:rPr>
+              <w:t>ll_write e ll_read</w:t>
+            </w:r>
+            <w:r>
+              <w:rPr>
+                <w:noProof/>
+                <w:webHidden/>
+              </w:rPr>
+              <w:tab/>
+            </w:r>
+            <w:r>
+              <w:rPr>
+                <w:noProof/>
+                <w:webHidden/>
+              </w:rPr>
+              <w:fldChar w:fldCharType="begin"/>
+            </w:r>
+            <w:r>
+              <w:rPr>
+                <w:noProof/>
+                <w:webHidden/>
+              </w:rPr>
+              <w:instrText xml:space="preserve"> PAGEREF _Toc466579885 \h </w:instrText>
+            </w:r>
+            <w:r>
+              <w:rPr>
+                <w:noProof/>
+                <w:webHidden/>
+              </w:rPr>
+            </w:r>
+            <w:r>
+              <w:rPr>
+                <w:noProof/>
+                <w:webHidden/>
+              </w:rPr>
+              <w:fldChar w:fldCharType="separate"/>
+            </w:r>
+            <w:r>
+              <w:rPr>
+                <w:noProof/>
+                <w:webHidden/>
+              </w:rPr>
+              <w:t>7</w:t>
+            </w:r>
+            <w:r>
+              <w:rPr>
+                <w:noProof/>
+                <w:webHidden/>
+              </w:rPr>
+              <w:fldChar w:fldCharType="end"/>
+            </w:r>
+          </w:hyperlink>
+        </w:p>
+        <w:p>
+          <w:pPr>
             <w:pStyle w:val="ndice1"/>
             <w:tabs>
               <w:tab w:val="left" w:pos="440"/>
@@ -1029,13 +1383,314 @@
               <w:lang w:eastAsia="pt-PT"/>
             </w:rPr>
           </w:pPr>
-          <w:hyperlink w:anchor="_Toc466500258" w:history="1">
+          <w:hyperlink w:anchor="_Toc466579886" w:history="1">
+            <w:r>
+              <w:rPr>
+                <w:rStyle w:val="Hiperligao"/>
+                <w:rFonts w:eastAsia="Arial"/>
+                <w:noProof/>
+              </w:rPr>
+              <w:t>6.</w:t>
+            </w:r>
+            <w:r>
+              <w:rPr>
+                <w:rFonts w:eastAsiaTheme="minorEastAsia"/>
+                <w:noProof/>
+                <w:lang w:eastAsia="pt-PT"/>
+              </w:rPr>
+              <w:tab/>
+            </w:r>
+            <w:r>
+              <w:rPr>
+                <w:rStyle w:val="Hiperligao"/>
+                <w:rFonts w:ascii="Calibri" w:eastAsia="Calibri" w:hAnsi="Calibri" w:cs="Calibri"/>
+                <w:noProof/>
+              </w:rPr>
+              <w:t>Protocolo de Aplicação</w:t>
+            </w:r>
+            <w:r>
+              <w:rPr>
+                <w:noProof/>
+                <w:webHidden/>
+              </w:rPr>
+              <w:tab/>
+            </w:r>
+            <w:r>
+              <w:rPr>
+                <w:noProof/>
+                <w:webHidden/>
+              </w:rPr>
+              <w:fldChar w:fldCharType="begin"/>
+            </w:r>
+            <w:r>
+              <w:rPr>
+                <w:noProof/>
+                <w:webHidden/>
+              </w:rPr>
+              <w:instrText xml:space="preserve"> PAGEREF _Toc466579886 \h </w:instrText>
+            </w:r>
+            <w:r>
+              <w:rPr>
+                <w:noProof/>
+                <w:webHidden/>
+              </w:rPr>
+            </w:r>
+            <w:r>
+              <w:rPr>
+                <w:noProof/>
+                <w:webHidden/>
+              </w:rPr>
+              <w:fldChar w:fldCharType="separate"/>
+            </w:r>
+            <w:r>
+              <w:rPr>
+                <w:noProof/>
+                <w:webHidden/>
+              </w:rPr>
+              <w:t>8</w:t>
+            </w:r>
+            <w:r>
+              <w:rPr>
+                <w:noProof/>
+                <w:webHidden/>
+              </w:rPr>
+              <w:fldChar w:fldCharType="end"/>
+            </w:r>
+          </w:hyperlink>
+        </w:p>
+        <w:p>
+          <w:pPr>
+            <w:pStyle w:val="ndice2"/>
+            <w:tabs>
+              <w:tab w:val="right" w:leader="dot" w:pos="8494"/>
+            </w:tabs>
+            <w:rPr>
+              <w:rFonts w:eastAsiaTheme="minorEastAsia"/>
+              <w:noProof/>
+              <w:lang w:eastAsia="pt-PT"/>
+            </w:rPr>
+          </w:pPr>
+          <w:hyperlink w:anchor="_Toc466579887" w:history="1">
+            <w:r>
+              <w:rPr>
+                <w:rStyle w:val="Hiperligao"/>
+                <w:rFonts w:eastAsia="Calibri"/>
+                <w:noProof/>
+              </w:rPr>
+              <w:t>Pacotes de controlo</w:t>
+            </w:r>
+            <w:r>
+              <w:rPr>
+                <w:noProof/>
+                <w:webHidden/>
+              </w:rPr>
+              <w:tab/>
+            </w:r>
+            <w:r>
+              <w:rPr>
+                <w:noProof/>
+                <w:webHidden/>
+              </w:rPr>
+              <w:fldChar w:fldCharType="begin"/>
+            </w:r>
+            <w:r>
+              <w:rPr>
+                <w:noProof/>
+                <w:webHidden/>
+              </w:rPr>
+              <w:instrText xml:space="preserve"> PAGEREF _Toc466579887 \h </w:instrText>
+            </w:r>
+            <w:r>
+              <w:rPr>
+                <w:noProof/>
+                <w:webHidden/>
+              </w:rPr>
+            </w:r>
+            <w:r>
+              <w:rPr>
+                <w:noProof/>
+                <w:webHidden/>
+              </w:rPr>
+              <w:fldChar w:fldCharType="separate"/>
+            </w:r>
+            <w:r>
+              <w:rPr>
+                <w:noProof/>
+                <w:webHidden/>
+              </w:rPr>
+              <w:t>8</w:t>
+            </w:r>
+            <w:r>
+              <w:rPr>
+                <w:noProof/>
+                <w:webHidden/>
+              </w:rPr>
+              <w:fldChar w:fldCharType="end"/>
+            </w:r>
+          </w:hyperlink>
+        </w:p>
+        <w:p>
+          <w:pPr>
+            <w:pStyle w:val="ndice2"/>
+            <w:tabs>
+              <w:tab w:val="right" w:leader="dot" w:pos="8494"/>
+            </w:tabs>
+            <w:rPr>
+              <w:rFonts w:eastAsiaTheme="minorEastAsia"/>
+              <w:noProof/>
+              <w:lang w:eastAsia="pt-PT"/>
+            </w:rPr>
+          </w:pPr>
+          <w:hyperlink w:anchor="_Toc466579888" w:history="1">
+            <w:r>
+              <w:rPr>
+                <w:rStyle w:val="Hiperligao"/>
+                <w:rFonts w:eastAsia="Calibri"/>
+                <w:noProof/>
+              </w:rPr>
+              <w:t>Pacotes de informação</w:t>
+            </w:r>
+            <w:r>
+              <w:rPr>
+                <w:noProof/>
+                <w:webHidden/>
+              </w:rPr>
+              <w:tab/>
+            </w:r>
+            <w:r>
+              <w:rPr>
+                <w:noProof/>
+                <w:webHidden/>
+              </w:rPr>
+              <w:fldChar w:fldCharType="begin"/>
+            </w:r>
+            <w:r>
+              <w:rPr>
+                <w:noProof/>
+                <w:webHidden/>
+              </w:rPr>
+              <w:instrText xml:space="preserve"> PAGEREF _Toc466579888 \h </w:instrText>
+            </w:r>
+            <w:r>
+              <w:rPr>
+                <w:noProof/>
+                <w:webHidden/>
+              </w:rPr>
+            </w:r>
+            <w:r>
+              <w:rPr>
+                <w:noProof/>
+                <w:webHidden/>
+              </w:rPr>
+              <w:fldChar w:fldCharType="separate"/>
+            </w:r>
+            <w:r>
+              <w:rPr>
+                <w:noProof/>
+                <w:webHidden/>
+              </w:rPr>
+              <w:t>8</w:t>
+            </w:r>
+            <w:r>
+              <w:rPr>
+                <w:noProof/>
+                <w:webHidden/>
+              </w:rPr>
+              <w:fldChar w:fldCharType="end"/>
+            </w:r>
+          </w:hyperlink>
+        </w:p>
+        <w:p>
+          <w:pPr>
+            <w:pStyle w:val="ndice2"/>
+            <w:tabs>
+              <w:tab w:val="right" w:leader="dot" w:pos="8494"/>
+            </w:tabs>
+            <w:rPr>
+              <w:rFonts w:eastAsiaTheme="minorEastAsia"/>
+              <w:noProof/>
+              <w:lang w:eastAsia="pt-PT"/>
+            </w:rPr>
+          </w:pPr>
+          <w:hyperlink w:anchor="_Toc466579889" w:history="1">
+            <w:r>
+              <w:rPr>
+                <w:rStyle w:val="Hiperligao"/>
+                <w:rFonts w:eastAsia="Calibri"/>
+                <w:noProof/>
+              </w:rPr>
+              <w:t>Envio e Recepção</w:t>
+            </w:r>
+            <w:r>
+              <w:rPr>
+                <w:noProof/>
+                <w:webHidden/>
+              </w:rPr>
+              <w:tab/>
+            </w:r>
+            <w:r>
+              <w:rPr>
+                <w:noProof/>
+                <w:webHidden/>
+              </w:rPr>
+              <w:fldChar w:fldCharType="begin"/>
+            </w:r>
+            <w:r>
+              <w:rPr>
+                <w:noProof/>
+                <w:webHidden/>
+              </w:rPr>
+              <w:instrText xml:space="preserve"> PAGEREF _Toc466579889 \h </w:instrText>
+            </w:r>
+            <w:r>
+              <w:rPr>
+                <w:noProof/>
+                <w:webHidden/>
+              </w:rPr>
+            </w:r>
+            <w:r>
+              <w:rPr>
+                <w:noProof/>
+                <w:webHidden/>
+              </w:rPr>
+              <w:fldChar w:fldCharType="separate"/>
+            </w:r>
+            <w:r>
+              <w:rPr>
+                <w:noProof/>
+                <w:webHidden/>
+              </w:rPr>
+              <w:t>9</w:t>
+            </w:r>
+            <w:r>
+              <w:rPr>
+                <w:noProof/>
+                <w:webHidden/>
+              </w:rPr>
+              <w:fldChar w:fldCharType="end"/>
+            </w:r>
+          </w:hyperlink>
+        </w:p>
+        <w:p>
+          <w:pPr>
+            <w:pStyle w:val="ndice1"/>
+            <w:tabs>
+              <w:tab w:val="left" w:pos="440"/>
+              <w:tab w:val="right" w:leader="dot" w:pos="8494"/>
+            </w:tabs>
+            <w:rPr>
+              <w:rFonts w:eastAsiaTheme="minorEastAsia"/>
+              <w:noProof/>
+              <w:lang w:eastAsia="pt-PT"/>
+            </w:rPr>
+          </w:pPr>
+          <w:hyperlink w:anchor="_Toc466579890" w:history="1">
             <w:r>
               <w:rPr>
                 <w:rStyle w:val="Hiperligao"/>
                 <w:noProof/>
               </w:rPr>
-              <w:t>7.</w:t>
+              <w:t>6.</w:t>
             </w:r>
             <w:r>
               <w:rPr>
@@ -1071,7 +1726,7 @@
                 <w:noProof/>
                 <w:webHidden/>
               </w:rPr>
-              <w:instrText xml:space="preserve"> PAGEREF _Toc466500258 \h </w:instrText>
+              <w:instrText xml:space="preserve"> PAGEREF _Toc466579890 \h </w:instrText>
             </w:r>
             <w:r>
               <w:rPr>
@@ -1091,7 +1746,7 @@
                 <w:noProof/>
                 <w:webHidden/>
               </w:rPr>
-              <w:t>6</w:t>
+              <w:t>9</w:t>
             </w:r>
             <w:r>
               <w:rPr>
@@ -1115,13 +1770,13 @@
               <w:lang w:eastAsia="pt-PT"/>
             </w:rPr>
           </w:pPr>
-          <w:hyperlink w:anchor="_Toc466500259" w:history="1">
+          <w:hyperlink w:anchor="_Toc466579891" w:history="1">
             <w:r>
               <w:rPr>
                 <w:rStyle w:val="Hiperligao"/>
                 <w:noProof/>
               </w:rPr>
-              <w:t>8.</w:t>
+              <w:t>7.</w:t>
             </w:r>
             <w:r>
               <w:rPr>
@@ -1157,7 +1812,7 @@
                 <w:noProof/>
                 <w:webHidden/>
               </w:rPr>
-              <w:instrText xml:space="preserve"> PAGEREF _Toc466500259 \h </w:instrText>
+              <w:instrText xml:space="preserve"> PAGEREF _Toc466579891 \h </w:instrText>
             </w:r>
             <w:r>
               <w:rPr>
@@ -1177,7 +1832,7 @@
                 <w:noProof/>
                 <w:webHidden/>
               </w:rPr>
-              <w:t>6</w:t>
+              <w:t>9</w:t>
             </w:r>
             <w:r>
               <w:rPr>
@@ -1201,13 +1856,13 @@
               <w:lang w:eastAsia="pt-PT"/>
             </w:rPr>
           </w:pPr>
-          <w:hyperlink w:anchor="_Toc466500260" w:history="1">
+          <w:hyperlink w:anchor="_Toc466579892" w:history="1">
             <w:r>
               <w:rPr>
                 <w:rStyle w:val="Hiperligao"/>
                 <w:noProof/>
               </w:rPr>
-              <w:t>9.</w:t>
+              <w:t>8.</w:t>
             </w:r>
             <w:r>
               <w:rPr>
@@ -1243,7 +1898,7 @@
                 <w:noProof/>
                 <w:webHidden/>
               </w:rPr>
-              <w:instrText xml:space="preserve"> PAGEREF _Toc466500260 \h </w:instrText>
+              <w:instrText xml:space="preserve"> PAGEREF _Toc466579892 \h </w:instrText>
             </w:r>
             <w:r>
               <w:rPr>
@@ -1263,7 +1918,7 @@
                 <w:noProof/>
                 <w:webHidden/>
               </w:rPr>
-              <w:t>6</w:t>
+              <w:t>10</w:t>
             </w:r>
             <w:r>
               <w:rPr>
@@ -1295,7 +1950,7 @@
         <w:pStyle w:val="Cabealho1"/>
         <w:ind w:firstLine="708"/>
       </w:pPr>
-      <w:bookmarkStart w:id="0" w:name="_Toc466500250"/>
+      <w:bookmarkStart w:id="0" w:name="_Toc466579874"/>
       <w:r>
         <w:lastRenderedPageBreak/>
         <w:t>Sumário</w:t>
@@ -1303,6 +1958,9 @@
       <w:bookmarkEnd w:id="0"/>
     </w:p>
     <w:p>
+      <w:pPr>
+        <w:jc w:val="both"/>
+      </w:pPr>
       <w:r>
         <w:tab/>
         <w:t>O presente relatório serve de apoio ao 1º projeto realizado no âmbito da Unidade Curricular “Redes de Computadores”</w:t>
@@ -1398,7 +2056,7 @@
           <w:numId w:val="4"/>
         </w:numPr>
       </w:pPr>
-      <w:bookmarkStart w:id="1" w:name="_Toc466500251"/>
+      <w:bookmarkStart w:id="1" w:name="_Toc466579875"/>
       <w:r>
         <w:t>Introdução</w:t>
       </w:r>
@@ -1407,6 +2065,7 @@
     <w:p>
       <w:pPr>
         <w:ind w:left="360" w:firstLine="348"/>
+        <w:jc w:val="both"/>
       </w:pPr>
       <w:r>
         <w:t>O trabalho prático em questão visa a implementação de um protocolo de ligação de dados, de acordo com a especificação do guião, e o teste deste mesmo protocolo com uma aplicação simples de transferência de ficheiros, igualmente especificada. Este relatório serve para especificar o projeto tanto do ponto de vista prático como teórico e serão caracterizadas todas as funcionalidades implementadas no projeto. Todo o projeto foi desenvolvido em ambiente Linux utilizando a linguagem C e portas de série RS-232, com comunicação assíncrona.</w:t>
@@ -1415,6 +2074,7 @@
     <w:p>
       <w:pPr>
         <w:ind w:left="360" w:firstLine="348"/>
+        <w:jc w:val="both"/>
       </w:pPr>
       <w:r>
         <w:t>O relatório está dividido em diferentes secções, sendo estas:</w:t>
@@ -1427,6 +2087,7 @@
           <w:ilvl w:val="0"/>
           <w:numId w:val="3"/>
         </w:numPr>
+        <w:jc w:val="both"/>
       </w:pPr>
       <w:r>
         <w:rPr>
@@ -1457,6 +2118,7 @@
           <w:ilvl w:val="0"/>
           <w:numId w:val="3"/>
         </w:numPr>
+        <w:jc w:val="both"/>
       </w:pPr>
       <w:r>
         <w:rPr>
@@ -1489,6 +2151,7 @@
           <w:ilvl w:val="0"/>
           <w:numId w:val="3"/>
         </w:numPr>
+        <w:jc w:val="both"/>
       </w:pPr>
       <w:r>
         <w:rPr>
@@ -1524,6 +2187,7 @@
           <w:ilvl w:val="0"/>
           <w:numId w:val="3"/>
         </w:numPr>
+        <w:jc w:val="both"/>
       </w:pPr>
       <w:r>
         <w:rPr>
@@ -1559,6 +2223,7 @@
           <w:ilvl w:val="0"/>
           <w:numId w:val="3"/>
         </w:numPr>
+        <w:jc w:val="both"/>
       </w:pPr>
       <w:r>
         <w:rPr>
@@ -1591,6 +2256,7 @@
           <w:ilvl w:val="0"/>
           <w:numId w:val="3"/>
         </w:numPr>
+        <w:jc w:val="both"/>
       </w:pPr>
       <w:r>
         <w:rPr>
@@ -1615,6 +2281,7 @@
           <w:ilvl w:val="0"/>
           <w:numId w:val="3"/>
         </w:numPr>
+        <w:jc w:val="both"/>
       </w:pPr>
       <w:r>
         <w:rPr>
@@ -1640,7 +2307,7 @@
           <w:numId w:val="4"/>
         </w:numPr>
       </w:pPr>
-      <w:bookmarkStart w:id="2" w:name="_Toc466500252"/>
+      <w:bookmarkStart w:id="2" w:name="_Toc466579876"/>
       <w:r>
         <w:t>Arquitetura</w:t>
       </w:r>
@@ -1649,6 +2316,7 @@
     <w:p>
       <w:pPr>
         <w:ind w:firstLine="708"/>
+        <w:jc w:val="both"/>
       </w:pPr>
       <w:r>
         <w:t xml:space="preserve">O projeto está dividido em </w:t>
@@ -1799,6 +2467,7 @@
     <w:p>
       <w:pPr>
         <w:ind w:firstLine="708"/>
+        <w:jc w:val="both"/>
         <w:rPr>
           <w:rFonts w:cstheme="minorHAnsi"/>
           <w:shd w:val="clear" w:color="auto" w:fill="FFFFFF"/>
@@ -1963,7 +2632,7 @@
           <w:numId w:val="4"/>
         </w:numPr>
       </w:pPr>
-      <w:bookmarkStart w:id="3" w:name="_Toc466500253"/>
+      <w:bookmarkStart w:id="3" w:name="_Toc466579877"/>
       <w:r>
         <w:lastRenderedPageBreak/>
         <w:t>Estrutura do Código</w:t>
@@ -1973,6 +2642,7 @@
     <w:p>
       <w:pPr>
         <w:ind w:firstLine="708"/>
+        <w:jc w:val="both"/>
       </w:pPr>
       <w:r>
         <w:t xml:space="preserve">Ambas as camadas são representadas por uma estrutura de dados, estruturas estas que estão implementadas em </w:t>
@@ -1992,6 +2662,7 @@
     <w:p>
       <w:pPr>
         <w:ind w:firstLine="708"/>
+        <w:jc w:val="both"/>
       </w:pPr>
       <w:r>
         <w:rPr>
@@ -2254,6 +2925,9 @@
     </w:p>
     <w:p/>
     <w:p>
+      <w:pPr>
+        <w:jc w:val="both"/>
+      </w:pPr>
       <w:r>
         <w:t>Para além dos ficheiros onde as camadas estão implementadas (</w:t>
       </w:r>
@@ -2380,7 +3054,7 @@
           <w:numId w:val="4"/>
         </w:numPr>
       </w:pPr>
-      <w:bookmarkStart w:id="4" w:name="_Toc466500254"/>
+      <w:bookmarkStart w:id="4" w:name="_Toc466579878"/>
       <w:r>
         <w:lastRenderedPageBreak/>
         <w:t>Casos de Uso Principais</w:t>
@@ -2398,15 +3072,13 @@
       <w:r>
         <w:rPr>
           <w:noProof/>
-          <w:sz w:val="44"/>
-          <w:szCs w:val="44"/>
           <w:lang w:eastAsia="pt-PT"/>
         </w:rPr>
         <w:drawing>
           <wp:inline distT="0" distB="0" distL="0" distR="0">
-            <wp:extent cx="4191000" cy="4082469"/>
+            <wp:extent cx="3946770" cy="3848100"/>
             <wp:effectExtent l="0" t="0" r="0" b="0"/>
-            <wp:docPr id="8" name="Imagem 8"/>
+            <wp:docPr id="6" name="Imagem 6" descr="C:\Users\Admin\AppData\Local\Microsoft\Windows\INetCacheContent.Word\Use Cases.png"/>
             <wp:cNvGraphicFramePr>
               <a:graphicFrameLocks xmlns:a="http://schemas.openxmlformats.org/drawingml/2006/main" noChangeAspect="1"/>
             </wp:cNvGraphicFramePr>
@@ -2414,7 +3086,7 @@
               <a:graphicData uri="http://schemas.openxmlformats.org/drawingml/2006/picture">
                 <pic:pic xmlns:pic="http://schemas.openxmlformats.org/drawingml/2006/picture">
                   <pic:nvPicPr>
-                    <pic:cNvPr id="0" name="Picture 9"/>
+                    <pic:cNvPr id="0" name="Picture 1" descr="C:\Users\Admin\AppData\Local\Microsoft\Windows\INetCacheContent.Word\Use Cases.png"/>
                     <pic:cNvPicPr>
                       <a:picLocks noChangeAspect="1" noChangeArrowheads="1"/>
                     </pic:cNvPicPr>
@@ -2435,7 +3107,7 @@
                   <pic:spPr bwMode="auto">
                     <a:xfrm>
                       <a:off x="0" y="0"/>
-                      <a:ext cx="4203936" cy="4095070"/>
+                      <a:ext cx="3961306" cy="3862273"/>
                     </a:xfrm>
                     <a:prstGeom prst="rect">
                       <a:avLst/>
@@ -2453,11 +3125,6 @@
       </w:r>
     </w:p>
     <w:p>
-      <w:r>
-        <w:tab/>
-      </w:r>
-    </w:p>
-    <w:p>
       <w:pPr>
         <w:pStyle w:val="Cabealho2"/>
         <w:numPr>
@@ -2465,7 +3132,7 @@
           <w:numId w:val="4"/>
         </w:numPr>
       </w:pPr>
-      <w:bookmarkStart w:id="5" w:name="_Toc466500255"/>
+      <w:bookmarkStart w:id="5" w:name="_Toc466579879"/>
       <w:r>
         <w:t>Sequência de chamada de funções</w:t>
       </w:r>
@@ -2877,9 +3544,8 @@
           <w:numId w:val="4"/>
         </w:numPr>
       </w:pPr>
-      <w:bookmarkStart w:id="6" w:name="_Toc466500256"/>
-      <w:r>
-        <w:lastRenderedPageBreak/>
+      <w:bookmarkStart w:id="6" w:name="_Toc466579880"/>
+      <w:r>
         <w:t>Protocolo de Ligação Lógica</w:t>
       </w:r>
       <w:bookmarkEnd w:id="6"/>
@@ -2887,6 +3553,7 @@
     <w:p>
       <w:pPr>
         <w:ind w:firstLine="360"/>
+        <w:jc w:val="both"/>
       </w:pPr>
       <w:r>
         <w:t xml:space="preserve">O protocolo de ligação lógica é definido e implementado no ficheiro </w:t>
@@ -2911,9 +3578,12 @@
           <w:numId w:val="4"/>
         </w:numPr>
       </w:pPr>
-      <w:r>
+      <w:bookmarkStart w:id="7" w:name="_Toc466579881"/>
+      <w:r>
+        <w:lastRenderedPageBreak/>
         <w:t>Principais aspetos funcionais</w:t>
       </w:r>
+      <w:bookmarkEnd w:id="7"/>
     </w:p>
     <w:p>
       <w:pPr>
@@ -3015,9 +3685,11 @@
           <w:numId w:val="4"/>
         </w:numPr>
       </w:pPr>
+      <w:bookmarkStart w:id="8" w:name="_Toc466579882"/>
       <w:r>
         <w:t>Estratégia de implementação</w:t>
       </w:r>
+      <w:bookmarkEnd w:id="8"/>
     </w:p>
     <w:p>
       <w:pPr>
@@ -3027,19 +3699,23 @@
           <w:numId w:val="4"/>
         </w:numPr>
       </w:pPr>
+      <w:bookmarkStart w:id="9" w:name="_Toc466579883"/>
       <w:proofErr w:type="spellStart"/>
       <w:r>
         <w:t>send_cycle</w:t>
       </w:r>
+      <w:bookmarkEnd w:id="9"/>
       <w:proofErr w:type="spellEnd"/>
     </w:p>
     <w:p>
       <w:pPr>
         <w:ind w:firstLine="360"/>
+        <w:jc w:val="both"/>
       </w:pPr>
       <w:r>
         <w:rPr>
           <w:noProof/>
+          <w:lang w:eastAsia="pt-PT"/>
         </w:rPr>
         <mc:AlternateContent>
           <mc:Choice Requires="wps">
@@ -6333,7 +7009,6 @@
                 <v:path gradientshapeok="t" o:connecttype="rect"/>
               </v:shapetype>
               <v:shape id="Caixa de texto 13" o:spid="_x0000_s1026" type="#_x0000_t202" style="position:absolute;left:0;text-align:left;margin-left:92.8pt;margin-top:101.55pt;width:2in;height:2in;z-index:251670528;visibility:visible;mso-wrap-style:none;mso-wrap-distance-left:9pt;mso-wrap-distance-top:0;mso-wrap-distance-right:9pt;mso-wrap-distance-bottom:0;mso-position-horizontal:right;mso-position-horizontal-relative:margin;mso-position-vertical:absolute;mso-position-vertical-relative:text;v-text-anchor:top" o:gfxdata="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" filled="f" strokeweight=".5pt">
-                <v:fill o:detectmouseclick="t"/>
                 <v:textbox style="mso-fit-shape-to-text:t">
                   <w:txbxContent>
                     <w:p>
@@ -9654,6 +10329,7 @@
           <w:numId w:val="4"/>
         </w:numPr>
       </w:pPr>
+      <w:bookmarkStart w:id="10" w:name="_Toc466579884"/>
       <w:proofErr w:type="spellStart"/>
       <w:r>
         <w:lastRenderedPageBreak/>
@@ -9667,15 +10343,18 @@
       <w:r>
         <w:t>ll_close</w:t>
       </w:r>
+      <w:bookmarkEnd w:id="10"/>
       <w:proofErr w:type="spellEnd"/>
     </w:p>
     <w:p>
       <w:pPr>
         <w:ind w:firstLine="360"/>
+        <w:jc w:val="both"/>
       </w:pPr>
       <w:r>
         <w:rPr>
           <w:noProof/>
+          <w:lang w:eastAsia="pt-PT"/>
         </w:rPr>
         <mc:AlternateContent>
           <mc:Choice Requires="wps">
@@ -10055,7 +10734,6 @@
           <mc:Fallback>
             <w:pict>
               <v:shape w14:anchorId="3433D110" id="Caixa de texto 12" o:spid="_x0000_s1027" type="#_x0000_t202" style="position:absolute;left:0;text-align:left;margin-left:371.2pt;margin-top:51.35pt;width:422.4pt;height:2in;z-index:251668480;visibility:visible;mso-wrap-style:square;mso-width-percent:0;mso-wrap-distance-left:9pt;mso-wrap-distance-top:0;mso-wrap-distance-right:9pt;mso-wrap-distance-bottom:0;mso-position-horizontal:right;mso-position-horizontal-relative:margin;mso-position-vertical:absolute;mso-position-vertical-relative:text;mso-width-percent:0;mso-width-relative:margin;v-text-anchor:top" o:gfxdata="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" filled="f" strokeweight=".5pt">
-                <v:fill o:detectmouseclick="t"/>
                 <v:textbox style="mso-fit-shape-to-text:t">
                   <w:txbxContent>
                     <w:p>
@@ -10450,10 +11128,12 @@
     <w:p>
       <w:pPr>
         <w:ind w:firstLine="360"/>
+        <w:jc w:val="both"/>
       </w:pPr>
       <w:r>
         <w:rPr>
           <w:noProof/>
+          <w:lang w:eastAsia="pt-PT"/>
         </w:rPr>
         <mc:AlternateContent>
           <mc:Choice Requires="wps">
@@ -10833,7 +11513,6 @@
           <mc:Fallback>
             <w:pict>
               <v:shape w14:anchorId="0490B999" id="Caixa de texto 11" o:spid="_x0000_s1028" type="#_x0000_t202" style="position:absolute;left:0;text-align:left;margin-left:372.4pt;margin-top:66pt;width:423.6pt;height:2in;z-index:251666432;visibility:visible;mso-wrap-style:square;mso-width-percent:0;mso-wrap-distance-left:9pt;mso-wrap-distance-top:0;mso-wrap-distance-right:9pt;mso-wrap-distance-bottom:0;mso-position-horizontal:right;mso-position-horizontal-relative:margin;mso-position-vertical:absolute;mso-position-vertical-relative:text;mso-width-percent:0;mso-width-relative:margin;v-text-anchor:top" o:gfxdata="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" filled="f" strokeweight=".5pt">
-                <v:fill o:detectmouseclick="t"/>
                 <v:textbox style="mso-fit-shape-to-text:t">
                   <w:txbxContent>
                     <w:p>
@@ -11204,6 +11883,7 @@
           <w:lang w:eastAsia="pt-PT"/>
         </w:rPr>
       </w:pPr>
+      <w:bookmarkStart w:id="11" w:name="_Toc466579885"/>
       <w:proofErr w:type="spellStart"/>
       <w:r>
         <w:rPr>
@@ -11228,11 +11908,13 @@
         </w:rPr>
         <w:t>ll_read</w:t>
       </w:r>
+      <w:bookmarkEnd w:id="11"/>
       <w:proofErr w:type="spellEnd"/>
     </w:p>
     <w:p>
       <w:pPr>
         <w:ind w:firstLine="360"/>
+        <w:jc w:val="both"/>
         <w:rPr>
           <w:lang w:eastAsia="pt-PT"/>
         </w:rPr>
@@ -11240,6 +11922,7 @@
       <w:r>
         <w:rPr>
           <w:noProof/>
+          <w:lang w:eastAsia="pt-PT"/>
         </w:rPr>
         <mc:AlternateContent>
           <mc:Choice Requires="wps">
@@ -12468,7 +13151,6 @@
           <mc:Fallback>
             <w:pict>
               <v:shape w14:anchorId="1ECC4B98" id="Caixa de texto 10" o:spid="_x0000_s1029" type="#_x0000_t202" style="position:absolute;left:0;text-align:left;margin-left:0;margin-top:64pt;width:2in;height:72.95pt;z-index:251664384;visibility:visible;mso-wrap-style:none;mso-height-percent:0;mso-wrap-distance-left:9pt;mso-wrap-distance-top:0;mso-wrap-distance-right:9pt;mso-wrap-distance-bottom:0;mso-position-horizontal:left;mso-position-horizontal-relative:margin;mso-position-vertical:absolute;mso-position-vertical-relative:text;mso-height-percent:0;mso-height-relative:margin;v-text-anchor:top" o:gfxdata="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" filled="f" strokeweight=".5pt">
-                <v:fill o:detectmouseclick="t"/>
                 <v:textbox>
                   <w:txbxContent>
                     <w:p>
@@ -13774,6 +14456,7 @@
     <w:p>
       <w:pPr>
         <w:ind w:firstLine="360"/>
+        <w:jc w:val="both"/>
         <w:rPr>
           <w:lang w:eastAsia="pt-PT"/>
         </w:rPr>
@@ -13781,6 +14464,7 @@
       <w:r>
         <w:rPr>
           <w:noProof/>
+          <w:lang w:eastAsia="pt-PT"/>
         </w:rPr>
         <mc:AlternateContent>
           <mc:Choice Requires="wps">
@@ -14743,7 +15427,6 @@
           <mc:Fallback>
             <w:pict>
               <v:shape w14:anchorId="69779315" id="Caixa de texto 14" o:spid="_x0000_s1030" type="#_x0000_t202" style="position:absolute;left:0;text-align:left;margin-left:372.4pt;margin-top:80.7pt;width:423.6pt;height:2in;z-index:251672576;visibility:visible;mso-wrap-style:square;mso-width-percent:0;mso-wrap-distance-left:9pt;mso-wrap-distance-top:0;mso-wrap-distance-right:9pt;mso-wrap-distance-bottom:0;mso-position-horizontal:right;mso-position-horizontal-relative:margin;mso-position-vertical:absolute;mso-position-vertical-relative:text;mso-width-percent:0;mso-width-relative:margin;v-text-anchor:top" o:gfxdata="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" filled="f" strokeweight=".5pt">
-                <v:fill o:detectmouseclick="t"/>
                 <v:textbox style="mso-fit-shape-to-text:t">
                   <w:txbxContent>
                     <w:p>
@@ -15778,6 +16461,7 @@
     <w:p>
       <w:pPr>
         <w:ind w:firstLine="360"/>
+        <w:jc w:val="both"/>
         <w:rPr>
           <w:lang w:eastAsia="pt-PT"/>
         </w:rPr>
@@ -15818,6 +16502,7 @@
         <w:t xml:space="preserve">, fazendo uso de uma função chamada </w:t>
       </w:r>
       <w:proofErr w:type="spellStart"/>
+      <w:proofErr w:type="gramStart"/>
       <w:r>
         <w:rPr>
           <w:rFonts w:ascii="Consolas" w:hAnsi="Consolas"/>
@@ -15835,49 +16520,1302 @@
           <w:szCs w:val="20"/>
           <w:lang w:eastAsia="pt-PT"/>
         </w:rPr>
-        <w:t>()</w:t>
-      </w:r>
-      <w:r>
-        <w:rPr>
+        <w:t>(</w:t>
+      </w:r>
+      <w:proofErr w:type="gramEnd"/>
+      <w:r>
+        <w:rPr>
+          <w:rFonts w:ascii="Consolas" w:hAnsi="Consolas"/>
+          <w:sz w:val="20"/>
+          <w:szCs w:val="20"/>
           <w:lang w:eastAsia="pt-PT"/>
         </w:rPr>
+        <w:t>)</w:t>
+      </w:r>
+      <w:r>
+        <w:rPr>
+          <w:lang w:eastAsia="pt-PT"/>
+        </w:rPr>
         <w:t xml:space="preserve"> para verificar a validade da trama que recebeu e enviar a devida resposta de volta ao transmissor.</w:t>
       </w:r>
-      <w:bookmarkStart w:id="7" w:name="_GoBack"/>
-      <w:bookmarkEnd w:id="7"/>
     </w:p>
     <w:p>
       <w:pPr>
         <w:pStyle w:val="Cabealho1"/>
         <w:numPr>
           <w:ilvl w:val="0"/>
-          <w:numId w:val="4"/>
+          <w:numId w:val="9"/>
         </w:numPr>
-      </w:pPr>
-      <w:bookmarkStart w:id="8" w:name="_Toc466500257"/>
-      <w:r>
+        <w:spacing w:line="256" w:lineRule="auto"/>
+        <w:ind w:left="709"/>
+        <w:jc w:val="both"/>
+        <w:rPr>
+          <w:rFonts w:eastAsia="Arial"/>
+        </w:rPr>
+      </w:pPr>
+      <w:bookmarkStart w:id="12" w:name="_8qbyklh8dr9"/>
+      <w:bookmarkStart w:id="13" w:name="_Toc466579886"/>
+      <w:bookmarkEnd w:id="12"/>
+      <w:r>
+        <w:rPr>
+          <w:rFonts w:ascii="Calibri" w:eastAsia="Calibri" w:hAnsi="Calibri" w:cs="Calibri"/>
+          <w:color w:val="2E75B5"/>
+        </w:rPr>
         <w:lastRenderedPageBreak/>
         <w:t>Protocolo de Aplicação</w:t>
       </w:r>
-      <w:bookmarkEnd w:id="8"/>
+      <w:bookmarkEnd w:id="13"/>
+    </w:p>
+    <w:p>
+      <w:pPr>
+        <w:spacing w:line="256" w:lineRule="auto"/>
+        <w:ind w:firstLine="720"/>
+        <w:jc w:val="both"/>
+        <w:rPr>
+          <w:rFonts w:eastAsia="Arial"/>
+        </w:rPr>
+      </w:pPr>
+      <w:r>
+        <w:rPr>
+          <w:rFonts w:ascii="Calibri" w:eastAsia="Calibri" w:hAnsi="Calibri" w:cs="Calibri"/>
+        </w:rPr>
+        <w:t xml:space="preserve">O protocolo de aplicação é definido e implementado no ficheiro </w:t>
+      </w:r>
+      <w:proofErr w:type="spellStart"/>
+      <w:r>
+        <w:rPr>
+          <w:rFonts w:ascii="Calibri" w:eastAsia="Calibri" w:hAnsi="Calibri" w:cs="Calibri"/>
+          <w:i/>
+        </w:rPr>
+        <w:t>application.c</w:t>
+      </w:r>
+      <w:proofErr w:type="spellEnd"/>
+      <w:r>
+        <w:rPr>
+          <w:rFonts w:ascii="Calibri" w:eastAsia="Calibri" w:hAnsi="Calibri" w:cs="Calibri"/>
+        </w:rPr>
+        <w:t xml:space="preserve">, onde se pode visualizar neste as funções responsáveis por enviar e receber um determinado ficheiro e de criação de pacotes de controlo e de informação. </w:t>
+      </w:r>
+    </w:p>
+    <w:p>
+      <w:pPr>
+        <w:spacing w:line="256" w:lineRule="auto"/>
+        <w:ind w:firstLine="720"/>
+        <w:jc w:val="both"/>
+      </w:pPr>
+      <w:r>
+        <w:rPr>
+          <w:rFonts w:ascii="Calibri" w:eastAsia="Calibri" w:hAnsi="Calibri" w:cs="Calibri"/>
+        </w:rPr>
+        <w:t xml:space="preserve">Os pacotes de controlo vão ser utilizados nas funções de envio e de </w:t>
+      </w:r>
+      <w:proofErr w:type="spellStart"/>
+      <w:r>
+        <w:rPr>
+          <w:rFonts w:ascii="Calibri" w:eastAsia="Calibri" w:hAnsi="Calibri" w:cs="Calibri"/>
+        </w:rPr>
+        <w:t>recepção</w:t>
+      </w:r>
+      <w:proofErr w:type="spellEnd"/>
+      <w:r>
+        <w:rPr>
+          <w:rFonts w:ascii="Calibri" w:eastAsia="Calibri" w:hAnsi="Calibri" w:cs="Calibri"/>
+        </w:rPr>
+        <w:t>, sendo que a primeira é responsável por criar e enviar, a segunda por receber e ler.</w:t>
+      </w:r>
+    </w:p>
+    <w:p>
+      <w:pPr>
+        <w:spacing w:line="256" w:lineRule="auto"/>
+        <w:ind w:firstLine="720"/>
+        <w:jc w:val="both"/>
+      </w:pPr>
+      <w:r>
+        <w:rPr>
+          <w:rFonts w:ascii="Calibri" w:eastAsia="Calibri" w:hAnsi="Calibri" w:cs="Calibri"/>
+        </w:rPr>
+        <w:t>Os processos de envio/aceitação são</w:t>
+      </w:r>
+      <w:r>
+        <w:rPr>
+          <w:rFonts w:ascii="Calibri" w:eastAsia="Calibri" w:hAnsi="Calibri" w:cs="Calibri"/>
+        </w:rPr>
+        <w:t xml:space="preserve"> executados após o </w:t>
+      </w:r>
+      <w:proofErr w:type="spellStart"/>
+      <w:r>
+        <w:rPr>
+          <w:rFonts w:ascii="Calibri" w:eastAsia="Calibri" w:hAnsi="Calibri" w:cs="Calibri"/>
+        </w:rPr>
+        <w:t>ll_open</w:t>
+      </w:r>
+      <w:proofErr w:type="spellEnd"/>
+      <w:r>
+        <w:rPr>
+          <w:rFonts w:ascii="Calibri" w:eastAsia="Calibri" w:hAnsi="Calibri" w:cs="Calibri"/>
+        </w:rPr>
+        <w:t xml:space="preserve">, e depois de terminarem, vai seguir para o </w:t>
+      </w:r>
+      <w:proofErr w:type="spellStart"/>
+      <w:r>
+        <w:rPr>
+          <w:rFonts w:ascii="Calibri" w:eastAsia="Calibri" w:hAnsi="Calibri" w:cs="Calibri"/>
+        </w:rPr>
+        <w:t>ll_close</w:t>
+      </w:r>
+      <w:proofErr w:type="spellEnd"/>
+      <w:r>
+        <w:rPr>
+          <w:rFonts w:ascii="Calibri" w:eastAsia="Calibri" w:hAnsi="Calibri" w:cs="Calibri"/>
+        </w:rPr>
+        <w:t>.</w:t>
+      </w:r>
+    </w:p>
+    <w:p>
+      <w:pPr>
+        <w:pStyle w:val="Cabealho2"/>
+        <w:spacing w:before="0"/>
+        <w:ind w:firstLine="708"/>
+        <w:rPr>
+          <w:rFonts w:eastAsia="Arial"/>
+        </w:rPr>
+      </w:pPr>
+      <w:bookmarkStart w:id="14" w:name="_m54uxgd1pwes"/>
+      <w:bookmarkStart w:id="15" w:name="_Toc466579887"/>
+      <w:bookmarkEnd w:id="14"/>
+      <w:r>
+        <w:rPr>
+          <w:rFonts w:eastAsia="Calibri"/>
+        </w:rPr>
+        <w:t>Pacotes de controlo</w:t>
+      </w:r>
+      <w:bookmarkEnd w:id="15"/>
+    </w:p>
+    <w:p>
+      <w:pPr>
+        <w:spacing w:before="240" w:after="0" w:line="257" w:lineRule="auto"/>
+        <w:jc w:val="both"/>
+        <w:rPr>
+          <w:rFonts w:eastAsia="Arial"/>
+        </w:rPr>
+      </w:pPr>
+      <w:r>
+        <w:rPr>
+          <w:noProof/>
+          <w:lang w:eastAsia="pt-PT"/>
+        </w:rPr>
+        <w:drawing>
+          <wp:anchor distT="114300" distB="114300" distL="114300" distR="114300" simplePos="0" relativeHeight="251675648" behindDoc="0" locked="0" layoutInCell="0" allowOverlap="1">
+            <wp:simplePos x="0" y="0"/>
+            <wp:positionH relativeFrom="margin">
+              <wp:posOffset>-127635</wp:posOffset>
+            </wp:positionH>
+            <wp:positionV relativeFrom="paragraph">
+              <wp:posOffset>1284605</wp:posOffset>
+            </wp:positionV>
+            <wp:extent cx="5661660" cy="187960"/>
+            <wp:effectExtent l="0" t="0" r="0" b="2540"/>
+            <wp:wrapSquare wrapText="bothSides"/>
+            <wp:docPr id="17" name="Imagem 17"/>
+            <wp:cNvGraphicFramePr>
+              <a:graphicFrameLocks xmlns:a="http://schemas.openxmlformats.org/drawingml/2006/main" noChangeAspect="1"/>
+            </wp:cNvGraphicFramePr>
+            <a:graphic xmlns:a="http://schemas.openxmlformats.org/drawingml/2006/main">
+              <a:graphicData uri="http://schemas.openxmlformats.org/drawingml/2006/picture">
+                <pic:pic xmlns:pic="http://schemas.openxmlformats.org/drawingml/2006/picture">
+                  <pic:nvPicPr>
+                    <pic:cNvPr id="0" name="image06.png"/>
+                    <pic:cNvPicPr>
+                      <a:picLocks noChangeAspect="1" noChangeArrowheads="1"/>
+                    </pic:cNvPicPr>
+                  </pic:nvPicPr>
+                  <pic:blipFill>
+                    <a:blip r:embed="rId14">
+                      <a:extLst>
+                        <a:ext uri="{28A0092B-C50C-407E-A947-70E740481C1C}">
+                          <a14:useLocalDpi xmlns:a14="http://schemas.microsoft.com/office/drawing/2010/main" val="0"/>
+                        </a:ext>
+                      </a:extLst>
+                    </a:blip>
+                    <a:srcRect/>
+                    <a:stretch>
+                      <a:fillRect/>
+                    </a:stretch>
+                  </pic:blipFill>
+                  <pic:spPr bwMode="auto">
+                    <a:xfrm>
+                      <a:off x="0" y="0"/>
+                      <a:ext cx="5661660" cy="187960"/>
+                    </a:xfrm>
+                    <a:prstGeom prst="rect">
+                      <a:avLst/>
+                    </a:prstGeom>
+                    <a:noFill/>
+                  </pic:spPr>
+                </pic:pic>
+              </a:graphicData>
+            </a:graphic>
+            <wp14:sizeRelH relativeFrom="page">
+              <wp14:pctWidth>0</wp14:pctWidth>
+            </wp14:sizeRelH>
+            <wp14:sizeRelV relativeFrom="page">
+              <wp14:pctHeight>0</wp14:pctHeight>
+            </wp14:sizeRelV>
+          </wp:anchor>
+        </w:drawing>
+      </w:r>
+      <w:r>
+        <w:rPr>
+          <w:noProof/>
+          <w:lang w:eastAsia="pt-PT"/>
+        </w:rPr>
+        <w:drawing>
+          <wp:anchor distT="114300" distB="114300" distL="114300" distR="114300" simplePos="0" relativeHeight="251674624" behindDoc="0" locked="0" layoutInCell="0" allowOverlap="1">
+            <wp:simplePos x="0" y="0"/>
+            <wp:positionH relativeFrom="margin">
+              <wp:posOffset>-114300</wp:posOffset>
+            </wp:positionH>
+            <wp:positionV relativeFrom="paragraph">
+              <wp:posOffset>632460</wp:posOffset>
+            </wp:positionV>
+            <wp:extent cx="5731510" cy="241300"/>
+            <wp:effectExtent l="0" t="0" r="2540" b="6350"/>
+            <wp:wrapSquare wrapText="bothSides"/>
+            <wp:docPr id="18" name="Imagem 18"/>
+            <wp:cNvGraphicFramePr>
+              <a:graphicFrameLocks xmlns:a="http://schemas.openxmlformats.org/drawingml/2006/main" noChangeAspect="1"/>
+            </wp:cNvGraphicFramePr>
+            <a:graphic xmlns:a="http://schemas.openxmlformats.org/drawingml/2006/main">
+              <a:graphicData uri="http://schemas.openxmlformats.org/drawingml/2006/picture">
+                <pic:pic xmlns:pic="http://schemas.openxmlformats.org/drawingml/2006/picture">
+                  <pic:nvPicPr>
+                    <pic:cNvPr id="0" name="image10.png"/>
+                    <pic:cNvPicPr>
+                      <a:picLocks noChangeAspect="1" noChangeArrowheads="1"/>
+                    </pic:cNvPicPr>
+                  </pic:nvPicPr>
+                  <pic:blipFill>
+                    <a:blip r:embed="rId15">
+                      <a:extLst>
+                        <a:ext uri="{28A0092B-C50C-407E-A947-70E740481C1C}">
+                          <a14:useLocalDpi xmlns:a14="http://schemas.microsoft.com/office/drawing/2010/main" val="0"/>
+                        </a:ext>
+                      </a:extLst>
+                    </a:blip>
+                    <a:srcRect/>
+                    <a:stretch>
+                      <a:fillRect/>
+                    </a:stretch>
+                  </pic:blipFill>
+                  <pic:spPr bwMode="auto">
+                    <a:xfrm>
+                      <a:off x="0" y="0"/>
+                      <a:ext cx="5731510" cy="241300"/>
+                    </a:xfrm>
+                    <a:prstGeom prst="rect">
+                      <a:avLst/>
+                    </a:prstGeom>
+                    <a:noFill/>
+                  </pic:spPr>
+                </pic:pic>
+              </a:graphicData>
+            </a:graphic>
+            <wp14:sizeRelH relativeFrom="page">
+              <wp14:pctWidth>0</wp14:pctWidth>
+            </wp14:sizeRelH>
+            <wp14:sizeRelV relativeFrom="page">
+              <wp14:pctHeight>0</wp14:pctHeight>
+            </wp14:sizeRelV>
+          </wp:anchor>
+        </w:drawing>
+      </w:r>
+      <w:r>
+        <w:rPr>
+          <w:color w:val="2E75B5"/>
+        </w:rPr>
+        <w:t xml:space="preserve"> </w:t>
+      </w:r>
+      <w:r>
+        <w:rPr>
+          <w:color w:val="2E75B5"/>
+        </w:rPr>
+        <w:tab/>
+      </w:r>
+      <w:r>
+        <w:rPr>
+          <w:rFonts w:ascii="Calibri" w:eastAsia="Calibri" w:hAnsi="Calibri" w:cs="Calibri"/>
+        </w:rPr>
+        <w:t>Este tipo de pacotes tem como finalidade delimitadora do envio do ficheiro, ou seja, servem para indicar o início e fim do processo de envio, bem como passam informação acerca deste, mais especificamente o nome, e o tamanho final esperado.</w:t>
+      </w:r>
+    </w:p>
+    <w:p>
+      <w:pPr>
+        <w:jc w:val="both"/>
+      </w:pPr>
+      <w:r>
+        <w:tab/>
+      </w:r>
+      <w:r>
+        <w:rPr>
+          <w:rFonts w:ascii="Calibri" w:eastAsia="Calibri" w:hAnsi="Calibri" w:cs="Calibri"/>
+        </w:rPr>
+        <w:t xml:space="preserve">A primeira função é responsável por inicializar um pacote de controlo. Este vai receber um </w:t>
+      </w:r>
+      <w:proofErr w:type="spellStart"/>
+      <w:r>
+        <w:rPr>
+          <w:rFonts w:ascii="Calibri" w:eastAsia="Calibri" w:hAnsi="Calibri" w:cs="Calibri"/>
+          <w:i/>
+        </w:rPr>
+        <w:t>array</w:t>
+      </w:r>
+      <w:proofErr w:type="spellEnd"/>
+      <w:r>
+        <w:rPr>
+          <w:rFonts w:ascii="Calibri" w:eastAsia="Calibri" w:hAnsi="Calibri" w:cs="Calibri"/>
+          <w:i/>
+        </w:rPr>
+        <w:t xml:space="preserve"> pack</w:t>
+      </w:r>
+      <w:r>
+        <w:rPr>
+          <w:rFonts w:ascii="Calibri" w:eastAsia="Calibri" w:hAnsi="Calibri" w:cs="Calibri"/>
+        </w:rPr>
+        <w:t xml:space="preserve">, que vai representar o pacote, o </w:t>
+      </w:r>
+      <w:proofErr w:type="spellStart"/>
+      <w:r>
+        <w:rPr>
+          <w:rFonts w:ascii="Calibri" w:eastAsia="Calibri" w:hAnsi="Calibri" w:cs="Calibri"/>
+          <w:i/>
+        </w:rPr>
+        <w:t>size</w:t>
+      </w:r>
+      <w:proofErr w:type="spellEnd"/>
+      <w:r>
+        <w:rPr>
+          <w:rFonts w:ascii="Calibri" w:eastAsia="Calibri" w:hAnsi="Calibri" w:cs="Calibri"/>
+        </w:rPr>
+        <w:t xml:space="preserve"> indica o nome do ficheiro,</w:t>
+      </w:r>
+      <w:r>
+        <w:rPr>
+          <w:rFonts w:ascii="Calibri" w:eastAsia="Calibri" w:hAnsi="Calibri" w:cs="Calibri"/>
+          <w:i/>
+        </w:rPr>
+        <w:t xml:space="preserve"> </w:t>
+      </w:r>
+      <w:proofErr w:type="spellStart"/>
+      <w:r>
+        <w:rPr>
+          <w:rFonts w:ascii="Calibri" w:eastAsia="Calibri" w:hAnsi="Calibri" w:cs="Calibri"/>
+          <w:i/>
+        </w:rPr>
+        <w:t>filename</w:t>
+      </w:r>
+      <w:proofErr w:type="spellEnd"/>
+      <w:r>
+        <w:rPr>
+          <w:rFonts w:ascii="Calibri" w:eastAsia="Calibri" w:hAnsi="Calibri" w:cs="Calibri"/>
+        </w:rPr>
+        <w:t xml:space="preserve"> o nome deste, e o valor </w:t>
+      </w:r>
+      <w:proofErr w:type="gramStart"/>
+      <w:r>
+        <w:rPr>
+          <w:rFonts w:ascii="Calibri" w:eastAsia="Calibri" w:hAnsi="Calibri" w:cs="Calibri"/>
+        </w:rPr>
+        <w:t>representa  o</w:t>
+      </w:r>
+      <w:proofErr w:type="gramEnd"/>
+      <w:r>
+        <w:rPr>
+          <w:rFonts w:ascii="Calibri" w:eastAsia="Calibri" w:hAnsi="Calibri" w:cs="Calibri"/>
+        </w:rPr>
+        <w:t xml:space="preserve"> campo de controlo do pacote. Este indica se a trama a receber é uma trama de controlo inicial, final ou se é uma trama de informação. Esta função é executada duas vezes na função </w:t>
+      </w:r>
+      <w:proofErr w:type="spellStart"/>
+      <w:proofErr w:type="gramStart"/>
+      <w:r>
+        <w:rPr>
+          <w:rFonts w:ascii="Calibri" w:eastAsia="Calibri" w:hAnsi="Calibri" w:cs="Calibri"/>
+        </w:rPr>
+        <w:t>loadFile</w:t>
+      </w:r>
+      <w:proofErr w:type="spellEnd"/>
+      <w:r>
+        <w:rPr>
+          <w:rFonts w:ascii="Calibri" w:eastAsia="Calibri" w:hAnsi="Calibri" w:cs="Calibri"/>
+        </w:rPr>
+        <w:t>(</w:t>
+      </w:r>
+      <w:proofErr w:type="gramEnd"/>
+      <w:r>
+        <w:rPr>
+          <w:rFonts w:ascii="Calibri" w:eastAsia="Calibri" w:hAnsi="Calibri" w:cs="Calibri"/>
+        </w:rPr>
+        <w:t xml:space="preserve">), para indicar ao </w:t>
+      </w:r>
+      <w:proofErr w:type="spellStart"/>
+      <w:r>
+        <w:rPr>
+          <w:rFonts w:ascii="Calibri" w:eastAsia="Calibri" w:hAnsi="Calibri" w:cs="Calibri"/>
+        </w:rPr>
+        <w:t>receptor</w:t>
+      </w:r>
+      <w:proofErr w:type="spellEnd"/>
+      <w:r>
+        <w:rPr>
+          <w:rFonts w:ascii="Calibri" w:eastAsia="Calibri" w:hAnsi="Calibri" w:cs="Calibri"/>
+        </w:rPr>
+        <w:t xml:space="preserve"> o início e fim da transmissão.</w:t>
+      </w:r>
+    </w:p>
+    <w:p>
+      <w:pPr>
+        <w:jc w:val="both"/>
+      </w:pPr>
+      <w:r>
+        <w:rPr>
+          <w:rFonts w:ascii="Calibri" w:eastAsia="Calibri" w:hAnsi="Calibri" w:cs="Calibri"/>
+        </w:rPr>
+        <w:tab/>
+        <w:t xml:space="preserve">A segunda função é responsável por determinar se o pacote </w:t>
+      </w:r>
+      <w:r>
+        <w:rPr>
+          <w:rFonts w:ascii="Calibri" w:eastAsia="Calibri" w:hAnsi="Calibri" w:cs="Calibri"/>
+          <w:i/>
+        </w:rPr>
+        <w:t>data</w:t>
+      </w:r>
+      <w:r>
+        <w:rPr>
+          <w:rFonts w:ascii="Calibri" w:eastAsia="Calibri" w:hAnsi="Calibri" w:cs="Calibri"/>
+        </w:rPr>
+        <w:t xml:space="preserve"> é um pacote de controlo, verificando se o 1º byte tem o mesmo valor </w:t>
+      </w:r>
+      <w:proofErr w:type="gramStart"/>
+      <w:r>
+        <w:rPr>
+          <w:rFonts w:ascii="Calibri" w:eastAsia="Calibri" w:hAnsi="Calibri" w:cs="Calibri"/>
+        </w:rPr>
+        <w:t>que  a</w:t>
+      </w:r>
+      <w:proofErr w:type="gramEnd"/>
+      <w:r>
+        <w:rPr>
+          <w:rFonts w:ascii="Calibri" w:eastAsia="Calibri" w:hAnsi="Calibri" w:cs="Calibri"/>
+        </w:rPr>
+        <w:t xml:space="preserve"> variável </w:t>
+      </w:r>
+      <w:proofErr w:type="spellStart"/>
+      <w:r>
+        <w:rPr>
+          <w:rFonts w:ascii="Calibri" w:eastAsia="Calibri" w:hAnsi="Calibri" w:cs="Calibri"/>
+          <w:i/>
+        </w:rPr>
+        <w:t>value</w:t>
+      </w:r>
+      <w:proofErr w:type="spellEnd"/>
+      <w:r>
+        <w:rPr>
+          <w:rFonts w:ascii="Calibri" w:eastAsia="Calibri" w:hAnsi="Calibri" w:cs="Calibri"/>
+        </w:rPr>
+        <w:t xml:space="preserve">. Em caso positivo, a variável </w:t>
+      </w:r>
+      <w:proofErr w:type="spellStart"/>
+      <w:r>
+        <w:rPr>
+          <w:rFonts w:ascii="Calibri" w:eastAsia="Calibri" w:hAnsi="Calibri" w:cs="Calibri"/>
+          <w:i/>
+        </w:rPr>
+        <w:t>file_name</w:t>
+      </w:r>
+      <w:proofErr w:type="spellEnd"/>
+      <w:r>
+        <w:rPr>
+          <w:rFonts w:ascii="Calibri" w:eastAsia="Calibri" w:hAnsi="Calibri" w:cs="Calibri"/>
+          <w:i/>
+        </w:rPr>
+        <w:t xml:space="preserve"> </w:t>
+      </w:r>
+      <w:r>
+        <w:rPr>
+          <w:rFonts w:ascii="Calibri" w:eastAsia="Calibri" w:hAnsi="Calibri" w:cs="Calibri"/>
+        </w:rPr>
+        <w:t xml:space="preserve">vai conter o nome do ficheiro, e a função retorna o tamanho esperado do ficheiro. Esta função é executada no início do </w:t>
+      </w:r>
+      <w:proofErr w:type="spellStart"/>
+      <w:r>
+        <w:rPr>
+          <w:rFonts w:ascii="Calibri" w:eastAsia="Calibri" w:hAnsi="Calibri" w:cs="Calibri"/>
+        </w:rPr>
+        <w:t>receiveFile</w:t>
+      </w:r>
+      <w:proofErr w:type="spellEnd"/>
+      <w:r>
+        <w:rPr>
+          <w:rFonts w:ascii="Calibri" w:eastAsia="Calibri" w:hAnsi="Calibri" w:cs="Calibri"/>
+        </w:rPr>
+        <w:t xml:space="preserve">, para dar início à </w:t>
+      </w:r>
+      <w:proofErr w:type="spellStart"/>
+      <w:r>
+        <w:rPr>
+          <w:rFonts w:ascii="Calibri" w:eastAsia="Calibri" w:hAnsi="Calibri" w:cs="Calibri"/>
+        </w:rPr>
+        <w:t>recepção</w:t>
+      </w:r>
+      <w:proofErr w:type="spellEnd"/>
+      <w:r>
+        <w:rPr>
+          <w:rFonts w:ascii="Calibri" w:eastAsia="Calibri" w:hAnsi="Calibri" w:cs="Calibri"/>
+        </w:rPr>
+        <w:t xml:space="preserve"> do ficheiro, e é depois continuamente executada cada vez que recebe uma trama, para ver se o campo de controlo do pacote tem valor igual ao valor que indica fim.</w:t>
+      </w:r>
+    </w:p>
+    <w:p>
+      <w:pPr>
+        <w:pStyle w:val="Cabealho2"/>
+        <w:ind w:firstLine="708"/>
+      </w:pPr>
+      <w:bookmarkStart w:id="16" w:name="_Toc466579888"/>
+      <w:r>
+        <w:rPr>
+          <w:rFonts w:eastAsia="Calibri"/>
+        </w:rPr>
+        <w:t>Pacotes de informação</w:t>
+      </w:r>
+      <w:bookmarkEnd w:id="16"/>
+    </w:p>
+    <w:p>
+      <w:pPr>
+        <w:jc w:val="both"/>
+      </w:pPr>
+      <w:r>
+        <w:rPr>
+          <w:rFonts w:ascii="Calibri" w:eastAsia="Calibri" w:hAnsi="Calibri" w:cs="Calibri"/>
+          <w:color w:val="2E75B5"/>
+        </w:rPr>
+        <w:tab/>
+      </w:r>
+      <w:r>
+        <w:rPr>
+          <w:rFonts w:ascii="Calibri" w:eastAsia="Calibri" w:hAnsi="Calibri" w:cs="Calibri"/>
+        </w:rPr>
+        <w:t xml:space="preserve">Os pacotes de dados/informação são pacotes cujo objetivo é de passar fragmentos de um ficheiro de um transmissor para um </w:t>
+      </w:r>
+      <w:proofErr w:type="spellStart"/>
+      <w:r>
+        <w:rPr>
+          <w:rFonts w:ascii="Calibri" w:eastAsia="Calibri" w:hAnsi="Calibri" w:cs="Calibri"/>
+        </w:rPr>
+        <w:t>receptor</w:t>
+      </w:r>
+      <w:proofErr w:type="spellEnd"/>
+      <w:r>
+        <w:rPr>
+          <w:rFonts w:ascii="Calibri" w:eastAsia="Calibri" w:hAnsi="Calibri" w:cs="Calibri"/>
+        </w:rPr>
+        <w:t>. Tal como nos pacotes anteriores, também existem 2 funções responsáveis por isso:</w:t>
+      </w:r>
+    </w:p>
+    <w:p>
+      <w:pPr>
+        <w:jc w:val="both"/>
+      </w:pPr>
+      <w:r>
+        <w:rPr>
+          <w:noProof/>
+          <w:lang w:eastAsia="pt-PT"/>
+        </w:rPr>
+        <w:drawing>
+          <wp:inline distT="0" distB="0" distL="0" distR="0">
+            <wp:extent cx="5730240" cy="137160"/>
+            <wp:effectExtent l="0" t="0" r="3810" b="0"/>
+            <wp:docPr id="9" name="Imagem 9"/>
+            <wp:cNvGraphicFramePr>
+              <a:graphicFrameLocks xmlns:a="http://schemas.openxmlformats.org/drawingml/2006/main" noChangeAspect="1"/>
+            </wp:cNvGraphicFramePr>
+            <a:graphic xmlns:a="http://schemas.openxmlformats.org/drawingml/2006/main">
+              <a:graphicData uri="http://schemas.openxmlformats.org/drawingml/2006/picture">
+                <pic:pic xmlns:pic="http://schemas.openxmlformats.org/drawingml/2006/picture">
+                  <pic:nvPicPr>
+                    <pic:cNvPr id="0" name="image08.png"/>
+                    <pic:cNvPicPr>
+                      <a:picLocks noChangeAspect="1" noChangeArrowheads="1"/>
+                    </pic:cNvPicPr>
+                  </pic:nvPicPr>
+                  <pic:blipFill>
+                    <a:blip r:embed="rId16">
+                      <a:extLst>
+                        <a:ext uri="{28A0092B-C50C-407E-A947-70E740481C1C}">
+                          <a14:useLocalDpi xmlns:a14="http://schemas.microsoft.com/office/drawing/2010/main" val="0"/>
+                        </a:ext>
+                      </a:extLst>
+                    </a:blip>
+                    <a:srcRect/>
+                    <a:stretch>
+                      <a:fillRect/>
+                    </a:stretch>
+                  </pic:blipFill>
+                  <pic:spPr bwMode="auto">
+                    <a:xfrm>
+                      <a:off x="0" y="0"/>
+                      <a:ext cx="5730240" cy="137160"/>
+                    </a:xfrm>
+                    <a:prstGeom prst="rect">
+                      <a:avLst/>
+                    </a:prstGeom>
+                    <a:noFill/>
+                    <a:ln>
+                      <a:noFill/>
+                    </a:ln>
+                  </pic:spPr>
+                </pic:pic>
+              </a:graphicData>
+            </a:graphic>
+          </wp:inline>
+        </w:drawing>
+      </w:r>
+    </w:p>
+    <w:p>
+      <w:pPr>
+        <w:jc w:val="both"/>
+      </w:pPr>
+      <w:r>
+        <w:rPr>
+          <w:noProof/>
+          <w:lang w:eastAsia="pt-PT"/>
+        </w:rPr>
+        <w:drawing>
+          <wp:inline distT="0" distB="0" distL="0" distR="0">
+            <wp:extent cx="3413760" cy="190500"/>
+            <wp:effectExtent l="0" t="0" r="0" b="0"/>
+            <wp:docPr id="7" name="Imagem 7"/>
+            <wp:cNvGraphicFramePr>
+              <a:graphicFrameLocks xmlns:a="http://schemas.openxmlformats.org/drawingml/2006/main" noChangeAspect="1"/>
+            </wp:cNvGraphicFramePr>
+            <a:graphic xmlns:a="http://schemas.openxmlformats.org/drawingml/2006/main">
+              <a:graphicData uri="http://schemas.openxmlformats.org/drawingml/2006/picture">
+                <pic:pic xmlns:pic="http://schemas.openxmlformats.org/drawingml/2006/picture">
+                  <pic:nvPicPr>
+                    <pic:cNvPr id="0" name="image07.png"/>
+                    <pic:cNvPicPr>
+                      <a:picLocks noChangeAspect="1" noChangeArrowheads="1"/>
+                    </pic:cNvPicPr>
+                  </pic:nvPicPr>
+                  <pic:blipFill>
+                    <a:blip r:embed="rId17">
+                      <a:extLst>
+                        <a:ext uri="{28A0092B-C50C-407E-A947-70E740481C1C}">
+                          <a14:useLocalDpi xmlns:a14="http://schemas.microsoft.com/office/drawing/2010/main" val="0"/>
+                        </a:ext>
+                      </a:extLst>
+                    </a:blip>
+                    <a:srcRect/>
+                    <a:stretch>
+                      <a:fillRect/>
+                    </a:stretch>
+                  </pic:blipFill>
+                  <pic:spPr bwMode="auto">
+                    <a:xfrm>
+                      <a:off x="0" y="0"/>
+                      <a:ext cx="3413760" cy="190500"/>
+                    </a:xfrm>
+                    <a:prstGeom prst="rect">
+                      <a:avLst/>
+                    </a:prstGeom>
+                    <a:noFill/>
+                    <a:ln>
+                      <a:noFill/>
+                    </a:ln>
+                  </pic:spPr>
+                </pic:pic>
+              </a:graphicData>
+            </a:graphic>
+          </wp:inline>
+        </w:drawing>
+      </w:r>
+    </w:p>
+    <w:p>
+      <w:pPr>
+        <w:jc w:val="both"/>
+      </w:pPr>
+      <w:r>
+        <w:rPr>
+          <w:rFonts w:ascii="Calibri" w:eastAsia="Calibri" w:hAnsi="Calibri" w:cs="Calibri"/>
+        </w:rPr>
+        <w:tab/>
+        <w:t xml:space="preserve">O </w:t>
+      </w:r>
+      <w:proofErr w:type="spellStart"/>
+      <w:r>
+        <w:rPr>
+          <w:rFonts w:ascii="Calibri" w:eastAsia="Calibri" w:hAnsi="Calibri" w:cs="Calibri"/>
+        </w:rPr>
+        <w:t>createDataPackage</w:t>
+      </w:r>
+      <w:proofErr w:type="spellEnd"/>
+      <w:r>
+        <w:rPr>
+          <w:rFonts w:ascii="Calibri" w:eastAsia="Calibri" w:hAnsi="Calibri" w:cs="Calibri"/>
+        </w:rPr>
+        <w:t xml:space="preserve"> vai escrever o conteúdo do pacote em </w:t>
+      </w:r>
+      <w:r>
+        <w:rPr>
+          <w:rFonts w:ascii="Calibri" w:eastAsia="Calibri" w:hAnsi="Calibri" w:cs="Calibri"/>
+          <w:i/>
+        </w:rPr>
+        <w:t>pack</w:t>
+      </w:r>
+      <w:r>
+        <w:rPr>
+          <w:rFonts w:ascii="Calibri" w:eastAsia="Calibri" w:hAnsi="Calibri" w:cs="Calibri"/>
+        </w:rPr>
+        <w:t xml:space="preserve">. Este conteúdo trata-se de uma sequência de 4 bytes, seguida de uma porção de conteúdo do ficheiro, que está presente na </w:t>
+      </w:r>
+      <w:proofErr w:type="spellStart"/>
+      <w:r>
+        <w:rPr>
+          <w:rFonts w:ascii="Calibri" w:eastAsia="Calibri" w:hAnsi="Calibri" w:cs="Calibri"/>
+          <w:i/>
+        </w:rPr>
+        <w:t>info_trama</w:t>
+      </w:r>
+      <w:proofErr w:type="spellEnd"/>
+      <w:r>
+        <w:rPr>
+          <w:rFonts w:ascii="Calibri" w:eastAsia="Calibri" w:hAnsi="Calibri" w:cs="Calibri"/>
+          <w:i/>
+        </w:rPr>
+        <w:t>.</w:t>
+      </w:r>
+      <w:r>
+        <w:rPr>
+          <w:rFonts w:ascii="Calibri" w:eastAsia="Calibri" w:hAnsi="Calibri" w:cs="Calibri"/>
+        </w:rPr>
+        <w:t xml:space="preserve"> O 1º desses 4 bytes é o campo de controlo a indicar que a trama </w:t>
+      </w:r>
+      <w:proofErr w:type="gramStart"/>
+      <w:r>
+        <w:rPr>
+          <w:rFonts w:ascii="Calibri" w:eastAsia="Calibri" w:hAnsi="Calibri" w:cs="Calibri"/>
+        </w:rPr>
+        <w:t>trata-se</w:t>
+      </w:r>
+      <w:proofErr w:type="gramEnd"/>
+      <w:r>
+        <w:rPr>
+          <w:rFonts w:ascii="Calibri" w:eastAsia="Calibri" w:hAnsi="Calibri" w:cs="Calibri"/>
+        </w:rPr>
+        <w:t xml:space="preserve"> de uma trama de dados. O 2º byte é o módulo de 255 do </w:t>
+      </w:r>
+      <w:proofErr w:type="spellStart"/>
+      <w:r>
+        <w:rPr>
+          <w:rFonts w:ascii="Calibri" w:eastAsia="Calibri" w:hAnsi="Calibri" w:cs="Calibri"/>
+          <w:i/>
+        </w:rPr>
+        <w:t>n_trama</w:t>
+      </w:r>
+      <w:proofErr w:type="spellEnd"/>
+      <w:r>
+        <w:rPr>
+          <w:rFonts w:ascii="Calibri" w:eastAsia="Calibri" w:hAnsi="Calibri" w:cs="Calibri"/>
+          <w:i/>
+        </w:rPr>
+        <w:t xml:space="preserve"> </w:t>
+      </w:r>
+      <w:r>
+        <w:rPr>
+          <w:rFonts w:ascii="Calibri" w:eastAsia="Calibri" w:hAnsi="Calibri" w:cs="Calibri"/>
+        </w:rPr>
+        <w:t xml:space="preserve">(nº da trama), e os outros 2 bytes representam o </w:t>
+      </w:r>
+      <w:proofErr w:type="spellStart"/>
+      <w:r>
+        <w:rPr>
+          <w:rFonts w:ascii="Calibri" w:eastAsia="Calibri" w:hAnsi="Calibri" w:cs="Calibri"/>
+        </w:rPr>
+        <w:t>tramanho</w:t>
+      </w:r>
+      <w:proofErr w:type="spellEnd"/>
+      <w:r>
+        <w:rPr>
+          <w:rFonts w:ascii="Calibri" w:eastAsia="Calibri" w:hAnsi="Calibri" w:cs="Calibri"/>
+        </w:rPr>
+        <w:t xml:space="preserve"> da informação relativa ao ficheiro, que se segue na trama.</w:t>
+      </w:r>
+    </w:p>
+    <w:p>
+      <w:pPr>
+        <w:jc w:val="both"/>
+      </w:pPr>
+      <w:r>
+        <w:rPr>
+          <w:rFonts w:ascii="Calibri" w:eastAsia="Calibri" w:hAnsi="Calibri" w:cs="Calibri"/>
+        </w:rPr>
+        <w:tab/>
+        <w:t xml:space="preserve">Ao receber do outro lado, o recetor vai pegar na trama, e envia para o </w:t>
+      </w:r>
+      <w:proofErr w:type="spellStart"/>
+      <w:r>
+        <w:rPr>
+          <w:rFonts w:ascii="Calibri" w:eastAsia="Calibri" w:hAnsi="Calibri" w:cs="Calibri"/>
+        </w:rPr>
+        <w:t>writeToFile</w:t>
+      </w:r>
+      <w:proofErr w:type="spellEnd"/>
+      <w:r>
+        <w:rPr>
+          <w:rFonts w:ascii="Calibri" w:eastAsia="Calibri" w:hAnsi="Calibri" w:cs="Calibri"/>
+        </w:rPr>
+        <w:t xml:space="preserve">. Esta função é responsável por verificar se o campo de controlo é o de conteúdo, se o nº da trama é </w:t>
+      </w:r>
+      <w:r>
+        <w:rPr>
+          <w:rFonts w:ascii="Calibri" w:eastAsia="Calibri" w:hAnsi="Calibri" w:cs="Calibri"/>
+        </w:rPr>
+        <w:lastRenderedPageBreak/>
+        <w:t xml:space="preserve">igual ao </w:t>
+      </w:r>
+      <w:proofErr w:type="spellStart"/>
+      <w:r>
+        <w:rPr>
+          <w:rFonts w:ascii="Calibri" w:eastAsia="Calibri" w:hAnsi="Calibri" w:cs="Calibri"/>
+          <w:i/>
+        </w:rPr>
+        <w:t>n_trama</w:t>
+      </w:r>
+      <w:proofErr w:type="spellEnd"/>
+      <w:r>
+        <w:rPr>
+          <w:rFonts w:ascii="Calibri" w:eastAsia="Calibri" w:hAnsi="Calibri" w:cs="Calibri"/>
+        </w:rPr>
+        <w:t xml:space="preserve">, e de seguida, vai ler o conteúdo do ficheiro, de acordo com o tamanho da trama que está presente no pacote. Esta função vai depois escrever no ficheiro, que é representado pelo descritor </w:t>
+      </w:r>
+      <w:proofErr w:type="spellStart"/>
+      <w:r>
+        <w:rPr>
+          <w:rFonts w:ascii="Calibri" w:eastAsia="Calibri" w:hAnsi="Calibri" w:cs="Calibri"/>
+          <w:i/>
+        </w:rPr>
+        <w:t>file_d</w:t>
+      </w:r>
+      <w:proofErr w:type="spellEnd"/>
+      <w:r>
+        <w:rPr>
+          <w:rFonts w:ascii="Calibri" w:eastAsia="Calibri" w:hAnsi="Calibri" w:cs="Calibri"/>
+          <w:i/>
+        </w:rPr>
+        <w:t>.</w:t>
+      </w:r>
+    </w:p>
+    <w:p>
+      <w:pPr>
+        <w:pStyle w:val="Cabealho2"/>
+        <w:ind w:firstLine="708"/>
+        <w:rPr>
+          <w:rFonts w:eastAsia="Calibri"/>
+        </w:rPr>
+      </w:pPr>
+      <w:bookmarkStart w:id="17" w:name="_Toc466579889"/>
+      <w:r>
+        <w:rPr>
+          <w:rFonts w:eastAsia="Calibri"/>
+        </w:rPr>
+        <w:t xml:space="preserve">Envio e </w:t>
+      </w:r>
+      <w:proofErr w:type="spellStart"/>
+      <w:r>
+        <w:rPr>
+          <w:rFonts w:eastAsia="Calibri"/>
+        </w:rPr>
+        <w:t>Recepção</w:t>
+      </w:r>
+      <w:bookmarkEnd w:id="17"/>
+      <w:proofErr w:type="spellEnd"/>
+      <w:r>
+        <w:rPr>
+          <w:rFonts w:ascii="Calibri" w:eastAsia="Calibri" w:hAnsi="Calibri" w:cs="Calibri"/>
+        </w:rPr>
+        <w:tab/>
+      </w:r>
+      <w:r>
+        <w:rPr>
+          <w:rFonts w:ascii="Calibri" w:eastAsia="Calibri" w:hAnsi="Calibri" w:cs="Calibri"/>
+        </w:rPr>
+        <w:tab/>
+      </w:r>
+    </w:p>
+    <w:p>
+      <w:pPr>
+        <w:spacing w:line="256" w:lineRule="auto"/>
+        <w:ind w:firstLine="708"/>
+        <w:jc w:val="both"/>
+      </w:pPr>
+      <w:r>
+        <w:rPr>
+          <w:rFonts w:ascii="Calibri" w:eastAsia="Calibri" w:hAnsi="Calibri" w:cs="Calibri"/>
+        </w:rPr>
+        <w:t>As funções responsáveis por receber e enviar o ficheiro são as seguintes:</w:t>
+      </w:r>
+      <w:r>
+        <w:rPr>
+          <w:noProof/>
+          <w:lang w:eastAsia="pt-PT"/>
+        </w:rPr>
+        <w:t xml:space="preserve"> </w:t>
+      </w:r>
+      <w:r>
+        <w:rPr>
+          <w:noProof/>
+          <w:lang w:eastAsia="pt-PT"/>
+        </w:rPr>
+        <w:drawing>
+          <wp:inline distT="0" distB="0" distL="0" distR="0" wp14:anchorId="45B0926B" wp14:editId="21EDF388">
+            <wp:extent cx="1437640" cy="167640"/>
+            <wp:effectExtent l="0" t="0" r="0" b="3810"/>
+            <wp:docPr id="16" name="Imagem 16"/>
+            <wp:cNvGraphicFramePr>
+              <a:graphicFrameLocks xmlns:a="http://schemas.openxmlformats.org/drawingml/2006/main" noChangeAspect="1"/>
+            </wp:cNvGraphicFramePr>
+            <a:graphic xmlns:a="http://schemas.openxmlformats.org/drawingml/2006/main">
+              <a:graphicData uri="http://schemas.openxmlformats.org/drawingml/2006/picture">
+                <pic:pic xmlns:pic="http://schemas.openxmlformats.org/drawingml/2006/picture">
+                  <pic:nvPicPr>
+                    <pic:cNvPr id="0" name="image09.png"/>
+                    <pic:cNvPicPr>
+                      <a:picLocks noChangeAspect="1" noChangeArrowheads="1"/>
+                    </pic:cNvPicPr>
+                  </pic:nvPicPr>
+                  <pic:blipFill>
+                    <a:blip r:embed="rId18">
+                      <a:extLst>
+                        <a:ext uri="{28A0092B-C50C-407E-A947-70E740481C1C}">
+                          <a14:useLocalDpi xmlns:a14="http://schemas.microsoft.com/office/drawing/2010/main" val="0"/>
+                        </a:ext>
+                      </a:extLst>
+                    </a:blip>
+                    <a:srcRect/>
+                    <a:stretch>
+                      <a:fillRect/>
+                    </a:stretch>
+                  </pic:blipFill>
+                  <pic:spPr bwMode="auto">
+                    <a:xfrm>
+                      <a:off x="0" y="0"/>
+                      <a:ext cx="1437640" cy="167640"/>
+                    </a:xfrm>
+                    <a:prstGeom prst="rect">
+                      <a:avLst/>
+                    </a:prstGeom>
+                    <a:noFill/>
+                  </pic:spPr>
+                </pic:pic>
+              </a:graphicData>
+            </a:graphic>
+          </wp:inline>
+        </w:drawing>
+      </w:r>
+      <w:r>
+        <w:rPr>
+          <w:noProof/>
+          <w:lang w:eastAsia="pt-PT"/>
+        </w:rPr>
+        <w:tab/>
+      </w:r>
+      <w:r>
+        <w:rPr>
+          <w:noProof/>
+          <w:lang w:eastAsia="pt-PT"/>
+        </w:rPr>
+        <w:tab/>
+      </w:r>
+      <w:r>
+        <w:rPr>
+          <w:noProof/>
+          <w:lang w:eastAsia="pt-PT"/>
+        </w:rPr>
+        <w:tab/>
+      </w:r>
+      <w:r>
+        <w:rPr>
+          <w:noProof/>
+          <w:lang w:eastAsia="pt-PT"/>
+        </w:rPr>
+        <w:tab/>
+      </w:r>
+      <w:r>
+        <w:rPr>
+          <w:noProof/>
+          <w:lang w:eastAsia="pt-PT"/>
+        </w:rPr>
+        <w:drawing>
+          <wp:inline distT="0" distB="0" distL="0" distR="0" wp14:anchorId="68A394B0" wp14:editId="668C124E">
+            <wp:extent cx="2190750" cy="190500"/>
+            <wp:effectExtent l="0" t="0" r="0" b="0"/>
+            <wp:docPr id="15" name="Imagem 15"/>
+            <wp:cNvGraphicFramePr>
+              <a:graphicFrameLocks xmlns:a="http://schemas.openxmlformats.org/drawingml/2006/main" noChangeAspect="1"/>
+            </wp:cNvGraphicFramePr>
+            <a:graphic xmlns:a="http://schemas.openxmlformats.org/drawingml/2006/main">
+              <a:graphicData uri="http://schemas.openxmlformats.org/drawingml/2006/picture">
+                <pic:pic xmlns:pic="http://schemas.openxmlformats.org/drawingml/2006/picture">
+                  <pic:nvPicPr>
+                    <pic:cNvPr id="0" name="image11.png"/>
+                    <pic:cNvPicPr>
+                      <a:picLocks noChangeAspect="1" noChangeArrowheads="1"/>
+                    </pic:cNvPicPr>
+                  </pic:nvPicPr>
+                  <pic:blipFill>
+                    <a:blip r:embed="rId19">
+                      <a:extLst>
+                        <a:ext uri="{28A0092B-C50C-407E-A947-70E740481C1C}">
+                          <a14:useLocalDpi xmlns:a14="http://schemas.microsoft.com/office/drawing/2010/main" val="0"/>
+                        </a:ext>
+                      </a:extLst>
+                    </a:blip>
+                    <a:srcRect/>
+                    <a:stretch>
+                      <a:fillRect/>
+                    </a:stretch>
+                  </pic:blipFill>
+                  <pic:spPr bwMode="auto">
+                    <a:xfrm>
+                      <a:off x="0" y="0"/>
+                      <a:ext cx="2190750" cy="190500"/>
+                    </a:xfrm>
+                    <a:prstGeom prst="rect">
+                      <a:avLst/>
+                    </a:prstGeom>
+                    <a:noFill/>
+                  </pic:spPr>
+                </pic:pic>
+              </a:graphicData>
+            </a:graphic>
+          </wp:inline>
+        </w:drawing>
+      </w:r>
+    </w:p>
+    <w:p>
+      <w:pPr>
+        <w:jc w:val="both"/>
+      </w:pPr>
+      <w:r>
+        <w:rPr>
+          <w:rFonts w:ascii="Calibri" w:eastAsia="Calibri" w:hAnsi="Calibri" w:cs="Calibri"/>
+          <w:color w:val="2E75B5"/>
+        </w:rPr>
+        <w:tab/>
+      </w:r>
+      <w:r>
+        <w:rPr>
+          <w:rFonts w:ascii="Calibri" w:eastAsia="Calibri" w:hAnsi="Calibri" w:cs="Calibri"/>
+        </w:rPr>
+        <w:t xml:space="preserve">A função </w:t>
+      </w:r>
+      <w:proofErr w:type="spellStart"/>
+      <w:r>
+        <w:rPr>
+          <w:rFonts w:ascii="Calibri" w:eastAsia="Calibri" w:hAnsi="Calibri" w:cs="Calibri"/>
+        </w:rPr>
+        <w:t>loadFile</w:t>
+      </w:r>
+      <w:proofErr w:type="spellEnd"/>
+      <w:r>
+        <w:rPr>
+          <w:rFonts w:ascii="Calibri" w:eastAsia="Calibri" w:hAnsi="Calibri" w:cs="Calibri"/>
+        </w:rPr>
+        <w:t xml:space="preserve"> é responsável por ler o ficheiro com o nome igual ao </w:t>
+      </w:r>
+      <w:proofErr w:type="spellStart"/>
+      <w:r>
+        <w:rPr>
+          <w:rFonts w:ascii="Calibri" w:eastAsia="Calibri" w:hAnsi="Calibri" w:cs="Calibri"/>
+          <w:i/>
+        </w:rPr>
+        <w:t>filename</w:t>
+      </w:r>
+      <w:proofErr w:type="spellEnd"/>
+      <w:r>
+        <w:rPr>
+          <w:rFonts w:ascii="Calibri" w:eastAsia="Calibri" w:hAnsi="Calibri" w:cs="Calibri"/>
+        </w:rPr>
+        <w:t xml:space="preserve">, e copiar o conteúdo deste para um </w:t>
+      </w:r>
+      <w:proofErr w:type="spellStart"/>
+      <w:r>
+        <w:rPr>
+          <w:rFonts w:ascii="Calibri" w:eastAsia="Calibri" w:hAnsi="Calibri" w:cs="Calibri"/>
+          <w:i/>
+        </w:rPr>
+        <w:t>array</w:t>
+      </w:r>
+      <w:proofErr w:type="spellEnd"/>
+      <w:r>
+        <w:rPr>
+          <w:rFonts w:ascii="Calibri" w:eastAsia="Calibri" w:hAnsi="Calibri" w:cs="Calibri"/>
+          <w:i/>
+        </w:rPr>
+        <w:t>.</w:t>
+      </w:r>
+      <w:r>
+        <w:rPr>
+          <w:rFonts w:ascii="Calibri" w:eastAsia="Calibri" w:hAnsi="Calibri" w:cs="Calibri"/>
+        </w:rPr>
+        <w:t xml:space="preserve"> De seguida, envia um pacote de controlo, com o campo de controlo com o valor de inicialização, nome e tamanho do ficheiro. De seguida, vai entrar num ciclo de envio de pacotes de informação, onde vai ao </w:t>
+      </w:r>
+      <w:proofErr w:type="spellStart"/>
+      <w:r>
+        <w:rPr>
+          <w:rFonts w:ascii="Calibri" w:eastAsia="Calibri" w:hAnsi="Calibri" w:cs="Calibri"/>
+          <w:i/>
+        </w:rPr>
+        <w:t>array</w:t>
+      </w:r>
+      <w:proofErr w:type="spellEnd"/>
+      <w:r>
+        <w:rPr>
+          <w:rFonts w:ascii="Calibri" w:eastAsia="Calibri" w:hAnsi="Calibri" w:cs="Calibri"/>
+        </w:rPr>
+        <w:t xml:space="preserve"> total do conteúdo, e vai buscar uma porção do ficheiro, sendo este tamanho escolhido inicialmente pelo utilizador, e envia através da função </w:t>
+      </w:r>
+      <w:proofErr w:type="spellStart"/>
+      <w:r>
+        <w:rPr>
+          <w:rFonts w:ascii="Calibri" w:eastAsia="Calibri" w:hAnsi="Calibri" w:cs="Calibri"/>
+        </w:rPr>
+        <w:t>ll_write</w:t>
+      </w:r>
+      <w:proofErr w:type="spellEnd"/>
+      <w:r>
+        <w:rPr>
+          <w:rFonts w:ascii="Calibri" w:eastAsia="Calibri" w:hAnsi="Calibri" w:cs="Calibri"/>
+        </w:rPr>
+        <w:t xml:space="preserve">, presente no protocolo de ligação. À medida que se faz o ciclo, vai ser contabilizado o nº de tramas enviadas, e o tamanho enviado. Quando todo o conteúdo do ficheiro for enviado, este acaba o ciclo, e envia uma trama final, sendo esta uma trama de controlo, com conteúdo igual à inicial, com </w:t>
+      </w:r>
+      <w:proofErr w:type="spellStart"/>
+      <w:r>
+        <w:rPr>
+          <w:rFonts w:ascii="Calibri" w:eastAsia="Calibri" w:hAnsi="Calibri" w:cs="Calibri"/>
+        </w:rPr>
+        <w:t>excepção</w:t>
+      </w:r>
+      <w:proofErr w:type="spellEnd"/>
+      <w:r>
+        <w:rPr>
+          <w:rFonts w:ascii="Calibri" w:eastAsia="Calibri" w:hAnsi="Calibri" w:cs="Calibri"/>
+        </w:rPr>
+        <w:t xml:space="preserve"> do campo de controlo, que é igual ao de finalização.</w:t>
+      </w:r>
+    </w:p>
+    <w:p>
+      <w:pPr>
+        <w:ind w:firstLine="720"/>
+        <w:jc w:val="both"/>
+      </w:pPr>
+      <w:r>
+        <w:rPr>
+          <w:rFonts w:ascii="Calibri" w:eastAsia="Calibri" w:hAnsi="Calibri" w:cs="Calibri"/>
+        </w:rPr>
+        <w:t xml:space="preserve">A função </w:t>
+      </w:r>
+      <w:proofErr w:type="spellStart"/>
+      <w:r>
+        <w:rPr>
+          <w:rFonts w:ascii="Calibri" w:eastAsia="Calibri" w:hAnsi="Calibri" w:cs="Calibri"/>
+        </w:rPr>
+        <w:t>receiveFile</w:t>
+      </w:r>
+      <w:proofErr w:type="spellEnd"/>
+      <w:r>
+        <w:rPr>
+          <w:rFonts w:ascii="Calibri" w:eastAsia="Calibri" w:hAnsi="Calibri" w:cs="Calibri"/>
+        </w:rPr>
+        <w:t xml:space="preserve"> vai ficar em espera intermitente, até receber uma trama. Este vai verificar se se trata de um pacote de controlo, com o campo de controlo com o valor de inicialização. Em caso afirmativo, vai criar um ficheiro com o nome que recebeu da trama, e abre-o para </w:t>
+      </w:r>
+      <w:proofErr w:type="spellStart"/>
+      <w:proofErr w:type="gramStart"/>
+      <w:r>
+        <w:rPr>
+          <w:rFonts w:ascii="Calibri" w:eastAsia="Calibri" w:hAnsi="Calibri" w:cs="Calibri"/>
+        </w:rPr>
+        <w:t>escrita.De</w:t>
+      </w:r>
+      <w:proofErr w:type="spellEnd"/>
+      <w:proofErr w:type="gramEnd"/>
+      <w:r>
+        <w:rPr>
+          <w:rFonts w:ascii="Calibri" w:eastAsia="Calibri" w:hAnsi="Calibri" w:cs="Calibri"/>
+        </w:rPr>
+        <w:t xml:space="preserve"> seguida </w:t>
+      </w:r>
+      <w:proofErr w:type="spellStart"/>
+      <w:r>
+        <w:rPr>
+          <w:rFonts w:ascii="Calibri" w:eastAsia="Calibri" w:hAnsi="Calibri" w:cs="Calibri"/>
+        </w:rPr>
+        <w:t>entranum</w:t>
+      </w:r>
+      <w:proofErr w:type="spellEnd"/>
+      <w:r>
+        <w:rPr>
+          <w:rFonts w:ascii="Calibri" w:eastAsia="Calibri" w:hAnsi="Calibri" w:cs="Calibri"/>
+        </w:rPr>
+        <w:t xml:space="preserve"> ciclo de leitura. A cada instante, este vai executar o </w:t>
+      </w:r>
+      <w:proofErr w:type="spellStart"/>
+      <w:r>
+        <w:rPr>
+          <w:rFonts w:ascii="Calibri" w:eastAsia="Calibri" w:hAnsi="Calibri" w:cs="Calibri"/>
+        </w:rPr>
+        <w:t>ll_read</w:t>
+      </w:r>
+      <w:proofErr w:type="spellEnd"/>
+      <w:r>
+        <w:rPr>
+          <w:rFonts w:ascii="Calibri" w:eastAsia="Calibri" w:hAnsi="Calibri" w:cs="Calibri"/>
+        </w:rPr>
+        <w:t xml:space="preserve"> para obter resposta do transmissor.  Quando recebe, vai ver se o pacote que recebeu é um pacote de controlo, com o campo de controlo de finalização. Se não for, vai ver se se trata de uma trama de informação, invocando a função </w:t>
+      </w:r>
+      <w:proofErr w:type="spellStart"/>
+      <w:r>
+        <w:rPr>
+          <w:rFonts w:ascii="Calibri" w:eastAsia="Calibri" w:hAnsi="Calibri" w:cs="Calibri"/>
+        </w:rPr>
+        <w:t>writeToFile</w:t>
+      </w:r>
+      <w:proofErr w:type="spellEnd"/>
+      <w:r>
+        <w:rPr>
+          <w:rFonts w:ascii="Calibri" w:eastAsia="Calibri" w:hAnsi="Calibri" w:cs="Calibri"/>
+        </w:rPr>
+        <w:t>. Em caso afirmativo, este vai filtrar o conteúdo da trama, que diz respeito ao conteúdo do ficheiro, e vai escrever no ficheiro.  Caso não seja, ignora e continua neste ciclo, até ler a trama de terminação. Quando a encontrar, acaba assim a escrita do ficheiro, e compara o tamanho recebido no pacote de controlo, com o valor do ficheiro recebido.</w:t>
+      </w:r>
     </w:p>
     <w:p>
       <w:pPr>
         <w:pStyle w:val="Cabealho1"/>
         <w:numPr>
           <w:ilvl w:val="0"/>
-          <w:numId w:val="4"/>
+          <w:numId w:val="9"/>
         </w:numPr>
-      </w:pPr>
-      <w:bookmarkStart w:id="9" w:name="_Toc466500258"/>
+        <w:ind w:left="709"/>
+      </w:pPr>
+      <w:bookmarkStart w:id="18" w:name="_Toc466579890"/>
       <w:r>
         <w:t>Validação</w:t>
       </w:r>
-      <w:bookmarkEnd w:id="9"/>
+      <w:bookmarkEnd w:id="18"/>
     </w:p>
     <w:p>
       <w:pPr>
         <w:ind w:firstLine="708"/>
+        <w:jc w:val="both"/>
       </w:pPr>
       <w:r>
         <w:t>Durante a realização do trabalho procuramos testa-lo de diversas maneiras. Para além de transferirmos a imagem fornecida pelo docente(</w:t>
@@ -15897,18 +17835,23 @@
         <w:pStyle w:val="Cabealho1"/>
         <w:numPr>
           <w:ilvl w:val="0"/>
-          <w:numId w:val="4"/>
+          <w:numId w:val="9"/>
         </w:numPr>
-      </w:pPr>
-      <w:bookmarkStart w:id="10" w:name="_Toc466500259"/>
+        <w:ind w:left="709"/>
+        <w:jc w:val="both"/>
+      </w:pPr>
+      <w:bookmarkStart w:id="19" w:name="_Toc466579891"/>
       <w:r>
         <w:t>Elementos de Valorização</w:t>
       </w:r>
-      <w:bookmarkEnd w:id="10"/>
+      <w:bookmarkStart w:id="20" w:name="_GoBack"/>
+      <w:bookmarkEnd w:id="19"/>
+      <w:bookmarkEnd w:id="20"/>
     </w:p>
     <w:p>
       <w:pPr>
         <w:ind w:left="360" w:firstLine="348"/>
+        <w:jc w:val="both"/>
         <w:rPr>
           <w:b/>
         </w:rPr>
@@ -15923,6 +17866,7 @@
     <w:p>
       <w:pPr>
         <w:ind w:left="360"/>
+        <w:jc w:val="both"/>
       </w:pPr>
       <w:r>
         <w:rPr>
@@ -15960,6 +17904,7 @@
     <w:p>
       <w:pPr>
         <w:ind w:left="360"/>
+        <w:jc w:val="both"/>
         <w:rPr>
           <w:b/>
         </w:rPr>
@@ -15983,6 +17928,31 @@
     <w:p>
       <w:pPr>
         <w:ind w:left="360"/>
+        <w:jc w:val="both"/>
+      </w:pPr>
+      <w:r>
+        <w:rPr>
+          <w:b/>
+        </w:rPr>
+        <w:lastRenderedPageBreak/>
+        <w:tab/>
+      </w:r>
+      <w:r>
+        <w:t xml:space="preserve">Um valor ERROR_SIMULATION é definido em </w:t>
+      </w:r>
+      <w:proofErr w:type="spellStart"/>
+      <w:r>
+        <w:t>utils.h</w:t>
+      </w:r>
+      <w:proofErr w:type="spellEnd"/>
+      <w:r>
+        <w:t>, que, quando tem valor igual a 1, indica ao programa para gerar erros na trama recebida, adicionando um byte com o valor de UA a uma trama de informação em cada 1000, numa posição aleatória.</w:t>
+      </w:r>
+    </w:p>
+    <w:p>
+      <w:pPr>
+        <w:ind w:left="360"/>
+        <w:jc w:val="both"/>
         <w:rPr>
           <w:b/>
         </w:rPr>
@@ -15998,6 +17968,7 @@
     <w:p>
       <w:pPr>
         <w:ind w:left="360"/>
+        <w:jc w:val="both"/>
       </w:pPr>
       <w:r>
         <w:tab/>
@@ -16138,6 +18109,7 @@
     <w:p>
       <w:pPr>
         <w:ind w:left="360"/>
+        <w:jc w:val="both"/>
         <w:rPr>
           <w:b/>
         </w:rPr>
@@ -16153,6 +18125,7 @@
     <w:p>
       <w:pPr>
         <w:ind w:left="360"/>
+        <w:jc w:val="both"/>
       </w:pPr>
       <w:r>
         <w:rPr>
@@ -16365,6 +18338,7 @@
     <w:p>
       <w:pPr>
         <w:ind w:left="360"/>
+        <w:jc w:val="both"/>
         <w:rPr>
           <w:b/>
         </w:rPr>
@@ -16380,6 +18354,7 @@
     <w:p>
       <w:pPr>
         <w:ind w:left="360"/>
+        <w:jc w:val="both"/>
       </w:pPr>
       <w:r>
         <w:rPr>
@@ -16429,18 +18404,19 @@
         <w:pStyle w:val="Cabealho1"/>
         <w:numPr>
           <w:ilvl w:val="0"/>
-          <w:numId w:val="4"/>
+          <w:numId w:val="9"/>
         </w:numPr>
       </w:pPr>
-      <w:bookmarkStart w:id="11" w:name="_Toc466500260"/>
+      <w:bookmarkStart w:id="21" w:name="_Toc466579892"/>
       <w:r>
         <w:t>Conclusões</w:t>
       </w:r>
-      <w:bookmarkEnd w:id="11"/>
+      <w:bookmarkEnd w:id="21"/>
     </w:p>
     <w:p>
       <w:pPr>
         <w:ind w:firstLine="708"/>
+        <w:jc w:val="both"/>
       </w:pPr>
       <w:r>
         <w:t>Os objetivos do projeto foram cumpridos</w:t>
@@ -16452,6 +18428,7 @@
     <w:p>
       <w:pPr>
         <w:ind w:firstLine="708"/>
+        <w:jc w:val="both"/>
       </w:pPr>
       <w:r>
         <w:t>Ao longo da realização do trabalho prático foram sentidas algumas dificuldades nomeadamente com o controlo de erros e com a sincronização na execução da aplicação nos dois computadores, mas estas foram ultrapassadas.</w:t>
@@ -16460,13 +18437,14 @@
     <w:p>
       <w:pPr>
         <w:ind w:firstLine="708"/>
+        <w:jc w:val="both"/>
       </w:pPr>
       <w:r>
         <w:t xml:space="preserve">Em suma, através da realização deste projeto conseguimos consolidar de melhor maneira alguns dos conceitos abordados nas aulas teóricas e aprofundamos o nosso conhecimento do funcionamento das comunicações em rede, através do uso da porta de série. </w:t>
       </w:r>
     </w:p>
     <w:sectPr>
-      <w:footerReference w:type="default" r:id="rId14"/>
+      <w:footerReference w:type="default" r:id="rId20"/>
       <w:pgSz w:w="11906" w:h="16838"/>
       <w:pgMar w:top="1417" w:right="1701" w:bottom="1417" w:left="1701" w:header="708" w:footer="708" w:gutter="0"/>
       <w:cols w:space="708"/>
@@ -16512,6 +18490,7 @@
         <w:docPartUnique/>
       </w:docPartObj>
     </w:sdtPr>
+    <w:sdtEndPr/>
     <w:sdtContent>
       <w:p>
         <w:pPr>
@@ -16531,7 +18510,7 @@
           <w:rPr>
             <w:noProof/>
           </w:rPr>
-          <w:t>8</w:t>
+          <w:t>10</w:t>
         </w:r>
         <w:r>
           <w:fldChar w:fldCharType="end"/>
@@ -17183,93 +19162,7 @@
     </w:lvl>
   </w:abstractNum>
   <w:abstractNum w:abstractNumId="6" w15:restartNumberingAfterBreak="0">
-    <w:nsid w:val="564E2A98"/>
-    <w:multiLevelType w:val="hybridMultilevel"/>
-    <w:tmpl w:val="8AD22DB2"/>
-    <w:lvl w:ilvl="0" w:tplc="0816000F">
-      <w:start w:val="1"/>
-      <w:numFmt w:val="decimal"/>
-      <w:lvlText w:val="%1."/>
-      <w:lvlJc w:val="left"/>
-      <w:pPr>
-        <w:ind w:left="1428" w:hanging="360"/>
-      </w:pPr>
-    </w:lvl>
-    <w:lvl w:ilvl="1" w:tplc="08160019">
-      <w:start w:val="1"/>
-      <w:numFmt w:val="lowerLetter"/>
-      <w:lvlText w:val="%2."/>
-      <w:lvlJc w:val="left"/>
-      <w:pPr>
-        <w:ind w:left="2148" w:hanging="360"/>
-      </w:pPr>
-    </w:lvl>
-    <w:lvl w:ilvl="2" w:tplc="0816001B" w:tentative="1">
-      <w:start w:val="1"/>
-      <w:numFmt w:val="lowerRoman"/>
-      <w:lvlText w:val="%3."/>
-      <w:lvlJc w:val="right"/>
-      <w:pPr>
-        <w:ind w:left="2868" w:hanging="180"/>
-      </w:pPr>
-    </w:lvl>
-    <w:lvl w:ilvl="3" w:tplc="0816000F" w:tentative="1">
-      <w:start w:val="1"/>
-      <w:numFmt w:val="decimal"/>
-      <w:lvlText w:val="%4."/>
-      <w:lvlJc w:val="left"/>
-      <w:pPr>
-        <w:ind w:left="3588" w:hanging="360"/>
-      </w:pPr>
-    </w:lvl>
-    <w:lvl w:ilvl="4" w:tplc="08160019" w:tentative="1">
-      <w:start w:val="1"/>
-      <w:numFmt w:val="lowerLetter"/>
-      <w:lvlText w:val="%5."/>
-      <w:lvlJc w:val="left"/>
-      <w:pPr>
-        <w:ind w:left="4308" w:hanging="360"/>
-      </w:pPr>
-    </w:lvl>
-    <w:lvl w:ilvl="5" w:tplc="0816001B" w:tentative="1">
-      <w:start w:val="1"/>
-      <w:numFmt w:val="lowerRoman"/>
-      <w:lvlText w:val="%6."/>
-      <w:lvlJc w:val="right"/>
-      <w:pPr>
-        <w:ind w:left="5028" w:hanging="180"/>
-      </w:pPr>
-    </w:lvl>
-    <w:lvl w:ilvl="6" w:tplc="0816000F" w:tentative="1">
-      <w:start w:val="1"/>
-      <w:numFmt w:val="decimal"/>
-      <w:lvlText w:val="%7."/>
-      <w:lvlJc w:val="left"/>
-      <w:pPr>
-        <w:ind w:left="5748" w:hanging="360"/>
-      </w:pPr>
-    </w:lvl>
-    <w:lvl w:ilvl="7" w:tplc="08160019" w:tentative="1">
-      <w:start w:val="1"/>
-      <w:numFmt w:val="lowerLetter"/>
-      <w:lvlText w:val="%8."/>
-      <w:lvlJc w:val="left"/>
-      <w:pPr>
-        <w:ind w:left="6468" w:hanging="360"/>
-      </w:pPr>
-    </w:lvl>
-    <w:lvl w:ilvl="8" w:tplc="0816001B" w:tentative="1">
-      <w:start w:val="1"/>
-      <w:numFmt w:val="lowerRoman"/>
-      <w:lvlText w:val="%9."/>
-      <w:lvlJc w:val="right"/>
-      <w:pPr>
-        <w:ind w:left="7188" w:hanging="180"/>
-      </w:pPr>
-    </w:lvl>
-  </w:abstractNum>
-  <w:abstractNum w:abstractNumId="7" w15:restartNumberingAfterBreak="0">
-    <w:nsid w:val="6C7109F2"/>
+    <w:nsid w:val="3BDF0840"/>
     <w:multiLevelType w:val="multilevel"/>
     <w:tmpl w:val="C7CEA26A"/>
     <w:lvl w:ilvl="0">
@@ -17389,7 +19282,214 @@
       </w:rPr>
     </w:lvl>
   </w:abstractNum>
+  <w:abstractNum w:abstractNumId="7" w15:restartNumberingAfterBreak="0">
+    <w:nsid w:val="564E2A98"/>
+    <w:multiLevelType w:val="hybridMultilevel"/>
+    <w:tmpl w:val="4D4CEBE0"/>
+    <w:lvl w:ilvl="0" w:tplc="0816000F">
+      <w:start w:val="1"/>
+      <w:numFmt w:val="decimal"/>
+      <w:lvlText w:val="%1."/>
+      <w:lvlJc w:val="left"/>
+      <w:pPr>
+        <w:ind w:left="1428" w:hanging="360"/>
+      </w:pPr>
+    </w:lvl>
+    <w:lvl w:ilvl="1" w:tplc="08160019">
+      <w:start w:val="1"/>
+      <w:numFmt w:val="lowerLetter"/>
+      <w:lvlText w:val="%2."/>
+      <w:lvlJc w:val="left"/>
+      <w:pPr>
+        <w:ind w:left="2148" w:hanging="360"/>
+      </w:pPr>
+    </w:lvl>
+    <w:lvl w:ilvl="2" w:tplc="0816001B" w:tentative="1">
+      <w:start w:val="1"/>
+      <w:numFmt w:val="lowerRoman"/>
+      <w:lvlText w:val="%3."/>
+      <w:lvlJc w:val="right"/>
+      <w:pPr>
+        <w:ind w:left="2868" w:hanging="180"/>
+      </w:pPr>
+    </w:lvl>
+    <w:lvl w:ilvl="3" w:tplc="0816000F" w:tentative="1">
+      <w:start w:val="1"/>
+      <w:numFmt w:val="decimal"/>
+      <w:lvlText w:val="%4."/>
+      <w:lvlJc w:val="left"/>
+      <w:pPr>
+        <w:ind w:left="3588" w:hanging="360"/>
+      </w:pPr>
+    </w:lvl>
+    <w:lvl w:ilvl="4" w:tplc="08160019" w:tentative="1">
+      <w:start w:val="1"/>
+      <w:numFmt w:val="lowerLetter"/>
+      <w:lvlText w:val="%5."/>
+      <w:lvlJc w:val="left"/>
+      <w:pPr>
+        <w:ind w:left="4308" w:hanging="360"/>
+      </w:pPr>
+    </w:lvl>
+    <w:lvl w:ilvl="5" w:tplc="0816001B" w:tentative="1">
+      <w:start w:val="1"/>
+      <w:numFmt w:val="lowerRoman"/>
+      <w:lvlText w:val="%6."/>
+      <w:lvlJc w:val="right"/>
+      <w:pPr>
+        <w:ind w:left="5028" w:hanging="180"/>
+      </w:pPr>
+    </w:lvl>
+    <w:lvl w:ilvl="6" w:tplc="0816000F" w:tentative="1">
+      <w:start w:val="1"/>
+      <w:numFmt w:val="decimal"/>
+      <w:lvlText w:val="%7."/>
+      <w:lvlJc w:val="left"/>
+      <w:pPr>
+        <w:ind w:left="5748" w:hanging="360"/>
+      </w:pPr>
+    </w:lvl>
+    <w:lvl w:ilvl="7" w:tplc="08160019" w:tentative="1">
+      <w:start w:val="1"/>
+      <w:numFmt w:val="lowerLetter"/>
+      <w:lvlText w:val="%8."/>
+      <w:lvlJc w:val="left"/>
+      <w:pPr>
+        <w:ind w:left="6468" w:hanging="360"/>
+      </w:pPr>
+    </w:lvl>
+    <w:lvl w:ilvl="8" w:tplc="0816001B" w:tentative="1">
+      <w:start w:val="1"/>
+      <w:numFmt w:val="lowerRoman"/>
+      <w:lvlText w:val="%9."/>
+      <w:lvlJc w:val="right"/>
+      <w:pPr>
+        <w:ind w:left="7188" w:hanging="180"/>
+      </w:pPr>
+    </w:lvl>
+  </w:abstractNum>
   <w:abstractNum w:abstractNumId="8" w15:restartNumberingAfterBreak="0">
+    <w:nsid w:val="6C7109F2"/>
+    <w:multiLevelType w:val="multilevel"/>
+    <w:tmpl w:val="C7CEA26A"/>
+    <w:lvl w:ilvl="0">
+      <w:start w:val="1"/>
+      <w:numFmt w:val="decimal"/>
+      <w:lvlText w:val="%1."/>
+      <w:lvlJc w:val="left"/>
+      <w:pPr>
+        <w:ind w:left="720" w:hanging="360"/>
+      </w:pPr>
+      <w:rPr>
+        <w:rFonts w:hint="default"/>
+      </w:rPr>
+    </w:lvl>
+    <w:lvl w:ilvl="1">
+      <w:start w:val="1"/>
+      <w:numFmt w:val="decimal"/>
+      <w:isLgl/>
+      <w:lvlText w:val="%1.%2."/>
+      <w:lvlJc w:val="left"/>
+      <w:pPr>
+        <w:ind w:left="1080" w:hanging="720"/>
+      </w:pPr>
+      <w:rPr>
+        <w:rFonts w:hint="default"/>
+      </w:rPr>
+    </w:lvl>
+    <w:lvl w:ilvl="2">
+      <w:start w:val="1"/>
+      <w:numFmt w:val="decimal"/>
+      <w:isLgl/>
+      <w:lvlText w:val="%1.%2.%3."/>
+      <w:lvlJc w:val="left"/>
+      <w:pPr>
+        <w:ind w:left="1080" w:hanging="720"/>
+      </w:pPr>
+      <w:rPr>
+        <w:rFonts w:hint="default"/>
+      </w:rPr>
+    </w:lvl>
+    <w:lvl w:ilvl="3">
+      <w:start w:val="1"/>
+      <w:numFmt w:val="decimal"/>
+      <w:isLgl/>
+      <w:lvlText w:val="%1.%2.%3.%4."/>
+      <w:lvlJc w:val="left"/>
+      <w:pPr>
+        <w:ind w:left="1440" w:hanging="1080"/>
+      </w:pPr>
+      <w:rPr>
+        <w:rFonts w:hint="default"/>
+      </w:rPr>
+    </w:lvl>
+    <w:lvl w:ilvl="4">
+      <w:start w:val="1"/>
+      <w:numFmt w:val="decimal"/>
+      <w:isLgl/>
+      <w:lvlText w:val="%1.%2.%3.%4.%5."/>
+      <w:lvlJc w:val="left"/>
+      <w:pPr>
+        <w:ind w:left="1440" w:hanging="1080"/>
+      </w:pPr>
+      <w:rPr>
+        <w:rFonts w:hint="default"/>
+      </w:rPr>
+    </w:lvl>
+    <w:lvl w:ilvl="5">
+      <w:start w:val="1"/>
+      <w:numFmt w:val="decimal"/>
+      <w:isLgl/>
+      <w:lvlText w:val="%1.%2.%3.%4.%5.%6."/>
+      <w:lvlJc w:val="left"/>
+      <w:pPr>
+        <w:ind w:left="1800" w:hanging="1440"/>
+      </w:pPr>
+      <w:rPr>
+        <w:rFonts w:hint="default"/>
+      </w:rPr>
+    </w:lvl>
+    <w:lvl w:ilvl="6">
+      <w:start w:val="1"/>
+      <w:numFmt w:val="decimal"/>
+      <w:isLgl/>
+      <w:lvlText w:val="%1.%2.%3.%4.%5.%6.%7."/>
+      <w:lvlJc w:val="left"/>
+      <w:pPr>
+        <w:ind w:left="1800" w:hanging="1440"/>
+      </w:pPr>
+      <w:rPr>
+        <w:rFonts w:hint="default"/>
+      </w:rPr>
+    </w:lvl>
+    <w:lvl w:ilvl="7">
+      <w:start w:val="1"/>
+      <w:numFmt w:val="decimal"/>
+      <w:isLgl/>
+      <w:lvlText w:val="%1.%2.%3.%4.%5.%6.%7.%8."/>
+      <w:lvlJc w:val="left"/>
+      <w:pPr>
+        <w:ind w:left="2160" w:hanging="1800"/>
+      </w:pPr>
+      <w:rPr>
+        <w:rFonts w:hint="default"/>
+      </w:rPr>
+    </w:lvl>
+    <w:lvl w:ilvl="8">
+      <w:start w:val="1"/>
+      <w:numFmt w:val="decimal"/>
+      <w:isLgl/>
+      <w:lvlText w:val="%1.%2.%3.%4.%5.%6.%7.%8.%9."/>
+      <w:lvlJc w:val="left"/>
+      <w:pPr>
+        <w:ind w:left="2160" w:hanging="1800"/>
+      </w:pPr>
+      <w:rPr>
+        <w:rFonts w:hint="default"/>
+      </w:rPr>
+    </w:lvl>
+  </w:abstractNum>
+  <w:abstractNum w:abstractNumId="9" w15:restartNumberingAfterBreak="0">
     <w:nsid w:val="72D22FF6"/>
     <w:multiLevelType w:val="hybridMultilevel"/>
     <w:tmpl w:val="4C5CF0B4"/>
@@ -17475,7 +19575,7 @@
       </w:pPr>
     </w:lvl>
   </w:abstractNum>
-  <w:abstractNum w:abstractNumId="9" w15:restartNumberingAfterBreak="0">
+  <w:abstractNum w:abstractNumId="10" w15:restartNumberingAfterBreak="0">
     <w:nsid w:val="74995116"/>
     <w:multiLevelType w:val="hybridMultilevel"/>
     <w:tmpl w:val="F3C8EC74"/>
@@ -17588,7 +19688,7 @@
       </w:rPr>
     </w:lvl>
   </w:abstractNum>
-  <w:abstractNum w:abstractNumId="10" w15:restartNumberingAfterBreak="0">
+  <w:abstractNum w:abstractNumId="11" w15:restartNumberingAfterBreak="0">
     <w:nsid w:val="764A52A7"/>
     <w:multiLevelType w:val="hybridMultilevel"/>
     <w:tmpl w:val="296EA8E6"/>
@@ -17677,7 +19777,93 @@
       </w:pPr>
     </w:lvl>
   </w:abstractNum>
-  <w:abstractNum w:abstractNumId="11" w15:restartNumberingAfterBreak="0">
+  <w:abstractNum w:abstractNumId="12" w15:restartNumberingAfterBreak="0">
+    <w:nsid w:val="79FF79B0"/>
+    <w:multiLevelType w:val="hybridMultilevel"/>
+    <w:tmpl w:val="5A0E62C6"/>
+    <w:lvl w:ilvl="0" w:tplc="0816000F">
+      <w:start w:val="1"/>
+      <w:numFmt w:val="decimal"/>
+      <w:lvlText w:val="%1."/>
+      <w:lvlJc w:val="left"/>
+      <w:pPr>
+        <w:ind w:left="720" w:hanging="360"/>
+      </w:pPr>
+    </w:lvl>
+    <w:lvl w:ilvl="1" w:tplc="08160019" w:tentative="1">
+      <w:start w:val="1"/>
+      <w:numFmt w:val="lowerLetter"/>
+      <w:lvlText w:val="%2."/>
+      <w:lvlJc w:val="left"/>
+      <w:pPr>
+        <w:ind w:left="1440" w:hanging="360"/>
+      </w:pPr>
+    </w:lvl>
+    <w:lvl w:ilvl="2" w:tplc="0816001B" w:tentative="1">
+      <w:start w:val="1"/>
+      <w:numFmt w:val="lowerRoman"/>
+      <w:lvlText w:val="%3."/>
+      <w:lvlJc w:val="right"/>
+      <w:pPr>
+        <w:ind w:left="2160" w:hanging="180"/>
+      </w:pPr>
+    </w:lvl>
+    <w:lvl w:ilvl="3" w:tplc="0816000F" w:tentative="1">
+      <w:start w:val="1"/>
+      <w:numFmt w:val="decimal"/>
+      <w:lvlText w:val="%4."/>
+      <w:lvlJc w:val="left"/>
+      <w:pPr>
+        <w:ind w:left="2880" w:hanging="360"/>
+      </w:pPr>
+    </w:lvl>
+    <w:lvl w:ilvl="4" w:tplc="08160019" w:tentative="1">
+      <w:start w:val="1"/>
+      <w:numFmt w:val="lowerLetter"/>
+      <w:lvlText w:val="%5."/>
+      <w:lvlJc w:val="left"/>
+      <w:pPr>
+        <w:ind w:left="3600" w:hanging="360"/>
+      </w:pPr>
+    </w:lvl>
+    <w:lvl w:ilvl="5" w:tplc="0816001B" w:tentative="1">
+      <w:start w:val="1"/>
+      <w:numFmt w:val="lowerRoman"/>
+      <w:lvlText w:val="%6."/>
+      <w:lvlJc w:val="right"/>
+      <w:pPr>
+        <w:ind w:left="4320" w:hanging="180"/>
+      </w:pPr>
+    </w:lvl>
+    <w:lvl w:ilvl="6" w:tplc="0816000F" w:tentative="1">
+      <w:start w:val="1"/>
+      <w:numFmt w:val="decimal"/>
+      <w:lvlText w:val="%7."/>
+      <w:lvlJc w:val="left"/>
+      <w:pPr>
+        <w:ind w:left="5040" w:hanging="360"/>
+      </w:pPr>
+    </w:lvl>
+    <w:lvl w:ilvl="7" w:tplc="08160019" w:tentative="1">
+      <w:start w:val="1"/>
+      <w:numFmt w:val="lowerLetter"/>
+      <w:lvlText w:val="%8."/>
+      <w:lvlJc w:val="left"/>
+      <w:pPr>
+        <w:ind w:left="5760" w:hanging="360"/>
+      </w:pPr>
+    </w:lvl>
+    <w:lvl w:ilvl="8" w:tplc="0816001B" w:tentative="1">
+      <w:start w:val="1"/>
+      <w:numFmt w:val="lowerRoman"/>
+      <w:lvlText w:val="%9."/>
+      <w:lvlJc w:val="right"/>
+      <w:pPr>
+        <w:ind w:left="6480" w:hanging="180"/>
+      </w:pPr>
+    </w:lvl>
+  </w:abstractNum>
+  <w:abstractNum w:abstractNumId="13" w15:restartNumberingAfterBreak="0">
     <w:nsid w:val="7A3D4EFF"/>
     <w:multiLevelType w:val="hybridMultilevel"/>
     <w:tmpl w:val="B386AB4E"/>
@@ -17790,7 +19976,7 @@
       </w:rPr>
     </w:lvl>
   </w:abstractNum>
-  <w:abstractNum w:abstractNumId="12" w15:restartNumberingAfterBreak="0">
+  <w:abstractNum w:abstractNumId="14" w15:restartNumberingAfterBreak="0">
     <w:nsid w:val="7D5D32C2"/>
     <w:multiLevelType w:val="hybridMultilevel"/>
     <w:tmpl w:val="17C6673C"/>
@@ -17880,19 +20066,19 @@
     <w:abstractNumId w:val="1"/>
   </w:num>
   <w:num w:numId="2">
+    <w:abstractNumId w:val="11"/>
+  </w:num>
+  <w:num w:numId="3">
     <w:abstractNumId w:val="10"/>
   </w:num>
-  <w:num w:numId="3">
-    <w:abstractNumId w:val="9"/>
-  </w:num>
   <w:num w:numId="4">
-    <w:abstractNumId w:val="7"/>
+    <w:abstractNumId w:val="8"/>
   </w:num>
   <w:num w:numId="5">
-    <w:abstractNumId w:val="12"/>
+    <w:abstractNumId w:val="14"/>
   </w:num>
   <w:num w:numId="6">
-    <w:abstractNumId w:val="8"/>
+    <w:abstractNumId w:val="9"/>
   </w:num>
   <w:num w:numId="7">
     <w:abstractNumId w:val="0"/>
@@ -17901,19 +20087,25 @@
     <w:abstractNumId w:val="4"/>
   </w:num>
   <w:num w:numId="9">
-    <w:abstractNumId w:val="6"/>
+    <w:abstractNumId w:val="7"/>
   </w:num>
   <w:num w:numId="10">
     <w:abstractNumId w:val="3"/>
   </w:num>
   <w:num w:numId="11">
-    <w:abstractNumId w:val="11"/>
+    <w:abstractNumId w:val="13"/>
   </w:num>
   <w:num w:numId="12">
     <w:abstractNumId w:val="2"/>
   </w:num>
   <w:num w:numId="13">
     <w:abstractNumId w:val="5"/>
+  </w:num>
+  <w:num w:numId="14">
+    <w:abstractNumId w:val="12"/>
+  </w:num>
+  <w:num w:numId="15">
+    <w:abstractNumId w:val="6"/>
   </w:num>
 </w:numbering>
 </file>
@@ -18665,6 +20857,19 @@
       <w:szCs w:val="20"/>
     </w:rPr>
   </w:style>
+  <w:style w:type="paragraph" w:styleId="ndice3">
+    <w:name w:val="toc 3"/>
+    <w:basedOn w:val="Normal"/>
+    <w:next w:val="Normal"/>
+    <w:autoRedefine/>
+    <w:uiPriority w:val="39"/>
+    <w:unhideWhenUsed/>
+    <w:rsid w:val="00CE6E0E"/>
+    <w:pPr>
+      <w:spacing w:after="100"/>
+      <w:ind w:left="440"/>
+    </w:pPr>
+  </w:style>
 </w:styles>
 </file>
 
@@ -18934,7 +21139,7 @@
 </file>
 
 <file path=customXml/itemProps1.xml><?xml version="1.0" encoding="utf-8"?>
-<ds:datastoreItem xmlns:ds="http://schemas.openxmlformats.org/officeDocument/2006/customXml" ds:itemID="{77A0C04C-39F3-4B0C-933F-CBF762242AB4}">
+<ds:datastoreItem xmlns:ds="http://schemas.openxmlformats.org/officeDocument/2006/customXml" ds:itemID="{2B45E268-2F15-4B24-B838-6907756FC870}">
   <ds:schemaRefs>
     <ds:schemaRef ds:uri="http://schemas.openxmlformats.org/officeDocument/2006/bibliography"/>
   </ds:schemaRefs>

</xml_diff>